<commit_message>
Bump version. Tweak doc style
</commit_message>
<xml_diff>
--- a/Manager/TfsBuildManager.WordDocumentGenerator.Client/Templates/BuildTemplateContent.docx
+++ b/Manager/TfsBuildManager.WordDocumentGenerator.Client/Templates/BuildTemplateContent.docx
@@ -1,6 +1,6 @@
 
 <file path=word/document.xml><?xml version="1.0" encoding="utf-8"?>
-<w:document xmlns:wpc="http://schemas.microsoft.com/office/word/2010/wordprocessingCanvas" xmlns:mc="http://schemas.openxmlformats.org/markup-compatibility/2006" xmlns:o="urn:schemas-microsoft-com:office:office" xmlns:r="http://schemas.openxmlformats.org/officeDocument/2006/relationships" xmlns:m="http://schemas.openxmlformats.org/officeDocument/2006/math" xmlns:v="urn:schemas-microsoft-com:vml" xmlns:wp14="http://schemas.microsoft.com/office/word/2010/wordprocessingDrawing" xmlns:wp="http://schemas.openxmlformats.org/drawingml/2006/wordprocessingDrawing" xmlns:w10="urn:schemas-microsoft-com:office:word" xmlns:w="http://schemas.openxmlformats.org/wordprocessingml/2006/main" xmlns:w14="http://schemas.microsoft.com/office/word/2010/wordml" xmlns:wpg="http://schemas.microsoft.com/office/word/2010/wordprocessingGroup" xmlns:wpi="http://schemas.microsoft.com/office/word/2010/wordprocessingInk" xmlns:wne="http://schemas.microsoft.com/office/word/2006/wordml" xmlns:wps="http://schemas.microsoft.com/office/word/2010/wordprocessingShape" mc:Ignorable="w14 wp14">
+<w:document xmlns:wpc="http://schemas.microsoft.com/office/word/2010/wordprocessingCanvas" xmlns:mc="http://schemas.openxmlformats.org/markup-compatibility/2006" xmlns:o="urn:schemas-microsoft-com:office:office" xmlns:r="http://schemas.openxmlformats.org/officeDocument/2006/relationships" xmlns:m="http://schemas.openxmlformats.org/officeDocument/2006/math" xmlns:v="urn:schemas-microsoft-com:vml" xmlns:wp14="http://schemas.microsoft.com/office/word/2010/wordprocessingDrawing" xmlns:wp="http://schemas.openxmlformats.org/drawingml/2006/wordprocessingDrawing" xmlns:w10="urn:schemas-microsoft-com:office:word" xmlns:w="http://schemas.openxmlformats.org/wordprocessingml/2006/main" xmlns:w14="http://schemas.microsoft.com/office/word/2010/wordml" xmlns:w15="http://schemas.microsoft.com/office/word/2012/wordml" xmlns:wpg="http://schemas.microsoft.com/office/word/2010/wordprocessingGroup" xmlns:wpi="http://schemas.microsoft.com/office/word/2010/wordprocessingInk" xmlns:wne="http://schemas.microsoft.com/office/word/2006/wordml" xmlns:wps="http://schemas.microsoft.com/office/word/2010/wordprocessingShape" mc:Ignorable="w14 w15 wp14">
   <w:body>
     <w:tbl>
       <w:tblPr>
@@ -27,6 +27,8 @@
             <w:tcW w:w="591" w:type="dxa"/>
           </w:tcPr>
           <w:bookmarkStart w:id="0" w:name="_Toc319147601"/>
+          <w:bookmarkStart w:id="1" w:name="_GoBack"/>
+          <w:bookmarkEnd w:id="1"/>
           <w:p>
             <w:pPr>
               <w:pStyle w:val="Heading1"/>
@@ -65,7 +67,7 @@
                               </pic:cNvPicPr>
                             </pic:nvPicPr>
                             <pic:blipFill>
-                              <a:blip r:embed="rId9" cstate="print">
+                              <a:blip r:embed="rId8" cstate="print">
                                 <a:extLst>
                                   <a:ext uri="{28A0092B-C50C-407E-A947-70E740481C1C}">
                                     <a14:useLocalDpi xmlns:a14="http://schemas.microsoft.com/office/drawing/2010/main" val="0"/>
@@ -114,9 +116,6 @@
                 <w:alias w:val="BuildNumber"/>
                 <w:tag w:val="BuildNumber"/>
                 <w:id w:val="40226456"/>
-                <w:placeholder>
-                  <w:docPart w:val="239DF46E18D24047918775537E57906D"/>
-                </w:placeholder>
               </w:sdtPr>
               <w:sdtEndPr/>
               <w:sdtContent>
@@ -177,7 +176,7 @@
                               </pic:cNvPicPr>
                             </pic:nvPicPr>
                             <pic:blipFill>
-                              <a:blip r:embed="rId10" cstate="print">
+                              <a:blip r:embed="rId9" cstate="print">
                                 <a:extLst>
                                   <a:ext uri="{28A0092B-C50C-407E-A947-70E740481C1C}">
                                     <a14:useLocalDpi xmlns:a14="http://schemas.microsoft.com/office/drawing/2010/main" val="0"/>
@@ -217,6 +216,7 @@
     <w:bookmarkEnd w:id="0"/>
     <w:p>
       <w:pPr>
+        <w:pStyle w:val="Heading2"/>
         <w:rPr>
           <w:rStyle w:val="SubtitleChar"/>
           <w:i w:val="0"/>
@@ -224,6 +224,12 @@
       </w:pPr>
       <w:sdt>
         <w:sdtPr>
+          <w:rPr>
+            <w:i/>
+            <w:iCs/>
+            <w:spacing w:val="15"/>
+            <w:szCs w:val="24"/>
+          </w:rPr>
           <w:alias w:val="BuildRequestedBy"/>
           <w:tag w:val="BuildRequestedBy"/>
           <w:id w:val="40226506"/>
@@ -231,13 +237,6 @@
         <w:sdtEndPr>
           <w:rPr>
             <w:rStyle w:val="SubtitleChar"/>
-            <w:rFonts w:asciiTheme="majorHAnsi" w:eastAsiaTheme="majorEastAsia" w:hAnsiTheme="majorHAnsi" w:cstheme="majorBidi"/>
-            <w:i/>
-            <w:iCs/>
-            <w:color w:val="4F81BD" w:themeColor="accent1"/>
-            <w:spacing w:val="15"/>
-            <w:sz w:val="24"/>
-            <w:szCs w:val="24"/>
           </w:rPr>
         </w:sdtEndPr>
         <w:sdtContent>
@@ -514,7 +513,6 @@
     <w:p>
       <w:pPr>
         <w:rPr>
-          <w:sz w:val="20"/>
           <w:szCs w:val="20"/>
         </w:rPr>
       </w:pPr>
@@ -524,7 +522,6 @@
             <w:i/>
             <w:iCs/>
             <w:color w:val="808080" w:themeColor="text1" w:themeTint="7F"/>
-            <w:sz w:val="20"/>
             <w:szCs w:val="20"/>
           </w:rPr>
           <w:alias w:val="BuildUri"/>
@@ -536,7 +533,6 @@
           <w:r>
             <w:rPr>
               <w:b/>
-              <w:sz w:val="20"/>
               <w:szCs w:val="20"/>
             </w:rPr>
             <w:t>&lt;</w:t>
@@ -545,7 +541,6 @@
           <w:r>
             <w:rPr>
               <w:b/>
-              <w:sz w:val="20"/>
               <w:szCs w:val="20"/>
             </w:rPr>
             <w:t>BuildUri</w:t>
@@ -554,7 +549,6 @@
           <w:r>
             <w:rPr>
               <w:b/>
-              <w:sz w:val="20"/>
               <w:szCs w:val="20"/>
             </w:rPr>
             <w:t>&gt;</w:t>
@@ -563,35 +557,30 @@
       </w:sdt>
       <w:r>
         <w:rPr>
-          <w:sz w:val="20"/>
           <w:szCs w:val="20"/>
         </w:rPr>
         <w:t xml:space="preserve"> is a source get </w:t>
       </w:r>
       <w:r>
         <w:rPr>
-          <w:sz w:val="20"/>
           <w:szCs w:val="20"/>
         </w:rPr>
         <w:t xml:space="preserve">off </w:t>
       </w:r>
       <w:r>
         <w:rPr>
-          <w:sz w:val="20"/>
           <w:szCs w:val="20"/>
         </w:rPr>
         <w:t>version</w:t>
       </w:r>
       <w:r>
         <w:rPr>
-          <w:sz w:val="20"/>
           <w:szCs w:val="20"/>
         </w:rPr>
         <w:t xml:space="preserve"> -</w:t>
       </w:r>
       <w:r>
         <w:rPr>
-          <w:sz w:val="20"/>
           <w:szCs w:val="20"/>
         </w:rPr>
         <w:t xml:space="preserve"> </w:t>
@@ -599,7 +588,6 @@
       <w:sdt>
         <w:sdtPr>
           <w:rPr>
-            <w:sz w:val="20"/>
             <w:szCs w:val="20"/>
           </w:rPr>
           <w:alias w:val="BuildSourceGetVersion"/>
@@ -611,7 +599,6 @@
           <w:r>
             <w:rPr>
               <w:b/>
-              <w:sz w:val="20"/>
               <w:szCs w:val="20"/>
             </w:rPr>
             <w:t>&lt;</w:t>
@@ -620,7 +607,6 @@
           <w:r>
             <w:rPr>
               <w:b/>
-              <w:sz w:val="20"/>
               <w:szCs w:val="20"/>
             </w:rPr>
             <w:t>sgv</w:t>
@@ -629,7 +615,6 @@
           <w:r>
             <w:rPr>
               <w:b/>
-              <w:sz w:val="20"/>
               <w:szCs w:val="20"/>
             </w:rPr>
             <w:t>&gt;</w:t>
@@ -638,7 +623,6 @@
       </w:sdt>
       <w:r>
         <w:rPr>
-          <w:sz w:val="20"/>
           <w:szCs w:val="20"/>
         </w:rPr>
         <w:t xml:space="preserve"> shelved as </w:t>
@@ -646,7 +630,6 @@
       <w:sdt>
         <w:sdtPr>
           <w:rPr>
-            <w:sz w:val="20"/>
             <w:szCs w:val="20"/>
           </w:rPr>
           <w:alias w:val="BuildShelvesetName"/>
@@ -658,7 +641,6 @@
           <w:r>
             <w:rPr>
               <w:b/>
-              <w:sz w:val="20"/>
               <w:szCs w:val="20"/>
             </w:rPr>
             <w:t>&lt;</w:t>
@@ -668,7 +650,6 @@
           <w:r>
             <w:rPr>
               <w:b/>
-              <w:sz w:val="20"/>
               <w:szCs w:val="20"/>
             </w:rPr>
             <w:t>sn</w:t>
@@ -678,7 +659,6 @@
           <w:r>
             <w:rPr>
               <w:b/>
-              <w:sz w:val="20"/>
               <w:szCs w:val="20"/>
             </w:rPr>
             <w:t>&gt;</w:t>
@@ -687,7 +667,6 @@
       </w:sdt>
       <w:r>
         <w:rPr>
-          <w:sz w:val="20"/>
           <w:szCs w:val="20"/>
         </w:rPr>
         <w:t xml:space="preserve">, labeled as </w:t>
@@ -695,7 +674,6 @@
       <w:sdt>
         <w:sdtPr>
           <w:rPr>
-            <w:sz w:val="20"/>
             <w:szCs w:val="20"/>
           </w:rPr>
           <w:alias w:val="BuildLabelName"/>
@@ -707,34 +685,14 @@
           <w:r>
             <w:rPr>
               <w:b/>
-              <w:sz w:val="20"/>
               <w:szCs w:val="20"/>
             </w:rPr>
-            <w:t>&lt;</w:t>
-          </w:r>
-          <w:proofErr w:type="spellStart"/>
-          <w:r>
-            <w:rPr>
-              <w:b/>
-              <w:sz w:val="20"/>
-              <w:szCs w:val="20"/>
-            </w:rPr>
-            <w:t>ln</w:t>
-          </w:r>
-          <w:proofErr w:type="spellEnd"/>
-          <w:r>
-            <w:rPr>
-              <w:b/>
-              <w:sz w:val="20"/>
-              <w:szCs w:val="20"/>
-            </w:rPr>
-            <w:t>&gt;</w:t>
+            <w:t>&lt;ln&gt;</w:t>
           </w:r>
         </w:sdtContent>
       </w:sdt>
       <w:r>
         <w:rPr>
-          <w:sz w:val="20"/>
           <w:szCs w:val="20"/>
         </w:rPr>
         <w:t xml:space="preserve"> is set to </w:t>
@@ -742,7 +700,6 @@
       <w:sdt>
         <w:sdtPr>
           <w:rPr>
-            <w:sz w:val="20"/>
             <w:szCs w:val="20"/>
           </w:rPr>
           <w:alias w:val="BuildQuality"/>
@@ -754,7 +711,6 @@
           <w:r>
             <w:rPr>
               <w:b/>
-              <w:sz w:val="20"/>
               <w:szCs w:val="20"/>
             </w:rPr>
             <w:t>&lt;</w:t>
@@ -763,7 +719,6 @@
           <w:r>
             <w:rPr>
               <w:b/>
-              <w:sz w:val="20"/>
               <w:szCs w:val="20"/>
             </w:rPr>
             <w:t>BuildQuality</w:t>
@@ -772,7 +727,6 @@
           <w:r>
             <w:rPr>
               <w:b/>
-              <w:sz w:val="20"/>
               <w:szCs w:val="20"/>
             </w:rPr>
             <w:t>&gt;</w:t>
@@ -781,14 +735,12 @@
       </w:sdt>
       <w:r>
         <w:rPr>
-          <w:sz w:val="20"/>
           <w:szCs w:val="20"/>
         </w:rPr>
         <w:t xml:space="preserve"> build quality. </w:t>
       </w:r>
       <w:r>
         <w:rPr>
-          <w:sz w:val="20"/>
           <w:szCs w:val="20"/>
         </w:rPr>
         <w:t xml:space="preserve">Drop Location: </w:t>
@@ -797,7 +749,6 @@
         <w:sdtPr>
           <w:rPr>
             <w:b/>
-            <w:sz w:val="20"/>
             <w:szCs w:val="20"/>
           </w:rPr>
           <w:alias w:val="BuildDropLocation"/>
@@ -813,7 +764,6 @@
           <w:r>
             <w:rPr>
               <w:b/>
-              <w:sz w:val="20"/>
               <w:szCs w:val="20"/>
             </w:rPr>
             <w:t>&lt;</w:t>
@@ -822,7 +772,6 @@
           <w:r>
             <w:rPr>
               <w:b/>
-              <w:sz w:val="20"/>
               <w:szCs w:val="20"/>
             </w:rPr>
             <w:t>dropLocn</w:t>
@@ -831,7 +780,6 @@
           <w:r>
             <w:rPr>
               <w:b/>
-              <w:sz w:val="20"/>
               <w:szCs w:val="20"/>
             </w:rPr>
             <w:t>&gt;</w:t>
@@ -840,14 +788,12 @@
       </w:sdt>
       <w:r>
         <w:rPr>
-          <w:sz w:val="20"/>
           <w:szCs w:val="20"/>
         </w:rPr>
         <w:t xml:space="preserve"> | Log:</w:t>
       </w:r>
       <w:r>
         <w:rPr>
-          <w:sz w:val="20"/>
           <w:szCs w:val="20"/>
         </w:rPr>
         <w:t xml:space="preserve"> </w:t>
@@ -856,7 +802,6 @@
         <w:sdtPr>
           <w:rPr>
             <w:b/>
-            <w:sz w:val="20"/>
             <w:szCs w:val="20"/>
           </w:rPr>
           <w:alias w:val="BuildLogLocation"/>
@@ -872,7 +817,6 @@
           <w:r>
             <w:rPr>
               <w:b/>
-              <w:sz w:val="20"/>
               <w:szCs w:val="20"/>
             </w:rPr>
             <w:t>&lt;</w:t>
@@ -881,7 +825,6 @@
           <w:r>
             <w:rPr>
               <w:b/>
-              <w:sz w:val="20"/>
               <w:szCs w:val="20"/>
             </w:rPr>
             <w:t>logLocn</w:t>
@@ -890,7 +833,6 @@
           <w:r>
             <w:rPr>
               <w:b/>
-              <w:sz w:val="20"/>
               <w:szCs w:val="20"/>
             </w:rPr>
             <w:t>&gt;</w:t>
@@ -899,15 +841,10 @@
       </w:sdt>
       <w:r>
         <w:rPr>
-          <w:sz w:val="20"/>
           <w:szCs w:val="20"/>
         </w:rPr>
         <w:t xml:space="preserve"> </w:t>
       </w:r>
-    </w:p>
-    <w:p>
-      <w:bookmarkStart w:id="1" w:name="_GoBack"/>
-      <w:bookmarkEnd w:id="1"/>
     </w:p>
     <w:sdt>
       <w:sdtPr>
@@ -925,6 +862,7 @@
       </w:sdtPr>
       <w:sdtEndPr>
         <w:rPr>
+          <w:rFonts w:ascii="Segoe UI" w:hAnsi="Segoe UI"/>
           <w:sz w:val="20"/>
           <w:szCs w:val="20"/>
         </w:rPr>
@@ -946,13 +884,11 @@
         <w:p>
           <w:pPr>
             <w:rPr>
-              <w:sz w:val="20"/>
               <w:szCs w:val="20"/>
             </w:rPr>
           </w:pPr>
           <w:r>
             <w:rPr>
-              <w:sz w:val="20"/>
               <w:szCs w:val="20"/>
             </w:rPr>
             <w:t xml:space="preserve">Build Last modified by </w:t>
@@ -960,7 +896,6 @@
           <w:sdt>
             <w:sdtPr>
               <w:rPr>
-                <w:sz w:val="20"/>
                 <w:szCs w:val="20"/>
               </w:rPr>
               <w:alias w:val="BuildLastModifiedBy"/>
@@ -971,7 +906,6 @@
             <w:sdtContent>
               <w:r>
                 <w:rPr>
-                  <w:sz w:val="20"/>
                   <w:szCs w:val="20"/>
                 </w:rPr>
                 <w:t>&lt;</w:t>
@@ -979,7 +913,6 @@
               <w:proofErr w:type="spellStart"/>
               <w:r>
                 <w:rPr>
-                  <w:sz w:val="20"/>
                   <w:szCs w:val="20"/>
                 </w:rPr>
                 <w:t>LastModifiedBy</w:t>
@@ -987,7 +920,6 @@
               <w:proofErr w:type="spellEnd"/>
               <w:r>
                 <w:rPr>
-                  <w:sz w:val="20"/>
                   <w:szCs w:val="20"/>
                 </w:rPr>
                 <w:t>&gt;</w:t>
@@ -996,7 +928,6 @@
           </w:sdt>
           <w:r>
             <w:rPr>
-              <w:sz w:val="20"/>
               <w:szCs w:val="20"/>
             </w:rPr>
             <w:t xml:space="preserve"> on </w:t>
@@ -1004,7 +935,6 @@
           <w:sdt>
             <w:sdtPr>
               <w:rPr>
-                <w:sz w:val="20"/>
                 <w:szCs w:val="20"/>
               </w:rPr>
               <w:alias w:val="BuildLastModifiedOn"/>
@@ -1015,7 +945,6 @@
             <w:sdtContent>
               <w:r>
                 <w:rPr>
-                  <w:sz w:val="20"/>
                   <w:szCs w:val="20"/>
                 </w:rPr>
                 <w:t>&lt;</w:t>
@@ -1023,7 +952,6 @@
               <w:proofErr w:type="spellStart"/>
               <w:r>
                 <w:rPr>
-                  <w:sz w:val="20"/>
                   <w:szCs w:val="20"/>
                 </w:rPr>
                 <w:t>LastModifiedOn</w:t>
@@ -1031,7 +959,6 @@
               <w:proofErr w:type="spellEnd"/>
               <w:r>
                 <w:rPr>
-                  <w:sz w:val="20"/>
                   <w:szCs w:val="20"/>
                 </w:rPr>
                 <w:t>&gt;</w:t>
@@ -1040,7 +967,6 @@
           </w:sdt>
           <w:r>
             <w:rPr>
-              <w:sz w:val="20"/>
               <w:szCs w:val="20"/>
             </w:rPr>
             <w:t xml:space="preserve">, </w:t>
@@ -1048,7 +974,6 @@
           <w:sdt>
             <w:sdtPr>
               <w:rPr>
-                <w:sz w:val="20"/>
                 <w:szCs w:val="20"/>
               </w:rPr>
               <w:alias w:val="BuildLastModifiedNoOfDaysAgo"/>
@@ -1059,7 +984,6 @@
             <w:sdtContent>
               <w:r>
                 <w:rPr>
-                  <w:sz w:val="20"/>
                   <w:szCs w:val="20"/>
                 </w:rPr>
                 <w:t>&lt;</w:t>
@@ -1067,7 +991,6 @@
               <w:proofErr w:type="spellStart"/>
               <w:r>
                 <w:rPr>
-                  <w:sz w:val="20"/>
                   <w:szCs w:val="20"/>
                 </w:rPr>
                 <w:t>NoOfDays</w:t>
@@ -1075,7 +998,6 @@
               <w:proofErr w:type="spellEnd"/>
               <w:r>
                 <w:rPr>
-                  <w:sz w:val="20"/>
                   <w:szCs w:val="20"/>
                 </w:rPr>
                 <w:t>&gt;</w:t>
@@ -1084,7 +1006,6 @@
           </w:sdt>
           <w:r>
             <w:rPr>
-              <w:sz w:val="20"/>
               <w:szCs w:val="20"/>
             </w:rPr>
             <w:t xml:space="preserve"> ago.</w:t>
@@ -1107,7 +1028,12 @@
         <w:tag w:val="BuildConfiguationSummaryContentControlRow"/>
         <w:id w:val="355716012"/>
       </w:sdtPr>
-      <w:sdtEndPr/>
+      <w:sdtEndPr>
+        <w:rPr>
+          <w:rFonts w:ascii="Segoe UI" w:hAnsi="Segoe UI"/>
+          <w:sz w:val="20"/>
+        </w:rPr>
+      </w:sdtEndPr>
       <w:sdtContent>
         <w:bookmarkStart w:id="3" w:name="_Toc319147603" w:displacedByCustomXml="prev"/>
         <w:p>
@@ -1125,7 +1051,6 @@
         <w:sdt>
           <w:sdtPr>
             <w:rPr>
-              <w:sz w:val="20"/>
               <w:szCs w:val="20"/>
             </w:rPr>
             <w:alias w:val="BuildConfigurationContentControlRow"/>
@@ -1137,14 +1062,12 @@
             <w:p>
               <w:pPr>
                 <w:rPr>
-                  <w:sz w:val="20"/>
                   <w:szCs w:val="20"/>
                 </w:rPr>
               </w:pPr>
               <w:sdt>
                 <w:sdtPr>
                   <w:rPr>
-                    <w:sz w:val="20"/>
                     <w:szCs w:val="20"/>
                   </w:rPr>
                   <w:alias w:val="BuildPlatform"/>
@@ -1155,21 +1078,18 @@
                 <w:sdtContent>
                   <w:r>
                     <w:rPr>
-                      <w:sz w:val="20"/>
                       <w:szCs w:val="20"/>
                     </w:rPr>
                     <w:t xml:space="preserve">&lt;Build </w:t>
                   </w:r>
                   <w:r>
                     <w:rPr>
-                      <w:sz w:val="20"/>
                       <w:szCs w:val="20"/>
                     </w:rPr>
                     <w:t>Platform</w:t>
                   </w:r>
                   <w:r>
                     <w:rPr>
-                      <w:sz w:val="20"/>
                       <w:szCs w:val="20"/>
                     </w:rPr>
                     <w:t>&gt;</w:t>
@@ -1178,7 +1098,6 @@
               </w:sdt>
               <w:r>
                 <w:rPr>
-                  <w:sz w:val="20"/>
                   <w:szCs w:val="20"/>
                 </w:rPr>
                 <w:t xml:space="preserve"> | </w:t>
@@ -1186,7 +1105,6 @@
               <w:sdt>
                 <w:sdtPr>
                   <w:rPr>
-                    <w:sz w:val="20"/>
                     <w:szCs w:val="20"/>
                   </w:rPr>
                   <w:alias w:val="BuildFlavor"/>
@@ -1197,7 +1115,6 @@
                 <w:sdtContent>
                   <w:r>
                     <w:rPr>
-                      <w:sz w:val="20"/>
                       <w:szCs w:val="20"/>
                     </w:rPr>
                     <w:t>&lt;Build Flavor&gt;</w:t>
@@ -1206,7 +1123,6 @@
               </w:sdt>
               <w:r>
                 <w:rPr>
-                  <w:sz w:val="20"/>
                   <w:szCs w:val="20"/>
                 </w:rPr>
                 <w:t xml:space="preserve"> |</w:t>
@@ -1214,7 +1130,6 @@
               <w:sdt>
                 <w:sdtPr>
                   <w:rPr>
-                    <w:sz w:val="20"/>
                     <w:szCs w:val="20"/>
                   </w:rPr>
                   <w:alias w:val="BuildConfigTotalErrors"/>
@@ -1225,7 +1140,6 @@
                 <w:sdtContent>
                   <w:r>
                     <w:rPr>
-                      <w:sz w:val="20"/>
                       <w:szCs w:val="20"/>
                     </w:rPr>
                     <w:t>&lt;</w:t>
@@ -1233,7 +1147,6 @@
                   <w:proofErr w:type="spellStart"/>
                   <w:r>
                     <w:rPr>
-                      <w:sz w:val="20"/>
                       <w:szCs w:val="20"/>
                     </w:rPr>
                     <w:t>NoOfErrors</w:t>
@@ -1241,7 +1154,6 @@
                   <w:proofErr w:type="spellEnd"/>
                   <w:r>
                     <w:rPr>
-                      <w:sz w:val="20"/>
                       <w:szCs w:val="20"/>
                     </w:rPr>
                     <w:t>&gt;</w:t>
@@ -1250,7 +1162,6 @@
               </w:sdt>
               <w:r>
                 <w:rPr>
-                  <w:sz w:val="20"/>
                   <w:szCs w:val="20"/>
                 </w:rPr>
                 <w:t xml:space="preserve"> Error(s), </w:t>
@@ -1258,7 +1169,6 @@
               <w:sdt>
                 <w:sdtPr>
                   <w:rPr>
-                    <w:sz w:val="20"/>
                     <w:szCs w:val="20"/>
                   </w:rPr>
                   <w:alias w:val="BuildConfigTotalWarnings"/>
@@ -1269,7 +1179,6 @@
                 <w:sdtContent>
                   <w:r>
                     <w:rPr>
-                      <w:sz w:val="20"/>
                       <w:szCs w:val="20"/>
                     </w:rPr>
                     <w:t>&lt;</w:t>
@@ -1277,7 +1186,6 @@
                   <w:proofErr w:type="spellStart"/>
                   <w:r>
                     <w:rPr>
-                      <w:sz w:val="20"/>
                       <w:szCs w:val="20"/>
                     </w:rPr>
                     <w:t>NoOfWarnings</w:t>
@@ -1285,7 +1193,6 @@
                   <w:proofErr w:type="spellEnd"/>
                   <w:r>
                     <w:rPr>
-                      <w:sz w:val="20"/>
                       <w:szCs w:val="20"/>
                     </w:rPr>
                     <w:t>&gt;</w:t>
@@ -1294,7 +1201,6 @@
               </w:sdt>
               <w:r>
                 <w:rPr>
-                  <w:sz w:val="20"/>
                   <w:szCs w:val="20"/>
                 </w:rPr>
                 <w:t xml:space="preserve"> Warning(s)</w:t>
@@ -1312,7 +1218,7 @@
             <w:gridCol w:w="3936"/>
             <w:gridCol w:w="1417"/>
             <w:gridCol w:w="1701"/>
-            <w:gridCol w:w="2522"/>
+            <w:gridCol w:w="2558"/>
           </w:tblGrid>
           <w:sdt>
             <w:sdtPr>
@@ -1320,7 +1226,6 @@
                 <w:b w:val="0"/>
                 <w:bCs w:val="0"/>
                 <w:color w:val="000000" w:themeColor="text1"/>
-                <w:sz w:val="20"/>
                 <w:szCs w:val="20"/>
               </w:rPr>
               <w:alias w:val="BuildConfigurationSolutionContentControlRow"/>
@@ -1342,7 +1247,6 @@
                     <w:sdtPr>
                       <w:rPr>
                         <w:color w:val="000000" w:themeColor="text1"/>
-                        <w:sz w:val="20"/>
                         <w:szCs w:val="20"/>
                       </w:rPr>
                       <w:alias w:val="BuildRootNodeSolutionServerPath"/>
@@ -1356,7 +1260,6 @@
                           <w:rPr>
                             <w:b w:val="0"/>
                             <w:color w:val="000000" w:themeColor="text1"/>
-                            <w:sz w:val="20"/>
                             <w:szCs w:val="20"/>
                           </w:rPr>
                         </w:pPr>
@@ -1364,7 +1267,6 @@
                           <w:rPr>
                             <w:b w:val="0"/>
                             <w:color w:val="000000" w:themeColor="text1"/>
-                            <w:sz w:val="20"/>
                             <w:szCs w:val="20"/>
                           </w:rPr>
                           <w:t>&lt;</w:t>
@@ -1374,7 +1276,6 @@
                           <w:rPr>
                             <w:b w:val="0"/>
                             <w:color w:val="000000" w:themeColor="text1"/>
-                            <w:sz w:val="20"/>
                             <w:szCs w:val="20"/>
                           </w:rPr>
                           <w:t>SolutionProjectServerPath</w:t>
@@ -1384,7 +1285,6 @@
                           <w:rPr>
                             <w:b w:val="0"/>
                             <w:color w:val="000000" w:themeColor="text1"/>
-                            <w:sz w:val="20"/>
                             <w:szCs w:val="20"/>
                           </w:rPr>
                           <w:t>&gt;</w:t>
@@ -1403,7 +1303,6 @@
                       <w:rPr>
                         <w:b w:val="0"/>
                         <w:color w:val="000000" w:themeColor="text1"/>
-                        <w:sz w:val="20"/>
                         <w:szCs w:val="20"/>
                       </w:rPr>
                     </w:pPr>
@@ -1411,7 +1310,6 @@
                       <w:sdtPr>
                         <w:rPr>
                           <w:color w:val="000000" w:themeColor="text1"/>
-                          <w:sz w:val="20"/>
                           <w:szCs w:val="20"/>
                         </w:rPr>
                         <w:alias w:val="BuildRootNodeErrorCount"/>
@@ -1424,7 +1322,6 @@
                           <w:rPr>
                             <w:b w:val="0"/>
                             <w:color w:val="000000" w:themeColor="text1"/>
-                            <w:sz w:val="20"/>
                             <w:szCs w:val="20"/>
                           </w:rPr>
                           <w:t>&lt;</w:t>
@@ -1434,7 +1331,6 @@
                           <w:rPr>
                             <w:b w:val="0"/>
                             <w:color w:val="000000" w:themeColor="text1"/>
-                            <w:sz w:val="20"/>
                             <w:szCs w:val="20"/>
                           </w:rPr>
                           <w:t>noe</w:t>
@@ -1444,7 +1340,6 @@
                           <w:rPr>
                             <w:b w:val="0"/>
                             <w:color w:val="000000" w:themeColor="text1"/>
-                            <w:sz w:val="20"/>
                             <w:szCs w:val="20"/>
                           </w:rPr>
                           <w:t>&gt;</w:t>
@@ -1455,7 +1350,6 @@
                       <w:rPr>
                         <w:b w:val="0"/>
                         <w:color w:val="000000" w:themeColor="text1"/>
-                        <w:sz w:val="20"/>
                         <w:szCs w:val="20"/>
                       </w:rPr>
                       <w:t xml:space="preserve"> </w:t>
@@ -1464,7 +1358,6 @@
                       <w:rPr>
                         <w:b w:val="0"/>
                         <w:color w:val="FF0000"/>
-                        <w:sz w:val="20"/>
                         <w:szCs w:val="20"/>
                       </w:rPr>
                       <w:t>error(s)</w:t>
@@ -1481,7 +1374,6 @@
                       <w:rPr>
                         <w:b w:val="0"/>
                         <w:color w:val="000000" w:themeColor="text1"/>
-                        <w:sz w:val="20"/>
                         <w:szCs w:val="20"/>
                       </w:rPr>
                     </w:pPr>
@@ -1489,7 +1381,6 @@
                       <w:sdtPr>
                         <w:rPr>
                           <w:color w:val="000000" w:themeColor="text1"/>
-                          <w:sz w:val="20"/>
                           <w:szCs w:val="20"/>
                         </w:rPr>
                         <w:alias w:val="BuildRootNodeWarningCount"/>
@@ -1502,7 +1393,6 @@
                           <w:rPr>
                             <w:b w:val="0"/>
                             <w:color w:val="000000" w:themeColor="text1"/>
-                            <w:sz w:val="20"/>
                             <w:szCs w:val="20"/>
                           </w:rPr>
                           <w:t>&lt;now&gt;</w:t>
@@ -1513,7 +1403,6 @@
                       <w:rPr>
                         <w:b w:val="0"/>
                         <w:color w:val="000000" w:themeColor="text1"/>
-                        <w:sz w:val="20"/>
                         <w:szCs w:val="20"/>
                       </w:rPr>
                       <w:t xml:space="preserve"> </w:t>
@@ -1522,7 +1411,6 @@
                       <w:rPr>
                         <w:b w:val="0"/>
                         <w:color w:val="CC9900"/>
-                        <w:sz w:val="20"/>
                         <w:szCs w:val="20"/>
                       </w:rPr>
                       <w:t>warning(s)</w:t>
@@ -1537,7 +1425,6 @@
                     <w:sdtPr>
                       <w:rPr>
                         <w:color w:val="000000" w:themeColor="text1"/>
-                        <w:sz w:val="20"/>
                         <w:szCs w:val="20"/>
                       </w:rPr>
                       <w:alias w:val="BuildRootNodeLogFile"/>
@@ -1552,7 +1439,6 @@
                           <w:rPr>
                             <w:b w:val="0"/>
                             <w:color w:val="000000" w:themeColor="text1"/>
-                            <w:sz w:val="20"/>
                             <w:szCs w:val="20"/>
                           </w:rPr>
                         </w:pPr>
@@ -1560,7 +1446,6 @@
                           <w:rPr>
                             <w:b w:val="0"/>
                             <w:color w:val="000000" w:themeColor="text1"/>
-                            <w:sz w:val="20"/>
                             <w:szCs w:val="20"/>
                           </w:rPr>
                           <w:t>&lt;</w:t>
@@ -1570,7 +1455,6 @@
                           <w:rPr>
                             <w:b w:val="0"/>
                             <w:color w:val="000000" w:themeColor="text1"/>
-                            <w:sz w:val="20"/>
                             <w:szCs w:val="20"/>
                           </w:rPr>
                           <w:t>SolutionProjectLogPath</w:t>
@@ -1580,7 +1464,6 @@
                           <w:rPr>
                             <w:b w:val="0"/>
                             <w:color w:val="000000" w:themeColor="text1"/>
-                            <w:sz w:val="20"/>
                             <w:szCs w:val="20"/>
                           </w:rPr>
                           <w:t>&gt;</w:t>
@@ -1596,7 +1479,6 @@
         <w:p/>
       </w:sdtContent>
     </w:sdt>
-    <w:p/>
     <w:sdt>
       <w:sdtPr>
         <w:rPr>
@@ -1611,7 +1493,12 @@
         <w:tag w:val="ChangesetDetailsContentControlRow"/>
         <w:id w:val="539946126"/>
       </w:sdtPr>
-      <w:sdtEndPr/>
+      <w:sdtEndPr>
+        <w:rPr>
+          <w:rFonts w:ascii="Segoe UI" w:hAnsi="Segoe UI"/>
+          <w:sz w:val="20"/>
+        </w:rPr>
+      </w:sdtEndPr>
       <w:sdtContent>
         <w:p>
           <w:pPr>
@@ -1620,26 +1507,19 @@
               <w:bottom w:val="single" w:sz="4" w:space="1" w:color="8DB3E2" w:themeColor="text2" w:themeTint="66"/>
             </w:pBdr>
           </w:pPr>
-          <w:proofErr w:type="spellStart"/>
-          <w:r>
-            <w:t>Changeset</w:t>
-          </w:r>
-          <w:proofErr w:type="spellEnd"/>
-          <w:r>
-            <w:t xml:space="preserve"> Details</w:t>
+          <w:r>
+            <w:t>Changeset Details</w:t>
           </w:r>
         </w:p>
         <w:p>
           <w:pPr>
             <w:rPr>
-              <w:sz w:val="20"/>
               <w:szCs w:val="20"/>
             </w:rPr>
           </w:pPr>
           <w:sdt>
             <w:sdtPr>
               <w:rPr>
-                <w:sz w:val="20"/>
                 <w:szCs w:val="20"/>
               </w:rPr>
               <w:alias w:val="ChangesetTotalCount"/>
@@ -1650,7 +1530,6 @@
             <w:sdtContent>
               <w:r>
                 <w:rPr>
-                  <w:sz w:val="20"/>
                   <w:szCs w:val="20"/>
                 </w:rPr>
                 <w:t>&lt;</w:t>
@@ -1658,7 +1537,6 @@
               <w:proofErr w:type="spellStart"/>
               <w:r>
                 <w:rPr>
-                  <w:sz w:val="20"/>
                   <w:szCs w:val="20"/>
                 </w:rPr>
                 <w:t>NoOfChangesets</w:t>
@@ -1666,7 +1544,6 @@
               <w:proofErr w:type="spellEnd"/>
               <w:r>
                 <w:rPr>
-                  <w:sz w:val="20"/>
                   <w:szCs w:val="20"/>
                 </w:rPr>
                 <w:t>&gt;</w:t>
@@ -1675,26 +1552,9 @@
           </w:sdt>
           <w:r>
             <w:rPr>
-              <w:sz w:val="20"/>
               <w:szCs w:val="20"/>
             </w:rPr>
-            <w:t xml:space="preserve"> </w:t>
-          </w:r>
-          <w:proofErr w:type="spellStart"/>
-          <w:r>
-            <w:rPr>
-              <w:sz w:val="20"/>
-              <w:szCs w:val="20"/>
-            </w:rPr>
-            <w:t>changesets</w:t>
-          </w:r>
-          <w:proofErr w:type="spellEnd"/>
-          <w:r>
-            <w:rPr>
-              <w:sz w:val="20"/>
-              <w:szCs w:val="20"/>
-            </w:rPr>
-            <w:t xml:space="preserve"> have been included in this build.</w:t>
+            <w:t xml:space="preserve"> changesets have been included in this build.</w:t>
           </w:r>
         </w:p>
         <w:tbl>
@@ -1715,7 +1575,6 @@
                 <w:b w:val="0"/>
                 <w:bCs w:val="0"/>
                 <w:color w:val="000000" w:themeColor="text1"/>
-                <w:sz w:val="20"/>
                 <w:szCs w:val="20"/>
               </w:rPr>
               <w:alias w:val="ChangesetContentControlRow"/>
@@ -1737,7 +1596,6 @@
                     <w:sdtPr>
                       <w:rPr>
                         <w:color w:val="000000" w:themeColor="text1"/>
-                        <w:sz w:val="20"/>
                         <w:szCs w:val="20"/>
                       </w:rPr>
                       <w:alias w:val="ChangesetId"/>
@@ -1751,7 +1609,6 @@
                           <w:rPr>
                             <w:b w:val="0"/>
                             <w:color w:val="000000" w:themeColor="text1"/>
-                            <w:sz w:val="20"/>
                             <w:szCs w:val="20"/>
                           </w:rPr>
                         </w:pPr>
@@ -1759,7 +1616,6 @@
                           <w:rPr>
                             <w:b w:val="0"/>
                             <w:color w:val="000000" w:themeColor="text1"/>
-                            <w:sz w:val="20"/>
                             <w:szCs w:val="20"/>
                           </w:rPr>
                           <w:t>&lt;id&gt;</w:t>
@@ -1776,7 +1632,6 @@
                     <w:sdtPr>
                       <w:rPr>
                         <w:color w:val="000000" w:themeColor="text1"/>
-                        <w:sz w:val="20"/>
                         <w:szCs w:val="20"/>
                       </w:rPr>
                       <w:alias w:val="ChangesetComment"/>
@@ -1791,7 +1646,6 @@
                           <w:rPr>
                             <w:b w:val="0"/>
                             <w:color w:val="000000" w:themeColor="text1"/>
-                            <w:sz w:val="20"/>
                             <w:szCs w:val="20"/>
                           </w:rPr>
                         </w:pPr>
@@ -1799,7 +1653,6 @@
                           <w:rPr>
                             <w:b w:val="0"/>
                             <w:color w:val="000000" w:themeColor="text1"/>
-                            <w:sz w:val="20"/>
                             <w:szCs w:val="20"/>
                           </w:rPr>
                           <w:t>&lt;comment&gt;</w:t>
@@ -1816,7 +1669,6 @@
                     <w:sdtPr>
                       <w:rPr>
                         <w:color w:val="000000" w:themeColor="text1"/>
-                        <w:sz w:val="20"/>
                         <w:szCs w:val="20"/>
                       </w:rPr>
                       <w:alias w:val="ChangesetCommittedOn"/>
@@ -1831,7 +1683,6 @@
                           <w:rPr>
                             <w:b w:val="0"/>
                             <w:color w:val="000000" w:themeColor="text1"/>
-                            <w:sz w:val="20"/>
                             <w:szCs w:val="20"/>
                           </w:rPr>
                         </w:pPr>
@@ -1839,7 +1690,6 @@
                           <w:rPr>
                             <w:b w:val="0"/>
                             <w:color w:val="000000" w:themeColor="text1"/>
-                            <w:sz w:val="20"/>
                             <w:szCs w:val="20"/>
                           </w:rPr>
                           <w:t>&lt;</w:t>
@@ -1849,7 +1699,6 @@
                           <w:rPr>
                             <w:b w:val="0"/>
                             <w:color w:val="000000" w:themeColor="text1"/>
-                            <w:sz w:val="20"/>
                             <w:szCs w:val="20"/>
                           </w:rPr>
                           <w:t>comtdOn</w:t>
@@ -1859,7 +1708,6 @@
                           <w:rPr>
                             <w:b w:val="0"/>
                             <w:color w:val="000000" w:themeColor="text1"/>
-                            <w:sz w:val="20"/>
                             <w:szCs w:val="20"/>
                           </w:rPr>
                           <w:t>&gt;</w:t>
@@ -1876,7 +1724,6 @@
                     <w:sdtPr>
                       <w:rPr>
                         <w:color w:val="000000" w:themeColor="text1"/>
-                        <w:sz w:val="20"/>
                         <w:szCs w:val="20"/>
                       </w:rPr>
                       <w:alias w:val="ChangesetCommittedBy"/>
@@ -1891,7 +1738,6 @@
                           <w:rPr>
                             <w:b w:val="0"/>
                             <w:color w:val="000000" w:themeColor="text1"/>
-                            <w:sz w:val="20"/>
                             <w:szCs w:val="20"/>
                           </w:rPr>
                         </w:pPr>
@@ -1899,7 +1745,6 @@
                           <w:rPr>
                             <w:b w:val="0"/>
                             <w:color w:val="000000" w:themeColor="text1"/>
-                            <w:sz w:val="20"/>
                             <w:szCs w:val="20"/>
                           </w:rPr>
                           <w:t>&lt;</w:t>
@@ -1909,7 +1754,6 @@
                           <w:rPr>
                             <w:b w:val="0"/>
                             <w:color w:val="000000" w:themeColor="text1"/>
-                            <w:sz w:val="20"/>
                             <w:szCs w:val="20"/>
                           </w:rPr>
                           <w:t>comtdBy</w:t>
@@ -1919,7 +1763,6 @@
                           <w:rPr>
                             <w:b w:val="0"/>
                             <w:color w:val="000000" w:themeColor="text1"/>
-                            <w:sz w:val="20"/>
                             <w:szCs w:val="20"/>
                           </w:rPr>
                           <w:t>&gt;</w:t>
@@ -1998,7 +1841,7 @@
                                 </pic:cNvPicPr>
                               </pic:nvPicPr>
                               <pic:blipFill>
-                                <a:blip r:embed="rId11" cstate="print">
+                                <a:blip r:embed="rId10" cstate="print">
                                   <a:extLst>
                                     <a:ext uri="{28A0092B-C50C-407E-A947-70E740481C1C}">
                                       <a14:useLocalDpi xmlns:a14="http://schemas.microsoft.com/office/drawing/2010/main" val="0"/>
@@ -2078,7 +1921,6 @@
                     <w:b w:val="0"/>
                     <w:bCs w:val="0"/>
                     <w:color w:val="000000" w:themeColor="text1"/>
-                    <w:sz w:val="20"/>
                     <w:szCs w:val="20"/>
                   </w:rPr>
                   <w:alias w:val="ChangesetChangeServerPaths"/>
@@ -2100,7 +1942,6 @@
                         <w:sdtPr>
                           <w:rPr>
                             <w:color w:val="000000" w:themeColor="text1"/>
-                            <w:sz w:val="20"/>
                             <w:szCs w:val="20"/>
                           </w:rPr>
                           <w:alias w:val="ChangesetChangeServerPath"/>
@@ -2114,7 +1955,6 @@
                               <w:rPr>
                                 <w:b w:val="0"/>
                                 <w:color w:val="000000" w:themeColor="text1"/>
-                                <w:sz w:val="20"/>
                                 <w:szCs w:val="20"/>
                               </w:rPr>
                             </w:pPr>
@@ -2122,7 +1962,6 @@
                               <w:rPr>
                                 <w:b w:val="0"/>
                                 <w:color w:val="000000" w:themeColor="text1"/>
-                                <w:sz w:val="20"/>
                                 <w:szCs w:val="20"/>
                               </w:rPr>
                               <w:t>&lt;</w:t>
@@ -2132,7 +1971,6 @@
                               <w:rPr>
                                 <w:b w:val="0"/>
                                 <w:color w:val="000000" w:themeColor="text1"/>
-                                <w:sz w:val="20"/>
                                 <w:szCs w:val="20"/>
                               </w:rPr>
                               <w:t>ChangesetChangeServerPath</w:t>
@@ -2142,7 +1980,6 @@
                               <w:rPr>
                                 <w:b w:val="0"/>
                                 <w:color w:val="000000" w:themeColor="text1"/>
-                                <w:sz w:val="20"/>
                                 <w:szCs w:val="20"/>
                               </w:rPr>
                               <w:t>&gt;</w:t>
@@ -2161,7 +1998,6 @@
         <w:p/>
       </w:sdtContent>
     </w:sdt>
-    <w:p/>
     <w:sdt>
       <w:sdtPr>
         <w:rPr>
@@ -2176,7 +2012,12 @@
         <w:tag w:val="WorkItemDetailsContentControlRow"/>
         <w:id w:val="355716042"/>
       </w:sdtPr>
-      <w:sdtEndPr/>
+      <w:sdtEndPr>
+        <w:rPr>
+          <w:rFonts w:ascii="Segoe UI" w:hAnsi="Segoe UI"/>
+          <w:sz w:val="20"/>
+        </w:rPr>
+      </w:sdtEndPr>
       <w:sdtContent>
         <w:bookmarkStart w:id="4" w:name="_Toc319147604" w:displacedByCustomXml="prev"/>
         <w:p>
@@ -2194,13 +2035,11 @@
         <w:p>
           <w:pPr>
             <w:rPr>
-              <w:sz w:val="20"/>
               <w:szCs w:val="20"/>
             </w:rPr>
           </w:pPr>
           <w:r>
             <w:rPr>
-              <w:sz w:val="20"/>
               <w:szCs w:val="20"/>
             </w:rPr>
             <w:t xml:space="preserve">Summary of work item types =&gt; </w:t>
@@ -2208,7 +2047,6 @@
           <w:sdt>
             <w:sdtPr>
               <w:rPr>
-                <w:sz w:val="20"/>
                 <w:szCs w:val="20"/>
               </w:rPr>
               <w:alias w:val="WorkItemIntroduction"/>
@@ -2219,7 +2057,6 @@
             <w:sdtContent>
               <w:r>
                 <w:rPr>
-                  <w:sz w:val="20"/>
                   <w:szCs w:val="20"/>
                 </w:rPr>
                 <w:t>&lt;</w:t>
@@ -2227,7 +2064,6 @@
               <w:proofErr w:type="spellStart"/>
               <w:r>
                 <w:rPr>
-                  <w:sz w:val="20"/>
                   <w:szCs w:val="20"/>
                 </w:rPr>
                 <w:t>WorkItemIntroduction</w:t>
@@ -2235,7 +2071,6 @@
               <w:proofErr w:type="spellEnd"/>
               <w:r>
                 <w:rPr>
-                  <w:sz w:val="20"/>
                   <w:szCs w:val="20"/>
                 </w:rPr>
                 <w:t>&gt;</w:t>
@@ -2262,7 +2097,6 @@
                 <w:b w:val="0"/>
                 <w:bCs w:val="0"/>
                 <w:color w:val="000000" w:themeColor="text1"/>
-                <w:sz w:val="20"/>
                 <w:szCs w:val="20"/>
               </w:rPr>
               <w:alias w:val="WorkItemContentControlRow"/>
@@ -2284,7 +2118,6 @@
                     <w:sdtPr>
                       <w:rPr>
                         <w:color w:val="000000" w:themeColor="text1"/>
-                        <w:sz w:val="20"/>
                         <w:szCs w:val="20"/>
                       </w:rPr>
                       <w:alias w:val="WorkItemId"/>
@@ -2298,7 +2131,6 @@
                           <w:rPr>
                             <w:b w:val="0"/>
                             <w:color w:val="000000" w:themeColor="text1"/>
-                            <w:sz w:val="20"/>
                             <w:szCs w:val="20"/>
                           </w:rPr>
                         </w:pPr>
@@ -2306,7 +2138,6 @@
                           <w:rPr>
                             <w:b w:val="0"/>
                             <w:color w:val="000000" w:themeColor="text1"/>
-                            <w:sz w:val="20"/>
                             <w:szCs w:val="20"/>
                           </w:rPr>
                           <w:t>&lt;id&gt;</w:t>
@@ -2323,7 +2154,6 @@
                     <w:sdtPr>
                       <w:rPr>
                         <w:color w:val="000000" w:themeColor="text1"/>
-                        <w:sz w:val="20"/>
                         <w:szCs w:val="20"/>
                       </w:rPr>
                       <w:alias w:val="WorkItemTitle"/>
@@ -2338,7 +2168,6 @@
                           <w:rPr>
                             <w:b w:val="0"/>
                             <w:color w:val="000000" w:themeColor="text1"/>
-                            <w:sz w:val="20"/>
                             <w:szCs w:val="20"/>
                           </w:rPr>
                         </w:pPr>
@@ -2346,7 +2175,6 @@
                           <w:rPr>
                             <w:b w:val="0"/>
                             <w:color w:val="000000" w:themeColor="text1"/>
-                            <w:sz w:val="20"/>
                             <w:szCs w:val="20"/>
                           </w:rPr>
                           <w:t>&lt;title&gt;</w:t>
@@ -2363,7 +2191,6 @@
                     <w:sdtPr>
                       <w:rPr>
                         <w:color w:val="000000" w:themeColor="text1"/>
-                        <w:sz w:val="20"/>
                         <w:szCs w:val="20"/>
                       </w:rPr>
                       <w:alias w:val="WorkItemType"/>
@@ -2378,7 +2205,6 @@
                           <w:rPr>
                             <w:b w:val="0"/>
                             <w:color w:val="000000" w:themeColor="text1"/>
-                            <w:sz w:val="20"/>
                             <w:szCs w:val="20"/>
                           </w:rPr>
                         </w:pPr>
@@ -2386,7 +2212,6 @@
                           <w:rPr>
                             <w:b w:val="0"/>
                             <w:color w:val="000000" w:themeColor="text1"/>
-                            <w:sz w:val="20"/>
                             <w:szCs w:val="20"/>
                           </w:rPr>
                           <w:t>&lt;type&gt;</w:t>
@@ -2403,7 +2228,6 @@
                     <w:sdtPr>
                       <w:rPr>
                         <w:color w:val="000000" w:themeColor="text1"/>
-                        <w:sz w:val="20"/>
                         <w:szCs w:val="20"/>
                       </w:rPr>
                       <w:alias w:val="WorkItemState"/>
@@ -2418,7 +2242,6 @@
                           <w:rPr>
                             <w:b w:val="0"/>
                             <w:color w:val="000000" w:themeColor="text1"/>
-                            <w:sz w:val="20"/>
                             <w:szCs w:val="20"/>
                           </w:rPr>
                         </w:pPr>
@@ -2426,7 +2249,6 @@
                           <w:rPr>
                             <w:b w:val="0"/>
                             <w:color w:val="000000" w:themeColor="text1"/>
-                            <w:sz w:val="20"/>
                             <w:szCs w:val="20"/>
                           </w:rPr>
                           <w:t>&lt;state</w:t>
@@ -2435,7 +2257,6 @@
                           <w:rPr>
                             <w:b w:val="0"/>
                             <w:color w:val="000000" w:themeColor="text1"/>
-                            <w:sz w:val="20"/>
                             <w:szCs w:val="20"/>
                           </w:rPr>
                           <w:t>&gt;</w:t>
@@ -2452,7 +2273,6 @@
                     <w:sdtPr>
                       <w:rPr>
                         <w:color w:val="000000" w:themeColor="text1"/>
-                        <w:sz w:val="20"/>
                         <w:szCs w:val="20"/>
                       </w:rPr>
                       <w:alias w:val="WorkItemIteration"/>
@@ -2467,7 +2287,6 @@
                           <w:rPr>
                             <w:b w:val="0"/>
                             <w:color w:val="000000" w:themeColor="text1"/>
-                            <w:sz w:val="20"/>
                             <w:szCs w:val="20"/>
                           </w:rPr>
                         </w:pPr>
@@ -2475,7 +2294,6 @@
                           <w:rPr>
                             <w:b w:val="0"/>
                             <w:color w:val="000000" w:themeColor="text1"/>
-                            <w:sz w:val="20"/>
                             <w:szCs w:val="20"/>
                           </w:rPr>
                           <w:t>&lt;</w:t>
@@ -2485,7 +2303,6 @@
                           <w:rPr>
                             <w:b w:val="0"/>
                             <w:color w:val="000000" w:themeColor="text1"/>
-                            <w:sz w:val="20"/>
                             <w:szCs w:val="20"/>
                           </w:rPr>
                           <w:t>wiIteration</w:t>
@@ -2495,7 +2312,6 @@
                           <w:rPr>
                             <w:b w:val="0"/>
                             <w:color w:val="000000" w:themeColor="text1"/>
-                            <w:sz w:val="20"/>
                             <w:szCs w:val="20"/>
                           </w:rPr>
                           <w:t>&gt;</w:t>
@@ -2526,7 +2342,12 @@
         <w:tag w:val="TestResultsContentControlRow"/>
         <w:id w:val="355716111"/>
       </w:sdtPr>
-      <w:sdtEndPr/>
+      <w:sdtEndPr>
+        <w:rPr>
+          <w:rFonts w:ascii="Segoe UI" w:hAnsi="Segoe UI"/>
+          <w:sz w:val="20"/>
+        </w:rPr>
+      </w:sdtEndPr>
       <w:sdtContent>
         <w:bookmarkStart w:id="5" w:name="_Toc319147605" w:displacedByCustomXml="prev"/>
         <w:p>
@@ -2544,14 +2365,12 @@
         <w:p>
           <w:pPr>
             <w:rPr>
-              <w:sz w:val="20"/>
               <w:szCs w:val="20"/>
             </w:rPr>
           </w:pPr>
           <w:sdt>
             <w:sdtPr>
               <w:rPr>
-                <w:sz w:val="20"/>
                 <w:szCs w:val="20"/>
               </w:rPr>
               <w:alias w:val="TestResultTitle"/>
@@ -2563,7 +2382,6 @@
               <w:r>
                 <w:rPr>
                   <w:b/>
-                  <w:sz w:val="20"/>
                   <w:szCs w:val="20"/>
                 </w:rPr>
                 <w:t>&lt;</w:t>
@@ -2572,7 +2390,6 @@
               <w:r>
                 <w:rPr>
                   <w:b/>
-                  <w:sz w:val="20"/>
                   <w:szCs w:val="20"/>
                 </w:rPr>
                 <w:t>TestResultTitle</w:t>
@@ -2581,7 +2398,6 @@
               <w:r>
                 <w:rPr>
                   <w:b/>
-                  <w:sz w:val="20"/>
                   <w:szCs w:val="20"/>
                 </w:rPr>
                 <w:t>&gt;</w:t>
@@ -2590,14 +2406,12 @@
           </w:sdt>
           <w:r>
             <w:rPr>
-              <w:sz w:val="20"/>
               <w:szCs w:val="20"/>
             </w:rPr>
             <w:t xml:space="preserve"> </w:t>
           </w:r>
           <w:r>
             <w:rPr>
-              <w:sz w:val="20"/>
               <w:szCs w:val="20"/>
             </w:rPr>
             <w:t xml:space="preserve">(ID - </w:t>
@@ -2605,7 +2419,6 @@
           <w:sdt>
             <w:sdtPr>
               <w:rPr>
-                <w:sz w:val="20"/>
                 <w:szCs w:val="20"/>
               </w:rPr>
               <w:alias w:val="TestResultId"/>
@@ -2617,7 +2430,6 @@
               <w:r>
                 <w:rPr>
                   <w:b/>
-                  <w:sz w:val="20"/>
                   <w:szCs w:val="20"/>
                 </w:rPr>
                 <w:t>&lt;</w:t>
@@ -2626,7 +2438,6 @@
               <w:r>
                 <w:rPr>
                   <w:b/>
-                  <w:sz w:val="20"/>
                   <w:szCs w:val="20"/>
                 </w:rPr>
                 <w:t>TestResultId</w:t>
@@ -2635,7 +2446,6 @@
               <w:r>
                 <w:rPr>
                   <w:b/>
-                  <w:sz w:val="20"/>
                   <w:szCs w:val="20"/>
                 </w:rPr>
                 <w:t>&gt;</w:t>
@@ -2644,21 +2454,18 @@
           </w:sdt>
           <w:r>
             <w:rPr>
-              <w:sz w:val="20"/>
               <w:szCs w:val="20"/>
             </w:rPr>
             <w:t xml:space="preserve">) </w:t>
           </w:r>
           <w:r>
             <w:rPr>
-              <w:sz w:val="20"/>
               <w:szCs w:val="20"/>
             </w:rPr>
             <w:t>is</w:t>
           </w:r>
           <w:r>
             <w:rPr>
-              <w:sz w:val="20"/>
               <w:szCs w:val="20"/>
             </w:rPr>
             <w:t xml:space="preserve"> </w:t>
@@ -2666,7 +2473,6 @@
           <w:sdt>
             <w:sdtPr>
               <w:rPr>
-                <w:sz w:val="20"/>
                 <w:szCs w:val="20"/>
               </w:rPr>
               <w:alias w:val="TestResultStatus"/>
@@ -2678,7 +2484,6 @@
               <w:r>
                 <w:rPr>
                   <w:b/>
-                  <w:sz w:val="20"/>
                   <w:szCs w:val="20"/>
                 </w:rPr>
                 <w:t>&lt;Status&gt;</w:t>
@@ -2687,35 +2492,30 @@
           </w:sdt>
           <w:r>
             <w:rPr>
-              <w:sz w:val="20"/>
               <w:szCs w:val="20"/>
             </w:rPr>
             <w:t>.</w:t>
           </w:r>
           <w:r>
             <w:rPr>
-              <w:sz w:val="20"/>
               <w:szCs w:val="20"/>
             </w:rPr>
             <w:t xml:space="preserve"> </w:t>
           </w:r>
           <w:r>
             <w:rPr>
-              <w:sz w:val="20"/>
               <w:szCs w:val="20"/>
             </w:rPr>
             <w:t>O</w:t>
           </w:r>
           <w:r>
             <w:rPr>
-              <w:sz w:val="20"/>
               <w:szCs w:val="20"/>
             </w:rPr>
             <w:t>ut of total</w:t>
           </w:r>
           <w:r>
             <w:rPr>
-              <w:sz w:val="20"/>
               <w:szCs w:val="20"/>
             </w:rPr>
             <w:t xml:space="preserve"> </w:t>
@@ -2723,7 +2523,6 @@
           <w:sdt>
             <w:sdtPr>
               <w:rPr>
-                <w:sz w:val="20"/>
                 <w:szCs w:val="20"/>
               </w:rPr>
               <w:alias w:val="TestResultTotalTest"/>
@@ -2735,7 +2534,6 @@
               <w:r>
                 <w:rPr>
                   <w:b/>
-                  <w:sz w:val="20"/>
                   <w:szCs w:val="20"/>
                 </w:rPr>
                 <w:t>&lt;</w:t>
@@ -2744,7 +2542,6 @@
               <w:r>
                 <w:rPr>
                   <w:b/>
-                  <w:sz w:val="20"/>
                   <w:szCs w:val="20"/>
                 </w:rPr>
                 <w:t>NoOfTotalTests</w:t>
@@ -2753,7 +2550,6 @@
               <w:r>
                 <w:rPr>
                   <w:b/>
-                  <w:sz w:val="20"/>
                   <w:szCs w:val="20"/>
                 </w:rPr>
                 <w:t>&gt;</w:t>
@@ -2762,35 +2558,30 @@
           </w:sdt>
           <w:r>
             <w:rPr>
-              <w:sz w:val="20"/>
               <w:szCs w:val="20"/>
             </w:rPr>
             <w:t xml:space="preserve"> test</w:t>
           </w:r>
           <w:r>
             <w:rPr>
-              <w:sz w:val="20"/>
               <w:szCs w:val="20"/>
             </w:rPr>
             <w:t>(</w:t>
           </w:r>
           <w:r>
             <w:rPr>
-              <w:sz w:val="20"/>
               <w:szCs w:val="20"/>
             </w:rPr>
             <w:t>s</w:t>
           </w:r>
           <w:r>
             <w:rPr>
-              <w:sz w:val="20"/>
               <w:szCs w:val="20"/>
             </w:rPr>
             <w:t>)</w:t>
           </w:r>
           <w:r>
             <w:rPr>
-              <w:sz w:val="20"/>
               <w:szCs w:val="20"/>
             </w:rPr>
             <w:t xml:space="preserve">, </w:t>
@@ -2798,7 +2589,6 @@
           <w:sdt>
             <w:sdtPr>
               <w:rPr>
-                <w:sz w:val="20"/>
                 <w:szCs w:val="20"/>
               </w:rPr>
               <w:alias w:val="TestResultTotalTestCompleted"/>
@@ -2810,7 +2600,6 @@
               <w:r>
                 <w:rPr>
                   <w:b/>
-                  <w:sz w:val="20"/>
                   <w:szCs w:val="20"/>
                 </w:rPr>
                 <w:t>&lt;</w:t>
@@ -2819,7 +2608,6 @@
               <w:r>
                 <w:rPr>
                   <w:b/>
-                  <w:sz w:val="20"/>
                   <w:szCs w:val="20"/>
                 </w:rPr>
                 <w:t>NoOfTestsCompleted</w:t>
@@ -2828,7 +2616,6 @@
               <w:r>
                 <w:rPr>
                   <w:b/>
-                  <w:sz w:val="20"/>
                   <w:szCs w:val="20"/>
                 </w:rPr>
                 <w:t>&gt;</w:t>
@@ -2837,14 +2624,12 @@
           </w:sdt>
           <w:r>
             <w:rPr>
-              <w:sz w:val="20"/>
               <w:szCs w:val="20"/>
             </w:rPr>
             <w:t xml:space="preserve"> test(s)</w:t>
           </w:r>
           <w:r>
             <w:rPr>
-              <w:sz w:val="20"/>
               <w:szCs w:val="20"/>
             </w:rPr>
             <w:t xml:space="preserve"> completed (</w:t>
@@ -2852,7 +2637,6 @@
           <w:sdt>
             <w:sdtPr>
               <w:rPr>
-                <w:sz w:val="20"/>
                 <w:szCs w:val="20"/>
               </w:rPr>
               <w:alias w:val="TestResultTotalTestPassRate"/>
@@ -2868,7 +2652,6 @@
               <w:r>
                 <w:rPr>
                   <w:b/>
-                  <w:sz w:val="20"/>
                   <w:szCs w:val="20"/>
                 </w:rPr>
                 <w:t>&lt;Percentage&gt;</w:t>
@@ -2878,21 +2661,18 @@
           <w:r>
             <w:rPr>
               <w:b/>
-              <w:sz w:val="20"/>
               <w:szCs w:val="20"/>
             </w:rPr>
             <w:t>%</w:t>
           </w:r>
           <w:r>
             <w:rPr>
-              <w:sz w:val="20"/>
               <w:szCs w:val="20"/>
             </w:rPr>
             <w:t xml:space="preserve"> </w:t>
           </w:r>
           <w:r>
             <w:rPr>
-              <w:sz w:val="20"/>
               <w:szCs w:val="20"/>
             </w:rPr>
             <w:t>total pass rate)</w:t>
@@ -2936,7 +2716,7 @@
                             </pic:cNvPicPr>
                           </pic:nvPicPr>
                           <pic:blipFill>
-                            <a:blip r:embed="rId12" cstate="print">
+                            <a:blip r:embed="rId11" cstate="print">
                               <a:extLst>
                                 <a:ext uri="{28A0092B-C50C-407E-A947-70E740481C1C}">
                                   <a14:useLocalDpi xmlns:a14="http://schemas.microsoft.com/office/drawing/2010/main" val="0"/>
@@ -3028,7 +2808,6 @@
                 <w:b w:val="0"/>
                 <w:bCs w:val="0"/>
                 <w:color w:val="000000" w:themeColor="text1"/>
-                <w:sz w:val="20"/>
                 <w:szCs w:val="20"/>
               </w:rPr>
               <w:alias w:val="TestResultPassedItemDetailContentControlRow"/>
@@ -3052,7 +2831,6 @@
                         <w:b w:val="0"/>
                         <w:bCs w:val="0"/>
                         <w:color w:val="000000" w:themeColor="text1"/>
-                        <w:sz w:val="20"/>
                         <w:szCs w:val="20"/>
                       </w:rPr>
                     </w:pPr>
@@ -3077,7 +2855,7 @@
                                   <pic:cNvPicPr/>
                                 </pic:nvPicPr>
                                 <pic:blipFill>
-                                  <a:blip r:embed="rId13" cstate="print"/>
+                                  <a:blip r:embed="rId12" cstate="print"/>
                                   <a:stretch>
                                     <a:fillRect/>
                                   </a:stretch>
@@ -3107,7 +2885,6 @@
                     <w:sdtPr>
                       <w:rPr>
                         <w:color w:val="000000" w:themeColor="text1"/>
-                        <w:sz w:val="20"/>
                         <w:szCs w:val="20"/>
                       </w:rPr>
                       <w:alias w:val="TestResultPassedListTitle"/>
@@ -3124,7 +2901,6 @@
                             <w:b w:val="0"/>
                             <w:bCs w:val="0"/>
                             <w:color w:val="000000" w:themeColor="text1"/>
-                            <w:sz w:val="20"/>
                             <w:szCs w:val="20"/>
                           </w:rPr>
                         </w:pPr>
@@ -3133,7 +2909,6 @@
                             <w:rStyle w:val="PlaceholderText"/>
                             <w:b w:val="0"/>
                             <w:color w:val="000000" w:themeColor="text1"/>
-                            <w:sz w:val="20"/>
                             <w:szCs w:val="20"/>
                           </w:rPr>
                           <w:t>Click here to enter text.</w:t>
@@ -3184,7 +2959,7 @@
                             </pic:cNvPicPr>
                           </pic:nvPicPr>
                           <pic:blipFill>
-                            <a:blip r:embed="rId12" cstate="print">
+                            <a:blip r:embed="rId11" cstate="print">
                               <a:extLst>
                                 <a:ext uri="{28A0092B-C50C-407E-A947-70E740481C1C}">
                                   <a14:useLocalDpi xmlns:a14="http://schemas.microsoft.com/office/drawing/2010/main" val="0"/>
@@ -3274,7 +3049,6 @@
                 <w:b w:val="0"/>
                 <w:bCs w:val="0"/>
                 <w:color w:val="000000" w:themeColor="text1"/>
-                <w:sz w:val="20"/>
                 <w:szCs w:val="20"/>
               </w:rPr>
               <w:alias w:val="TestResultFailedItemDetailContentControlRow"/>
@@ -3298,7 +3072,6 @@
                         <w:b w:val="0"/>
                         <w:bCs w:val="0"/>
                         <w:color w:val="000000" w:themeColor="text1"/>
-                        <w:sz w:val="20"/>
                         <w:szCs w:val="20"/>
                       </w:rPr>
                     </w:pPr>
@@ -3323,7 +3096,7 @@
                                   <pic:cNvPicPr/>
                                 </pic:nvPicPr>
                                 <pic:blipFill>
-                                  <a:blip r:embed="rId14" cstate="print"/>
+                                  <a:blip r:embed="rId13" cstate="print"/>
                                   <a:stretch>
                                     <a:fillRect/>
                                   </a:stretch>
@@ -3349,7 +3122,6 @@
                   <w:sdtPr>
                     <w:rPr>
                       <w:color w:val="000000" w:themeColor="text1"/>
-                      <w:sz w:val="20"/>
                       <w:szCs w:val="20"/>
                     </w:rPr>
                     <w:alias w:val="TestResultFailedListTitle"/>
@@ -3369,7 +3141,6 @@
                           <w:rPr>
                             <w:b w:val="0"/>
                             <w:color w:val="000000" w:themeColor="text1"/>
-                            <w:sz w:val="20"/>
                             <w:szCs w:val="20"/>
                           </w:rPr>
                         </w:pPr>
@@ -3378,7 +3149,6 @@
                             <w:rStyle w:val="PlaceholderText"/>
                             <w:b w:val="0"/>
                             <w:color w:val="000000" w:themeColor="text1"/>
-                            <w:sz w:val="20"/>
                             <w:szCs w:val="20"/>
                           </w:rPr>
                           <w:t>Click here to enter text.</w:t>
@@ -3391,7 +3161,6 @@
                   <w:sdtPr>
                     <w:rPr>
                       <w:color w:val="000000" w:themeColor="text1"/>
-                      <w:sz w:val="20"/>
                       <w:szCs w:val="20"/>
                     </w:rPr>
                     <w:alias w:val="TestResultFailedListReason"/>
@@ -3411,7 +3180,6 @@
                           <w:rPr>
                             <w:b w:val="0"/>
                             <w:color w:val="000000" w:themeColor="text1"/>
-                            <w:sz w:val="20"/>
                             <w:szCs w:val="20"/>
                           </w:rPr>
                         </w:pPr>
@@ -3420,7 +3188,6 @@
                             <w:rStyle w:val="PlaceholderText"/>
                             <w:b w:val="0"/>
                             <w:color w:val="000000" w:themeColor="text1"/>
-                            <w:sz w:val="20"/>
                             <w:szCs w:val="20"/>
                           </w:rPr>
                           <w:t>Click here to enter text.</w:t>
@@ -3471,7 +3238,7 @@
                             </pic:cNvPicPr>
                           </pic:nvPicPr>
                           <pic:blipFill>
-                            <a:blip r:embed="rId12" cstate="print">
+                            <a:blip r:embed="rId11" cstate="print">
                               <a:extLst>
                                 <a:ext uri="{28A0092B-C50C-407E-A947-70E740481C1C}">
                                   <a14:useLocalDpi xmlns:a14="http://schemas.microsoft.com/office/drawing/2010/main" val="0"/>
@@ -3560,7 +3327,6 @@
                 <w:b w:val="0"/>
                 <w:bCs w:val="0"/>
                 <w:color w:val="000000" w:themeColor="text1"/>
-                <w:sz w:val="20"/>
                 <w:szCs w:val="20"/>
               </w:rPr>
               <w:alias w:val="TestResultInconclusiveItemDetailContentControlRow"/>
@@ -3584,7 +3350,6 @@
                         <w:b w:val="0"/>
                         <w:bCs w:val="0"/>
                         <w:color w:val="000000" w:themeColor="text1"/>
-                        <w:sz w:val="20"/>
                         <w:szCs w:val="20"/>
                       </w:rPr>
                     </w:pPr>
@@ -3609,7 +3374,7 @@
                                   <pic:cNvPicPr/>
                                 </pic:nvPicPr>
                                 <pic:blipFill>
-                                  <a:blip r:embed="rId15" cstate="print"/>
+                                  <a:blip r:embed="rId14" cstate="print"/>
                                   <a:stretch>
                                     <a:fillRect/>
                                   </a:stretch>
@@ -3639,7 +3404,6 @@
                     <w:sdtPr>
                       <w:rPr>
                         <w:color w:val="000000" w:themeColor="text1"/>
-                        <w:sz w:val="20"/>
                         <w:szCs w:val="20"/>
                       </w:rPr>
                       <w:alias w:val="TestResultInconclusiveListTitle"/>
@@ -3656,7 +3420,6 @@
                             <w:b w:val="0"/>
                             <w:bCs w:val="0"/>
                             <w:color w:val="000000" w:themeColor="text1"/>
-                            <w:sz w:val="20"/>
                             <w:szCs w:val="20"/>
                           </w:rPr>
                         </w:pPr>
@@ -3665,7 +3428,6 @@
                             <w:rStyle w:val="PlaceholderText"/>
                             <w:b w:val="0"/>
                             <w:color w:val="000000" w:themeColor="text1"/>
-                            <w:sz w:val="20"/>
                             <w:szCs w:val="20"/>
                           </w:rPr>
                           <w:t>Click here to enter text.</w:t>
@@ -3683,14 +3445,14 @@
     </w:sdt>
     <w:p/>
     <w:sectPr>
-      <w:headerReference w:type="even" r:id="rId16"/>
-      <w:headerReference w:type="default" r:id="rId17"/>
-      <w:footerReference w:type="even" r:id="rId18"/>
-      <w:footerReference w:type="default" r:id="rId19"/>
-      <w:headerReference w:type="first" r:id="rId20"/>
-      <w:footerReference w:type="first" r:id="rId21"/>
+      <w:headerReference w:type="even" r:id="rId15"/>
+      <w:headerReference w:type="default" r:id="rId16"/>
+      <w:footerReference w:type="even" r:id="rId17"/>
+      <w:footerReference w:type="default" r:id="rId18"/>
+      <w:headerReference w:type="first" r:id="rId19"/>
+      <w:footerReference w:type="first" r:id="rId20"/>
       <w:pgSz w:w="12240" w:h="15840"/>
-      <w:pgMar w:top="1440" w:right="1440" w:bottom="1440" w:left="1440" w:header="720" w:footer="720" w:gutter="0"/>
+      <w:pgMar w:top="720" w:right="720" w:bottom="720" w:left="720" w:header="720" w:footer="720" w:gutter="0"/>
       <w:cols w:space="720"/>
       <w:docGrid w:linePitch="360"/>
     </w:sectPr>
@@ -3699,7 +3461,7 @@
 </file>
 
 <file path=word/endnotes.xml><?xml version="1.0" encoding="utf-8"?>
-<w:endnotes xmlns:wpc="http://schemas.microsoft.com/office/word/2010/wordprocessingCanvas" xmlns:mc="http://schemas.openxmlformats.org/markup-compatibility/2006" xmlns:o="urn:schemas-microsoft-com:office:office" xmlns:r="http://schemas.openxmlformats.org/officeDocument/2006/relationships" xmlns:m="http://schemas.openxmlformats.org/officeDocument/2006/math" xmlns:v="urn:schemas-microsoft-com:vml" xmlns:wp14="http://schemas.microsoft.com/office/word/2010/wordprocessingDrawing" xmlns:wp="http://schemas.openxmlformats.org/drawingml/2006/wordprocessingDrawing" xmlns:w10="urn:schemas-microsoft-com:office:word" xmlns:w="http://schemas.openxmlformats.org/wordprocessingml/2006/main" xmlns:w14="http://schemas.microsoft.com/office/word/2010/wordml" xmlns:wpg="http://schemas.microsoft.com/office/word/2010/wordprocessingGroup" xmlns:wpi="http://schemas.microsoft.com/office/word/2010/wordprocessingInk" xmlns:wne="http://schemas.microsoft.com/office/word/2006/wordml" xmlns:wps="http://schemas.microsoft.com/office/word/2010/wordprocessingShape" mc:Ignorable="w14 wp14">
+<w:endnotes xmlns:wpc="http://schemas.microsoft.com/office/word/2010/wordprocessingCanvas" xmlns:mc="http://schemas.openxmlformats.org/markup-compatibility/2006" xmlns:o="urn:schemas-microsoft-com:office:office" xmlns:r="http://schemas.openxmlformats.org/officeDocument/2006/relationships" xmlns:m="http://schemas.openxmlformats.org/officeDocument/2006/math" xmlns:v="urn:schemas-microsoft-com:vml" xmlns:wp14="http://schemas.microsoft.com/office/word/2010/wordprocessingDrawing" xmlns:wp="http://schemas.openxmlformats.org/drawingml/2006/wordprocessingDrawing" xmlns:w10="urn:schemas-microsoft-com:office:word" xmlns:w="http://schemas.openxmlformats.org/wordprocessingml/2006/main" xmlns:w14="http://schemas.microsoft.com/office/word/2010/wordml" xmlns:w15="http://schemas.microsoft.com/office/word/2012/wordml" xmlns:wpg="http://schemas.microsoft.com/office/word/2010/wordprocessingGroup" xmlns:wpi="http://schemas.microsoft.com/office/word/2010/wordprocessingInk" xmlns:wne="http://schemas.microsoft.com/office/word/2006/wordml" xmlns:wps="http://schemas.microsoft.com/office/word/2010/wordprocessingShape" mc:Ignorable="w14 w15 wp14">
   <w:endnote w:type="separator" w:id="-1">
     <w:p>
       <w:pPr>
@@ -3724,7 +3486,7 @@
 </file>
 
 <file path=word/footer1.xml><?xml version="1.0" encoding="utf-8"?>
-<w:ftr xmlns:wpc="http://schemas.microsoft.com/office/word/2010/wordprocessingCanvas" xmlns:mc="http://schemas.openxmlformats.org/markup-compatibility/2006" xmlns:o="urn:schemas-microsoft-com:office:office" xmlns:r="http://schemas.openxmlformats.org/officeDocument/2006/relationships" xmlns:m="http://schemas.openxmlformats.org/officeDocument/2006/math" xmlns:v="urn:schemas-microsoft-com:vml" xmlns:wp14="http://schemas.microsoft.com/office/word/2010/wordprocessingDrawing" xmlns:wp="http://schemas.openxmlformats.org/drawingml/2006/wordprocessingDrawing" xmlns:w10="urn:schemas-microsoft-com:office:word" xmlns:w="http://schemas.openxmlformats.org/wordprocessingml/2006/main" xmlns:w14="http://schemas.microsoft.com/office/word/2010/wordml" xmlns:wpg="http://schemas.microsoft.com/office/word/2010/wordprocessingGroup" xmlns:wpi="http://schemas.microsoft.com/office/word/2010/wordprocessingInk" xmlns:wne="http://schemas.microsoft.com/office/word/2006/wordml" xmlns:wps="http://schemas.microsoft.com/office/word/2010/wordprocessingShape" mc:Ignorable="w14 wp14">
+<w:ftr xmlns:wpc="http://schemas.microsoft.com/office/word/2010/wordprocessingCanvas" xmlns:mc="http://schemas.openxmlformats.org/markup-compatibility/2006" xmlns:o="urn:schemas-microsoft-com:office:office" xmlns:r="http://schemas.openxmlformats.org/officeDocument/2006/relationships" xmlns:m="http://schemas.openxmlformats.org/officeDocument/2006/math" xmlns:v="urn:schemas-microsoft-com:vml" xmlns:wp14="http://schemas.microsoft.com/office/word/2010/wordprocessingDrawing" xmlns:wp="http://schemas.openxmlformats.org/drawingml/2006/wordprocessingDrawing" xmlns:w10="urn:schemas-microsoft-com:office:word" xmlns:w="http://schemas.openxmlformats.org/wordprocessingml/2006/main" xmlns:w14="http://schemas.microsoft.com/office/word/2010/wordml" xmlns:w15="http://schemas.microsoft.com/office/word/2012/wordml" xmlns:wpg="http://schemas.microsoft.com/office/word/2010/wordprocessingGroup" xmlns:wpi="http://schemas.microsoft.com/office/word/2010/wordprocessingInk" xmlns:wne="http://schemas.microsoft.com/office/word/2006/wordml" xmlns:wps="http://schemas.microsoft.com/office/word/2010/wordprocessingShape" mc:Ignorable="w14 w15 wp14">
   <w:p>
     <w:pPr>
       <w:pStyle w:val="Footer"/>
@@ -3734,7 +3496,7 @@
 </file>
 
 <file path=word/footer2.xml><?xml version="1.0" encoding="utf-8"?>
-<w:ftr xmlns:wpc="http://schemas.microsoft.com/office/word/2010/wordprocessingCanvas" xmlns:mc="http://schemas.openxmlformats.org/markup-compatibility/2006" xmlns:o="urn:schemas-microsoft-com:office:office" xmlns:r="http://schemas.openxmlformats.org/officeDocument/2006/relationships" xmlns:m="http://schemas.openxmlformats.org/officeDocument/2006/math" xmlns:v="urn:schemas-microsoft-com:vml" xmlns:wp14="http://schemas.microsoft.com/office/word/2010/wordprocessingDrawing" xmlns:wp="http://schemas.openxmlformats.org/drawingml/2006/wordprocessingDrawing" xmlns:w10="urn:schemas-microsoft-com:office:word" xmlns:w="http://schemas.openxmlformats.org/wordprocessingml/2006/main" xmlns:w14="http://schemas.microsoft.com/office/word/2010/wordml" xmlns:wpg="http://schemas.microsoft.com/office/word/2010/wordprocessingGroup" xmlns:wpi="http://schemas.microsoft.com/office/word/2010/wordprocessingInk" xmlns:wne="http://schemas.microsoft.com/office/word/2006/wordml" xmlns:wps="http://schemas.microsoft.com/office/word/2010/wordprocessingShape" mc:Ignorable="w14 wp14">
+<w:ftr xmlns:wpc="http://schemas.microsoft.com/office/word/2010/wordprocessingCanvas" xmlns:mc="http://schemas.openxmlformats.org/markup-compatibility/2006" xmlns:o="urn:schemas-microsoft-com:office:office" xmlns:r="http://schemas.openxmlformats.org/officeDocument/2006/relationships" xmlns:m="http://schemas.openxmlformats.org/officeDocument/2006/math" xmlns:v="urn:schemas-microsoft-com:vml" xmlns:wp14="http://schemas.microsoft.com/office/word/2010/wordprocessingDrawing" xmlns:wp="http://schemas.openxmlformats.org/drawingml/2006/wordprocessingDrawing" xmlns:w10="urn:schemas-microsoft-com:office:word" xmlns:w="http://schemas.openxmlformats.org/wordprocessingml/2006/main" xmlns:w14="http://schemas.microsoft.com/office/word/2010/wordml" xmlns:w15="http://schemas.microsoft.com/office/word/2012/wordml" xmlns:wpg="http://schemas.microsoft.com/office/word/2010/wordprocessingGroup" xmlns:wpi="http://schemas.microsoft.com/office/word/2010/wordprocessingInk" xmlns:wne="http://schemas.microsoft.com/office/word/2006/wordml" xmlns:wps="http://schemas.microsoft.com/office/word/2010/wordprocessingShape" mc:Ignorable="w14 w15 wp14">
   <w:sdt>
     <w:sdtPr>
       <w:id w:val="381548040"/>
@@ -3812,7 +3574,7 @@
 </file>
 
 <file path=word/footer3.xml><?xml version="1.0" encoding="utf-8"?>
-<w:ftr xmlns:wpc="http://schemas.microsoft.com/office/word/2010/wordprocessingCanvas" xmlns:mc="http://schemas.openxmlformats.org/markup-compatibility/2006" xmlns:o="urn:schemas-microsoft-com:office:office" xmlns:r="http://schemas.openxmlformats.org/officeDocument/2006/relationships" xmlns:m="http://schemas.openxmlformats.org/officeDocument/2006/math" xmlns:v="urn:schemas-microsoft-com:vml" xmlns:wp14="http://schemas.microsoft.com/office/word/2010/wordprocessingDrawing" xmlns:wp="http://schemas.openxmlformats.org/drawingml/2006/wordprocessingDrawing" xmlns:w10="urn:schemas-microsoft-com:office:word" xmlns:w="http://schemas.openxmlformats.org/wordprocessingml/2006/main" xmlns:w14="http://schemas.microsoft.com/office/word/2010/wordml" xmlns:wpg="http://schemas.microsoft.com/office/word/2010/wordprocessingGroup" xmlns:wpi="http://schemas.microsoft.com/office/word/2010/wordprocessingInk" xmlns:wne="http://schemas.microsoft.com/office/word/2006/wordml" xmlns:wps="http://schemas.microsoft.com/office/word/2010/wordprocessingShape" mc:Ignorable="w14 wp14">
+<w:ftr xmlns:wpc="http://schemas.microsoft.com/office/word/2010/wordprocessingCanvas" xmlns:mc="http://schemas.openxmlformats.org/markup-compatibility/2006" xmlns:o="urn:schemas-microsoft-com:office:office" xmlns:r="http://schemas.openxmlformats.org/officeDocument/2006/relationships" xmlns:m="http://schemas.openxmlformats.org/officeDocument/2006/math" xmlns:v="urn:schemas-microsoft-com:vml" xmlns:wp14="http://schemas.microsoft.com/office/word/2010/wordprocessingDrawing" xmlns:wp="http://schemas.openxmlformats.org/drawingml/2006/wordprocessingDrawing" xmlns:w10="urn:schemas-microsoft-com:office:word" xmlns:w="http://schemas.openxmlformats.org/wordprocessingml/2006/main" xmlns:w14="http://schemas.microsoft.com/office/word/2010/wordml" xmlns:w15="http://schemas.microsoft.com/office/word/2012/wordml" xmlns:wpg="http://schemas.microsoft.com/office/word/2010/wordprocessingGroup" xmlns:wpi="http://schemas.microsoft.com/office/word/2010/wordprocessingInk" xmlns:wne="http://schemas.microsoft.com/office/word/2006/wordml" xmlns:wps="http://schemas.microsoft.com/office/word/2010/wordprocessingShape" mc:Ignorable="w14 w15 wp14">
   <w:p>
     <w:pPr>
       <w:pStyle w:val="Footer"/>
@@ -3822,7 +3584,7 @@
 </file>
 
 <file path=word/footnotes.xml><?xml version="1.0" encoding="utf-8"?>
-<w:footnotes xmlns:wpc="http://schemas.microsoft.com/office/word/2010/wordprocessingCanvas" xmlns:mc="http://schemas.openxmlformats.org/markup-compatibility/2006" xmlns:o="urn:schemas-microsoft-com:office:office" xmlns:r="http://schemas.openxmlformats.org/officeDocument/2006/relationships" xmlns:m="http://schemas.openxmlformats.org/officeDocument/2006/math" xmlns:v="urn:schemas-microsoft-com:vml" xmlns:wp14="http://schemas.microsoft.com/office/word/2010/wordprocessingDrawing" xmlns:wp="http://schemas.openxmlformats.org/drawingml/2006/wordprocessingDrawing" xmlns:w10="urn:schemas-microsoft-com:office:word" xmlns:w="http://schemas.openxmlformats.org/wordprocessingml/2006/main" xmlns:w14="http://schemas.microsoft.com/office/word/2010/wordml" xmlns:wpg="http://schemas.microsoft.com/office/word/2010/wordprocessingGroup" xmlns:wpi="http://schemas.microsoft.com/office/word/2010/wordprocessingInk" xmlns:wne="http://schemas.microsoft.com/office/word/2006/wordml" xmlns:wps="http://schemas.microsoft.com/office/word/2010/wordprocessingShape" mc:Ignorable="w14 wp14">
+<w:footnotes xmlns:wpc="http://schemas.microsoft.com/office/word/2010/wordprocessingCanvas" xmlns:mc="http://schemas.openxmlformats.org/markup-compatibility/2006" xmlns:o="urn:schemas-microsoft-com:office:office" xmlns:r="http://schemas.openxmlformats.org/officeDocument/2006/relationships" xmlns:m="http://schemas.openxmlformats.org/officeDocument/2006/math" xmlns:v="urn:schemas-microsoft-com:vml" xmlns:wp14="http://schemas.microsoft.com/office/word/2010/wordprocessingDrawing" xmlns:wp="http://schemas.openxmlformats.org/drawingml/2006/wordprocessingDrawing" xmlns:w10="urn:schemas-microsoft-com:office:word" xmlns:w="http://schemas.openxmlformats.org/wordprocessingml/2006/main" xmlns:w14="http://schemas.microsoft.com/office/word/2010/wordml" xmlns:w15="http://schemas.microsoft.com/office/word/2012/wordml" xmlns:wpg="http://schemas.microsoft.com/office/word/2010/wordprocessingGroup" xmlns:wpi="http://schemas.microsoft.com/office/word/2010/wordprocessingInk" xmlns:wne="http://schemas.microsoft.com/office/word/2006/wordml" xmlns:wps="http://schemas.microsoft.com/office/word/2010/wordprocessingShape" mc:Ignorable="w14 w15 wp14">
   <w:footnote w:type="separator" w:id="-1">
     <w:p>
       <w:pPr>
@@ -3847,7 +3609,7 @@
 </file>
 
 <file path=word/header1.xml><?xml version="1.0" encoding="utf-8"?>
-<w:hdr xmlns:wpc="http://schemas.microsoft.com/office/word/2010/wordprocessingCanvas" xmlns:mc="http://schemas.openxmlformats.org/markup-compatibility/2006" xmlns:o="urn:schemas-microsoft-com:office:office" xmlns:r="http://schemas.openxmlformats.org/officeDocument/2006/relationships" xmlns:m="http://schemas.openxmlformats.org/officeDocument/2006/math" xmlns:v="urn:schemas-microsoft-com:vml" xmlns:wp14="http://schemas.microsoft.com/office/word/2010/wordprocessingDrawing" xmlns:wp="http://schemas.openxmlformats.org/drawingml/2006/wordprocessingDrawing" xmlns:w10="urn:schemas-microsoft-com:office:word" xmlns:w="http://schemas.openxmlformats.org/wordprocessingml/2006/main" xmlns:w14="http://schemas.microsoft.com/office/word/2010/wordml" xmlns:wpg="http://schemas.microsoft.com/office/word/2010/wordprocessingGroup" xmlns:wpi="http://schemas.microsoft.com/office/word/2010/wordprocessingInk" xmlns:wne="http://schemas.microsoft.com/office/word/2006/wordml" xmlns:wps="http://schemas.microsoft.com/office/word/2010/wordprocessingShape" mc:Ignorable="w14 wp14">
+<w:hdr xmlns:wpc="http://schemas.microsoft.com/office/word/2010/wordprocessingCanvas" xmlns:mc="http://schemas.openxmlformats.org/markup-compatibility/2006" xmlns:o="urn:schemas-microsoft-com:office:office" xmlns:r="http://schemas.openxmlformats.org/officeDocument/2006/relationships" xmlns:m="http://schemas.openxmlformats.org/officeDocument/2006/math" xmlns:v="urn:schemas-microsoft-com:vml" xmlns:wp14="http://schemas.microsoft.com/office/word/2010/wordprocessingDrawing" xmlns:wp="http://schemas.openxmlformats.org/drawingml/2006/wordprocessingDrawing" xmlns:w10="urn:schemas-microsoft-com:office:word" xmlns:w="http://schemas.openxmlformats.org/wordprocessingml/2006/main" xmlns:w14="http://schemas.microsoft.com/office/word/2010/wordml" xmlns:w15="http://schemas.microsoft.com/office/word/2012/wordml" xmlns:wpg="http://schemas.microsoft.com/office/word/2010/wordprocessingGroup" xmlns:wpi="http://schemas.microsoft.com/office/word/2010/wordprocessingInk" xmlns:wne="http://schemas.microsoft.com/office/word/2006/wordml" xmlns:wps="http://schemas.microsoft.com/office/word/2010/wordprocessingShape" mc:Ignorable="w14 w15 wp14">
   <w:p>
     <w:pPr>
       <w:pStyle w:val="Header"/>
@@ -3857,7 +3619,7 @@
 </file>
 
 <file path=word/header2.xml><?xml version="1.0" encoding="utf-8"?>
-<w:hdr xmlns:wpc="http://schemas.microsoft.com/office/word/2010/wordprocessingCanvas" xmlns:mc="http://schemas.openxmlformats.org/markup-compatibility/2006" xmlns:o="urn:schemas-microsoft-com:office:office" xmlns:r="http://schemas.openxmlformats.org/officeDocument/2006/relationships" xmlns:m="http://schemas.openxmlformats.org/officeDocument/2006/math" xmlns:v="urn:schemas-microsoft-com:vml" xmlns:wp14="http://schemas.microsoft.com/office/word/2010/wordprocessingDrawing" xmlns:wp="http://schemas.openxmlformats.org/drawingml/2006/wordprocessingDrawing" xmlns:w10="urn:schemas-microsoft-com:office:word" xmlns:w="http://schemas.openxmlformats.org/wordprocessingml/2006/main" xmlns:w14="http://schemas.microsoft.com/office/word/2010/wordml" xmlns:wpg="http://schemas.microsoft.com/office/word/2010/wordprocessingGroup" xmlns:wpi="http://schemas.microsoft.com/office/word/2010/wordprocessingInk" xmlns:wne="http://schemas.microsoft.com/office/word/2006/wordml" xmlns:wps="http://schemas.microsoft.com/office/word/2010/wordprocessingShape" mc:Ignorable="w14 wp14">
+<w:hdr xmlns:wpc="http://schemas.microsoft.com/office/word/2010/wordprocessingCanvas" xmlns:mc="http://schemas.openxmlformats.org/markup-compatibility/2006" xmlns:o="urn:schemas-microsoft-com:office:office" xmlns:r="http://schemas.openxmlformats.org/officeDocument/2006/relationships" xmlns:m="http://schemas.openxmlformats.org/officeDocument/2006/math" xmlns:v="urn:schemas-microsoft-com:vml" xmlns:wp14="http://schemas.microsoft.com/office/word/2010/wordprocessingDrawing" xmlns:wp="http://schemas.openxmlformats.org/drawingml/2006/wordprocessingDrawing" xmlns:w10="urn:schemas-microsoft-com:office:word" xmlns:w="http://schemas.openxmlformats.org/wordprocessingml/2006/main" xmlns:w14="http://schemas.microsoft.com/office/word/2010/wordml" xmlns:w15="http://schemas.microsoft.com/office/word/2012/wordml" xmlns:wpg="http://schemas.microsoft.com/office/word/2010/wordprocessingGroup" xmlns:wpi="http://schemas.microsoft.com/office/word/2010/wordprocessingInk" xmlns:wne="http://schemas.microsoft.com/office/word/2006/wordml" xmlns:wps="http://schemas.microsoft.com/office/word/2010/wordprocessingShape" mc:Ignorable="w14 w15 wp14">
   <w:p>
     <w:pPr>
       <w:pStyle w:val="Header"/>
@@ -3900,7 +3662,7 @@
 </file>
 
 <file path=word/header3.xml><?xml version="1.0" encoding="utf-8"?>
-<w:hdr xmlns:wpc="http://schemas.microsoft.com/office/word/2010/wordprocessingCanvas" xmlns:mc="http://schemas.openxmlformats.org/markup-compatibility/2006" xmlns:o="urn:schemas-microsoft-com:office:office" xmlns:r="http://schemas.openxmlformats.org/officeDocument/2006/relationships" xmlns:m="http://schemas.openxmlformats.org/officeDocument/2006/math" xmlns:v="urn:schemas-microsoft-com:vml" xmlns:wp14="http://schemas.microsoft.com/office/word/2010/wordprocessingDrawing" xmlns:wp="http://schemas.openxmlformats.org/drawingml/2006/wordprocessingDrawing" xmlns:w10="urn:schemas-microsoft-com:office:word" xmlns:w="http://schemas.openxmlformats.org/wordprocessingml/2006/main" xmlns:w14="http://schemas.microsoft.com/office/word/2010/wordml" xmlns:wpg="http://schemas.microsoft.com/office/word/2010/wordprocessingGroup" xmlns:wpi="http://schemas.microsoft.com/office/word/2010/wordprocessingInk" xmlns:wne="http://schemas.microsoft.com/office/word/2006/wordml" xmlns:wps="http://schemas.microsoft.com/office/word/2010/wordprocessingShape" mc:Ignorable="w14 wp14">
+<w:hdr xmlns:wpc="http://schemas.microsoft.com/office/word/2010/wordprocessingCanvas" xmlns:mc="http://schemas.openxmlformats.org/markup-compatibility/2006" xmlns:o="urn:schemas-microsoft-com:office:office" xmlns:r="http://schemas.openxmlformats.org/officeDocument/2006/relationships" xmlns:m="http://schemas.openxmlformats.org/officeDocument/2006/math" xmlns:v="urn:schemas-microsoft-com:vml" xmlns:wp14="http://schemas.microsoft.com/office/word/2010/wordprocessingDrawing" xmlns:wp="http://schemas.openxmlformats.org/drawingml/2006/wordprocessingDrawing" xmlns:w10="urn:schemas-microsoft-com:office:word" xmlns:w="http://schemas.openxmlformats.org/wordprocessingml/2006/main" xmlns:w14="http://schemas.microsoft.com/office/word/2010/wordml" xmlns:w15="http://schemas.microsoft.com/office/word/2012/wordml" xmlns:wpg="http://schemas.microsoft.com/office/word/2010/wordprocessingGroup" xmlns:wpi="http://schemas.microsoft.com/office/word/2010/wordprocessingInk" xmlns:wne="http://schemas.microsoft.com/office/word/2006/wordml" xmlns:wps="http://schemas.microsoft.com/office/word/2010/wordprocessingShape" mc:Ignorable="w14 w15 wp14">
   <w:p>
     <w:pPr>
       <w:pStyle w:val="Header"/>
@@ -3910,7 +3672,7 @@
 </file>
 
 <file path=word/numbering.xml><?xml version="1.0" encoding="utf-8"?>
-<w:numbering xmlns:wpc="http://schemas.microsoft.com/office/word/2010/wordprocessingCanvas" xmlns:mc="http://schemas.openxmlformats.org/markup-compatibility/2006" xmlns:o="urn:schemas-microsoft-com:office:office" xmlns:r="http://schemas.openxmlformats.org/officeDocument/2006/relationships" xmlns:m="http://schemas.openxmlformats.org/officeDocument/2006/math" xmlns:v="urn:schemas-microsoft-com:vml" xmlns:wp14="http://schemas.microsoft.com/office/word/2010/wordprocessingDrawing" xmlns:wp="http://schemas.openxmlformats.org/drawingml/2006/wordprocessingDrawing" xmlns:w10="urn:schemas-microsoft-com:office:word" xmlns:w="http://schemas.openxmlformats.org/wordprocessingml/2006/main" xmlns:w14="http://schemas.microsoft.com/office/word/2010/wordml" xmlns:wpg="http://schemas.microsoft.com/office/word/2010/wordprocessingGroup" xmlns:wpi="http://schemas.microsoft.com/office/word/2010/wordprocessingInk" xmlns:wne="http://schemas.microsoft.com/office/word/2006/wordml" xmlns:wps="http://schemas.microsoft.com/office/word/2010/wordprocessingShape" mc:Ignorable="w14 wp14">
+<w:numbering xmlns:wpc="http://schemas.microsoft.com/office/word/2010/wordprocessingCanvas" xmlns:mc="http://schemas.openxmlformats.org/markup-compatibility/2006" xmlns:o="urn:schemas-microsoft-com:office:office" xmlns:r="http://schemas.openxmlformats.org/officeDocument/2006/relationships" xmlns:m="http://schemas.openxmlformats.org/officeDocument/2006/math" xmlns:v="urn:schemas-microsoft-com:vml" xmlns:wp14="http://schemas.microsoft.com/office/word/2010/wordprocessingDrawing" xmlns:wp="http://schemas.openxmlformats.org/drawingml/2006/wordprocessingDrawing" xmlns:w10="urn:schemas-microsoft-com:office:word" xmlns:w="http://schemas.openxmlformats.org/wordprocessingml/2006/main" xmlns:w14="http://schemas.microsoft.com/office/word/2010/wordml" xmlns:w15="http://schemas.microsoft.com/office/word/2012/wordml" xmlns:wpg="http://schemas.microsoft.com/office/word/2010/wordprocessingGroup" xmlns:wpi="http://schemas.microsoft.com/office/word/2010/wordprocessingInk" xmlns:wne="http://schemas.microsoft.com/office/word/2006/wordml" xmlns:wps="http://schemas.microsoft.com/office/word/2010/wordprocessingShape" mc:Ignorable="w14 w15 wp14">
   <w:numPicBullet w:numPicBulletId="0">
     <w:pict>
       <v:shapetype id="_x0000_t75" coordsize="21600,21600" o:spt="75" o:preferrelative="t" path="m@4@5l@4@11@9@11@9@5xe" filled="f" stroked="f">
@@ -4373,7 +4135,7 @@
 </file>
 
 <file path=word/styles.xml><?xml version="1.0" encoding="utf-8"?>
-<w:styles xmlns:mc="http://schemas.openxmlformats.org/markup-compatibility/2006" xmlns:r="http://schemas.openxmlformats.org/officeDocument/2006/relationships" xmlns:w="http://schemas.openxmlformats.org/wordprocessingml/2006/main" xmlns:w14="http://schemas.microsoft.com/office/word/2010/wordml" mc:Ignorable="w14">
+<w:styles xmlns:mc="http://schemas.openxmlformats.org/markup-compatibility/2006" xmlns:r="http://schemas.openxmlformats.org/officeDocument/2006/relationships" xmlns:w="http://schemas.openxmlformats.org/wordprocessingml/2006/main" xmlns:w14="http://schemas.microsoft.com/office/word/2010/wordml" xmlns:w15="http://schemas.microsoft.com/office/word/2012/wordml" mc:Ignorable="w14 w15">
   <w:docDefaults>
     <w:rPrDefault>
       <w:rPr>
@@ -4389,149 +4151,387 @@
       </w:pPr>
     </w:pPrDefault>
   </w:docDefaults>
-  <w:latentStyles w:defLockedState="0" w:defUIPriority="99" w:defSemiHidden="1" w:defUnhideWhenUsed="1" w:defQFormat="0" w:count="267">
-    <w:lsdException w:name="Normal" w:semiHidden="0" w:uiPriority="0" w:unhideWhenUsed="0" w:qFormat="1"/>
-    <w:lsdException w:name="heading 1" w:semiHidden="0" w:uiPriority="9" w:unhideWhenUsed="0" w:qFormat="1"/>
-    <w:lsdException w:name="heading 2" w:uiPriority="9" w:qFormat="1"/>
-    <w:lsdException w:name="heading 3" w:uiPriority="9" w:qFormat="1"/>
-    <w:lsdException w:name="heading 4" w:uiPriority="9" w:qFormat="1"/>
-    <w:lsdException w:name="heading 5" w:uiPriority="9" w:qFormat="1"/>
-    <w:lsdException w:name="heading 6" w:uiPriority="9" w:qFormat="1"/>
-    <w:lsdException w:name="heading 7" w:uiPriority="9" w:qFormat="1"/>
-    <w:lsdException w:name="heading 8" w:uiPriority="9" w:qFormat="1"/>
-    <w:lsdException w:name="heading 9" w:uiPriority="9" w:qFormat="1"/>
-    <w:lsdException w:name="toc 1" w:uiPriority="39" w:qFormat="1"/>
-    <w:lsdException w:name="toc 2" w:uiPriority="39" w:qFormat="1"/>
-    <w:lsdException w:name="toc 3" w:uiPriority="39" w:qFormat="1"/>
-    <w:lsdException w:name="toc 4" w:uiPriority="39"/>
-    <w:lsdException w:name="toc 5" w:uiPriority="39"/>
-    <w:lsdException w:name="toc 6" w:uiPriority="39"/>
-    <w:lsdException w:name="toc 7" w:uiPriority="39"/>
-    <w:lsdException w:name="toc 8" w:uiPriority="39"/>
-    <w:lsdException w:name="toc 9" w:uiPriority="39"/>
-    <w:lsdException w:name="caption" w:uiPriority="35" w:qFormat="1"/>
-    <w:lsdException w:name="Title" w:semiHidden="0" w:uiPriority="10" w:unhideWhenUsed="0" w:qFormat="1"/>
-    <w:lsdException w:name="Default Paragraph Font" w:uiPriority="1"/>
-    <w:lsdException w:name="Subtitle" w:semiHidden="0" w:uiPriority="11" w:unhideWhenUsed="0" w:qFormat="1"/>
-    <w:lsdException w:name="Strong" w:semiHidden="0" w:uiPriority="22" w:unhideWhenUsed="0" w:qFormat="1"/>
-    <w:lsdException w:name="Emphasis" w:semiHidden="0" w:uiPriority="20" w:unhideWhenUsed="0" w:qFormat="1"/>
-    <w:lsdException w:name="Table Grid" w:semiHidden="0" w:uiPriority="59" w:unhideWhenUsed="0"/>
-    <w:lsdException w:name="Placeholder Text" w:unhideWhenUsed="0"/>
-    <w:lsdException w:name="No Spacing" w:semiHidden="0" w:uiPriority="1" w:unhideWhenUsed="0" w:qFormat="1"/>
-    <w:lsdException w:name="Light Shading" w:semiHidden="0" w:uiPriority="60" w:unhideWhenUsed="0"/>
-    <w:lsdException w:name="Light List" w:semiHidden="0" w:uiPriority="61" w:unhideWhenUsed="0"/>
-    <w:lsdException w:name="Light Grid" w:semiHidden="0" w:uiPriority="62" w:unhideWhenUsed="0"/>
-    <w:lsdException w:name="Medium Shading 1" w:semiHidden="0" w:uiPriority="63" w:unhideWhenUsed="0"/>
-    <w:lsdException w:name="Medium Shading 2" w:semiHidden="0" w:uiPriority="64" w:unhideWhenUsed="0"/>
-    <w:lsdException w:name="Medium List 1" w:semiHidden="0" w:uiPriority="65" w:unhideWhenUsed="0"/>
-    <w:lsdException w:name="Medium List 2" w:semiHidden="0" w:uiPriority="66" w:unhideWhenUsed="0"/>
-    <w:lsdException w:name="Medium Grid 1" w:semiHidden="0" w:uiPriority="67" w:unhideWhenUsed="0"/>
-    <w:lsdException w:name="Medium Grid 2" w:semiHidden="0" w:uiPriority="68" w:unhideWhenUsed="0"/>
-    <w:lsdException w:name="Medium Grid 3" w:semiHidden="0" w:uiPriority="69" w:unhideWhenUsed="0"/>
-    <w:lsdException w:name="Dark List" w:semiHidden="0" w:uiPriority="70" w:unhideWhenUsed="0"/>
-    <w:lsdException w:name="Colorful Shading" w:semiHidden="0" w:uiPriority="71" w:unhideWhenUsed="0"/>
-    <w:lsdException w:name="Colorful List" w:semiHidden="0" w:uiPriority="72" w:unhideWhenUsed="0"/>
-    <w:lsdException w:name="Colorful Grid" w:semiHidden="0" w:uiPriority="73" w:unhideWhenUsed="0"/>
-    <w:lsdException w:name="Light Shading Accent 1" w:semiHidden="0" w:uiPriority="60" w:unhideWhenUsed="0"/>
-    <w:lsdException w:name="Light List Accent 1" w:semiHidden="0" w:uiPriority="61" w:unhideWhenUsed="0"/>
-    <w:lsdException w:name="Light Grid Accent 1" w:semiHidden="0" w:uiPriority="62" w:unhideWhenUsed="0"/>
-    <w:lsdException w:name="Medium Shading 1 Accent 1" w:semiHidden="0" w:uiPriority="63" w:unhideWhenUsed="0"/>
-    <w:lsdException w:name="Medium Shading 2 Accent 1" w:semiHidden="0" w:uiPriority="64" w:unhideWhenUsed="0"/>
-    <w:lsdException w:name="Medium List 1 Accent 1" w:semiHidden="0" w:uiPriority="65" w:unhideWhenUsed="0"/>
-    <w:lsdException w:name="Revision" w:unhideWhenUsed="0"/>
-    <w:lsdException w:name="List Paragraph" w:semiHidden="0" w:uiPriority="34" w:unhideWhenUsed="0" w:qFormat="1"/>
-    <w:lsdException w:name="Quote" w:semiHidden="0" w:uiPriority="29" w:unhideWhenUsed="0" w:qFormat="1"/>
-    <w:lsdException w:name="Intense Quote" w:semiHidden="0" w:uiPriority="30" w:unhideWhenUsed="0" w:qFormat="1"/>
-    <w:lsdException w:name="Medium List 2 Accent 1" w:semiHidden="0" w:uiPriority="66" w:unhideWhenUsed="0"/>
-    <w:lsdException w:name="Medium Grid 1 Accent 1" w:semiHidden="0" w:uiPriority="67" w:unhideWhenUsed="0"/>
-    <w:lsdException w:name="Medium Grid 2 Accent 1" w:semiHidden="0" w:uiPriority="68" w:unhideWhenUsed="0"/>
-    <w:lsdException w:name="Medium Grid 3 Accent 1" w:semiHidden="0" w:uiPriority="69" w:unhideWhenUsed="0"/>
-    <w:lsdException w:name="Dark List Accent 1" w:semiHidden="0" w:uiPriority="70" w:unhideWhenUsed="0"/>
-    <w:lsdException w:name="Colorful Shading Accent 1" w:semiHidden="0" w:uiPriority="71" w:unhideWhenUsed="0"/>
-    <w:lsdException w:name="Colorful List Accent 1" w:semiHidden="0" w:uiPriority="72" w:unhideWhenUsed="0"/>
-    <w:lsdException w:name="Colorful Grid Accent 1" w:semiHidden="0" w:uiPriority="73" w:unhideWhenUsed="0"/>
-    <w:lsdException w:name="Light Shading Accent 2" w:semiHidden="0" w:uiPriority="60" w:unhideWhenUsed="0"/>
-    <w:lsdException w:name="Light List Accent 2" w:semiHidden="0" w:uiPriority="61" w:unhideWhenUsed="0"/>
-    <w:lsdException w:name="Light Grid Accent 2" w:semiHidden="0" w:uiPriority="62" w:unhideWhenUsed="0"/>
-    <w:lsdException w:name="Medium Shading 1 Accent 2" w:semiHidden="0" w:uiPriority="63" w:unhideWhenUsed="0"/>
-    <w:lsdException w:name="Medium Shading 2 Accent 2" w:semiHidden="0" w:uiPriority="64" w:unhideWhenUsed="0"/>
-    <w:lsdException w:name="Medium List 1 Accent 2" w:semiHidden="0" w:uiPriority="65" w:unhideWhenUsed="0"/>
-    <w:lsdException w:name="Medium List 2 Accent 2" w:semiHidden="0" w:uiPriority="66" w:unhideWhenUsed="0"/>
-    <w:lsdException w:name="Medium Grid 1 Accent 2" w:semiHidden="0" w:uiPriority="67" w:unhideWhenUsed="0"/>
-    <w:lsdException w:name="Medium Grid 2 Accent 2" w:semiHidden="0" w:uiPriority="68" w:unhideWhenUsed="0"/>
-    <w:lsdException w:name="Medium Grid 3 Accent 2" w:semiHidden="0" w:uiPriority="69" w:unhideWhenUsed="0"/>
-    <w:lsdException w:name="Dark List Accent 2" w:semiHidden="0" w:uiPriority="70" w:unhideWhenUsed="0"/>
-    <w:lsdException w:name="Colorful Shading Accent 2" w:semiHidden="0" w:uiPriority="71" w:unhideWhenUsed="0"/>
-    <w:lsdException w:name="Colorful List Accent 2" w:semiHidden="0" w:uiPriority="72" w:unhideWhenUsed="0"/>
-    <w:lsdException w:name="Colorful Grid Accent 2" w:semiHidden="0" w:uiPriority="73" w:unhideWhenUsed="0"/>
-    <w:lsdException w:name="Light Shading Accent 3" w:semiHidden="0" w:uiPriority="60" w:unhideWhenUsed="0"/>
-    <w:lsdException w:name="Light List Accent 3" w:semiHidden="0" w:uiPriority="61" w:unhideWhenUsed="0"/>
-    <w:lsdException w:name="Light Grid Accent 3" w:semiHidden="0" w:uiPriority="62" w:unhideWhenUsed="0"/>
-    <w:lsdException w:name="Medium Shading 1 Accent 3" w:semiHidden="0" w:uiPriority="63" w:unhideWhenUsed="0"/>
-    <w:lsdException w:name="Medium Shading 2 Accent 3" w:semiHidden="0" w:uiPriority="64" w:unhideWhenUsed="0"/>
-    <w:lsdException w:name="Medium List 1 Accent 3" w:semiHidden="0" w:uiPriority="65" w:unhideWhenUsed="0"/>
-    <w:lsdException w:name="Medium List 2 Accent 3" w:semiHidden="0" w:uiPriority="66" w:unhideWhenUsed="0"/>
-    <w:lsdException w:name="Medium Grid 1 Accent 3" w:semiHidden="0" w:uiPriority="67" w:unhideWhenUsed="0"/>
-    <w:lsdException w:name="Medium Grid 2 Accent 3" w:semiHidden="0" w:uiPriority="68" w:unhideWhenUsed="0"/>
-    <w:lsdException w:name="Medium Grid 3 Accent 3" w:semiHidden="0" w:uiPriority="69" w:unhideWhenUsed="0"/>
-    <w:lsdException w:name="Dark List Accent 3" w:semiHidden="0" w:uiPriority="70" w:unhideWhenUsed="0"/>
-    <w:lsdException w:name="Colorful Shading Accent 3" w:semiHidden="0" w:uiPriority="71" w:unhideWhenUsed="0"/>
-    <w:lsdException w:name="Colorful List Accent 3" w:semiHidden="0" w:uiPriority="72" w:unhideWhenUsed="0"/>
-    <w:lsdException w:name="Colorful Grid Accent 3" w:semiHidden="0" w:uiPriority="73" w:unhideWhenUsed="0"/>
-    <w:lsdException w:name="Light Shading Accent 4" w:semiHidden="0" w:uiPriority="60" w:unhideWhenUsed="0"/>
-    <w:lsdException w:name="Light List Accent 4" w:semiHidden="0" w:uiPriority="61" w:unhideWhenUsed="0"/>
-    <w:lsdException w:name="Light Grid Accent 4" w:semiHidden="0" w:uiPriority="62" w:unhideWhenUsed="0"/>
-    <w:lsdException w:name="Medium Shading 1 Accent 4" w:semiHidden="0" w:uiPriority="63" w:unhideWhenUsed="0"/>
-    <w:lsdException w:name="Medium Shading 2 Accent 4" w:semiHidden="0" w:uiPriority="64" w:unhideWhenUsed="0"/>
-    <w:lsdException w:name="Medium List 1 Accent 4" w:semiHidden="0" w:uiPriority="65" w:unhideWhenUsed="0"/>
-    <w:lsdException w:name="Medium List 2 Accent 4" w:semiHidden="0" w:uiPriority="66" w:unhideWhenUsed="0"/>
-    <w:lsdException w:name="Medium Grid 1 Accent 4" w:semiHidden="0" w:uiPriority="67" w:unhideWhenUsed="0"/>
-    <w:lsdException w:name="Medium Grid 2 Accent 4" w:semiHidden="0" w:uiPriority="68" w:unhideWhenUsed="0"/>
-    <w:lsdException w:name="Medium Grid 3 Accent 4" w:semiHidden="0" w:uiPriority="69" w:unhideWhenUsed="0"/>
-    <w:lsdException w:name="Dark List Accent 4" w:semiHidden="0" w:uiPriority="70" w:unhideWhenUsed="0"/>
-    <w:lsdException w:name="Colorful Shading Accent 4" w:semiHidden="0" w:uiPriority="71" w:unhideWhenUsed="0"/>
-    <w:lsdException w:name="Colorful List Accent 4" w:semiHidden="0" w:uiPriority="72" w:unhideWhenUsed="0"/>
-    <w:lsdException w:name="Colorful Grid Accent 4" w:semiHidden="0" w:uiPriority="73" w:unhideWhenUsed="0"/>
-    <w:lsdException w:name="Light Shading Accent 5" w:semiHidden="0" w:uiPriority="60" w:unhideWhenUsed="0"/>
-    <w:lsdException w:name="Light List Accent 5" w:semiHidden="0" w:uiPriority="61" w:unhideWhenUsed="0"/>
-    <w:lsdException w:name="Light Grid Accent 5" w:semiHidden="0" w:uiPriority="62" w:unhideWhenUsed="0"/>
-    <w:lsdException w:name="Medium Shading 1 Accent 5" w:semiHidden="0" w:uiPriority="63" w:unhideWhenUsed="0"/>
-    <w:lsdException w:name="Medium Shading 2 Accent 5" w:semiHidden="0" w:uiPriority="64" w:unhideWhenUsed="0"/>
-    <w:lsdException w:name="Medium List 1 Accent 5" w:semiHidden="0" w:uiPriority="65" w:unhideWhenUsed="0"/>
-    <w:lsdException w:name="Medium List 2 Accent 5" w:semiHidden="0" w:uiPriority="66" w:unhideWhenUsed="0"/>
-    <w:lsdException w:name="Medium Grid 1 Accent 5" w:semiHidden="0" w:uiPriority="67" w:unhideWhenUsed="0"/>
-    <w:lsdException w:name="Medium Grid 2 Accent 5" w:semiHidden="0" w:uiPriority="68" w:unhideWhenUsed="0"/>
-    <w:lsdException w:name="Medium Grid 3 Accent 5" w:semiHidden="0" w:uiPriority="69" w:unhideWhenUsed="0"/>
-    <w:lsdException w:name="Dark List Accent 5" w:semiHidden="0" w:uiPriority="70" w:unhideWhenUsed="0"/>
-    <w:lsdException w:name="Colorful Shading Accent 5" w:semiHidden="0" w:uiPriority="71" w:unhideWhenUsed="0"/>
-    <w:lsdException w:name="Colorful List Accent 5" w:semiHidden="0" w:uiPriority="72" w:unhideWhenUsed="0"/>
-    <w:lsdException w:name="Colorful Grid Accent 5" w:semiHidden="0" w:uiPriority="73" w:unhideWhenUsed="0"/>
-    <w:lsdException w:name="Light Shading Accent 6" w:semiHidden="0" w:uiPriority="60" w:unhideWhenUsed="0"/>
-    <w:lsdException w:name="Light List Accent 6" w:semiHidden="0" w:uiPriority="61" w:unhideWhenUsed="0"/>
-    <w:lsdException w:name="Light Grid Accent 6" w:semiHidden="0" w:uiPriority="62" w:unhideWhenUsed="0"/>
-    <w:lsdException w:name="Medium Shading 1 Accent 6" w:semiHidden="0" w:uiPriority="63" w:unhideWhenUsed="0"/>
-    <w:lsdException w:name="Medium Shading 2 Accent 6" w:semiHidden="0" w:uiPriority="64" w:unhideWhenUsed="0"/>
-    <w:lsdException w:name="Medium List 1 Accent 6" w:semiHidden="0" w:uiPriority="65" w:unhideWhenUsed="0"/>
-    <w:lsdException w:name="Medium List 2 Accent 6" w:semiHidden="0" w:uiPriority="66" w:unhideWhenUsed="0"/>
-    <w:lsdException w:name="Medium Grid 1 Accent 6" w:semiHidden="0" w:uiPriority="67" w:unhideWhenUsed="0"/>
-    <w:lsdException w:name="Medium Grid 2 Accent 6" w:semiHidden="0" w:uiPriority="68" w:unhideWhenUsed="0"/>
-    <w:lsdException w:name="Medium Grid 3 Accent 6" w:semiHidden="0" w:uiPriority="69" w:unhideWhenUsed="0"/>
-    <w:lsdException w:name="Dark List Accent 6" w:semiHidden="0" w:uiPriority="70" w:unhideWhenUsed="0"/>
-    <w:lsdException w:name="Colorful Shading Accent 6" w:semiHidden="0" w:uiPriority="71" w:unhideWhenUsed="0"/>
-    <w:lsdException w:name="Colorful List Accent 6" w:semiHidden="0" w:uiPriority="72" w:unhideWhenUsed="0"/>
-    <w:lsdException w:name="Colorful Grid Accent 6" w:semiHidden="0" w:uiPriority="73" w:unhideWhenUsed="0"/>
-    <w:lsdException w:name="Subtle Emphasis" w:semiHidden="0" w:uiPriority="19" w:unhideWhenUsed="0" w:qFormat="1"/>
-    <w:lsdException w:name="Intense Emphasis" w:semiHidden="0" w:uiPriority="21" w:unhideWhenUsed="0" w:qFormat="1"/>
-    <w:lsdException w:name="Subtle Reference" w:semiHidden="0" w:uiPriority="31" w:unhideWhenUsed="0" w:qFormat="1"/>
-    <w:lsdException w:name="Intense Reference" w:semiHidden="0" w:uiPriority="32" w:unhideWhenUsed="0" w:qFormat="1"/>
-    <w:lsdException w:name="Book Title" w:semiHidden="0" w:uiPriority="33" w:unhideWhenUsed="0" w:qFormat="1"/>
-    <w:lsdException w:name="Bibliography" w:uiPriority="37"/>
-    <w:lsdException w:name="TOC Heading" w:uiPriority="39" w:qFormat="1"/>
+  <w:latentStyles w:defLockedState="0" w:defUIPriority="99" w:defSemiHidden="0" w:defUnhideWhenUsed="0" w:defQFormat="0" w:count="371">
+    <w:lsdException w:name="Normal" w:uiPriority="0" w:qFormat="1"/>
+    <w:lsdException w:name="heading 1" w:uiPriority="9" w:qFormat="1"/>
+    <w:lsdException w:name="heading 2" w:semiHidden="1" w:uiPriority="9" w:unhideWhenUsed="1" w:qFormat="1"/>
+    <w:lsdException w:name="heading 3" w:semiHidden="1" w:uiPriority="9" w:unhideWhenUsed="1" w:qFormat="1"/>
+    <w:lsdException w:name="heading 4" w:semiHidden="1" w:uiPriority="9" w:unhideWhenUsed="1" w:qFormat="1"/>
+    <w:lsdException w:name="heading 5" w:semiHidden="1" w:uiPriority="9" w:unhideWhenUsed="1" w:qFormat="1"/>
+    <w:lsdException w:name="heading 6" w:semiHidden="1" w:uiPriority="9" w:unhideWhenUsed="1" w:qFormat="1"/>
+    <w:lsdException w:name="heading 7" w:semiHidden="1" w:uiPriority="9" w:unhideWhenUsed="1" w:qFormat="1"/>
+    <w:lsdException w:name="heading 8" w:semiHidden="1" w:uiPriority="9" w:unhideWhenUsed="1" w:qFormat="1"/>
+    <w:lsdException w:name="heading 9" w:semiHidden="1" w:uiPriority="9" w:unhideWhenUsed="1" w:qFormat="1"/>
+    <w:lsdException w:name="index 1" w:semiHidden="1" w:unhideWhenUsed="1"/>
+    <w:lsdException w:name="index 2" w:semiHidden="1" w:unhideWhenUsed="1"/>
+    <w:lsdException w:name="index 3" w:semiHidden="1" w:unhideWhenUsed="1"/>
+    <w:lsdException w:name="index 4" w:semiHidden="1" w:unhideWhenUsed="1"/>
+    <w:lsdException w:name="index 5" w:semiHidden="1" w:unhideWhenUsed="1"/>
+    <w:lsdException w:name="index 6" w:semiHidden="1" w:unhideWhenUsed="1"/>
+    <w:lsdException w:name="index 7" w:semiHidden="1" w:unhideWhenUsed="1"/>
+    <w:lsdException w:name="index 8" w:semiHidden="1" w:unhideWhenUsed="1"/>
+    <w:lsdException w:name="index 9" w:semiHidden="1" w:unhideWhenUsed="1"/>
+    <w:lsdException w:name="toc 1" w:semiHidden="1" w:uiPriority="39" w:unhideWhenUsed="1" w:qFormat="1"/>
+    <w:lsdException w:name="toc 2" w:semiHidden="1" w:uiPriority="39" w:unhideWhenUsed="1" w:qFormat="1"/>
+    <w:lsdException w:name="toc 3" w:semiHidden="1" w:uiPriority="39" w:unhideWhenUsed="1" w:qFormat="1"/>
+    <w:lsdException w:name="toc 4" w:semiHidden="1" w:uiPriority="39" w:unhideWhenUsed="1"/>
+    <w:lsdException w:name="toc 5" w:semiHidden="1" w:uiPriority="39" w:unhideWhenUsed="1"/>
+    <w:lsdException w:name="toc 6" w:semiHidden="1" w:uiPriority="39" w:unhideWhenUsed="1"/>
+    <w:lsdException w:name="toc 7" w:semiHidden="1" w:uiPriority="39" w:unhideWhenUsed="1"/>
+    <w:lsdException w:name="toc 8" w:semiHidden="1" w:uiPriority="39" w:unhideWhenUsed="1"/>
+    <w:lsdException w:name="toc 9" w:semiHidden="1" w:uiPriority="39" w:unhideWhenUsed="1"/>
+    <w:lsdException w:name="Normal Indent" w:semiHidden="1" w:unhideWhenUsed="1"/>
+    <w:lsdException w:name="footnote text" w:semiHidden="1" w:unhideWhenUsed="1"/>
+    <w:lsdException w:name="annotation text" w:semiHidden="1" w:unhideWhenUsed="1"/>
+    <w:lsdException w:name="header" w:semiHidden="1" w:unhideWhenUsed="1"/>
+    <w:lsdException w:name="footer" w:semiHidden="1" w:unhideWhenUsed="1"/>
+    <w:lsdException w:name="index heading" w:semiHidden="1" w:unhideWhenUsed="1"/>
+    <w:lsdException w:name="caption" w:semiHidden="1" w:uiPriority="35" w:unhideWhenUsed="1" w:qFormat="1"/>
+    <w:lsdException w:name="table of figures" w:semiHidden="1" w:unhideWhenUsed="1"/>
+    <w:lsdException w:name="envelope address" w:semiHidden="1" w:unhideWhenUsed="1"/>
+    <w:lsdException w:name="envelope return" w:semiHidden="1" w:unhideWhenUsed="1"/>
+    <w:lsdException w:name="footnote reference" w:semiHidden="1" w:unhideWhenUsed="1"/>
+    <w:lsdException w:name="annotation reference" w:semiHidden="1" w:unhideWhenUsed="1"/>
+    <w:lsdException w:name="line number" w:semiHidden="1" w:unhideWhenUsed="1"/>
+    <w:lsdException w:name="page number" w:semiHidden="1" w:unhideWhenUsed="1"/>
+    <w:lsdException w:name="endnote reference" w:semiHidden="1" w:unhideWhenUsed="1"/>
+    <w:lsdException w:name="endnote text" w:semiHidden="1" w:unhideWhenUsed="1"/>
+    <w:lsdException w:name="table of authorities" w:semiHidden="1" w:unhideWhenUsed="1"/>
+    <w:lsdException w:name="macro" w:semiHidden="1" w:unhideWhenUsed="1"/>
+    <w:lsdException w:name="toa heading" w:semiHidden="1" w:unhideWhenUsed="1"/>
+    <w:lsdException w:name="List" w:semiHidden="1" w:unhideWhenUsed="1"/>
+    <w:lsdException w:name="List Bullet" w:semiHidden="1" w:unhideWhenUsed="1"/>
+    <w:lsdException w:name="List Number" w:semiHidden="1" w:unhideWhenUsed="1"/>
+    <w:lsdException w:name="List 2" w:semiHidden="1" w:unhideWhenUsed="1"/>
+    <w:lsdException w:name="List 3" w:semiHidden="1" w:unhideWhenUsed="1"/>
+    <w:lsdException w:name="List 4" w:semiHidden="1" w:unhideWhenUsed="1"/>
+    <w:lsdException w:name="List 5" w:semiHidden="1" w:unhideWhenUsed="1"/>
+    <w:lsdException w:name="List Bullet 2" w:semiHidden="1" w:unhideWhenUsed="1"/>
+    <w:lsdException w:name="List Bullet 3" w:semiHidden="1" w:unhideWhenUsed="1"/>
+    <w:lsdException w:name="List Bullet 4" w:semiHidden="1" w:unhideWhenUsed="1"/>
+    <w:lsdException w:name="List Bullet 5" w:semiHidden="1" w:unhideWhenUsed="1"/>
+    <w:lsdException w:name="List Number 2" w:semiHidden="1" w:unhideWhenUsed="1"/>
+    <w:lsdException w:name="List Number 3" w:semiHidden="1" w:unhideWhenUsed="1"/>
+    <w:lsdException w:name="List Number 4" w:semiHidden="1" w:unhideWhenUsed="1"/>
+    <w:lsdException w:name="List Number 5" w:semiHidden="1" w:unhideWhenUsed="1"/>
+    <w:lsdException w:name="Title" w:uiPriority="10" w:qFormat="1"/>
+    <w:lsdException w:name="Closing" w:semiHidden="1" w:unhideWhenUsed="1"/>
+    <w:lsdException w:name="Signature" w:semiHidden="1" w:unhideWhenUsed="1"/>
+    <w:lsdException w:name="Default Paragraph Font" w:semiHidden="1" w:uiPriority="1" w:unhideWhenUsed="1"/>
+    <w:lsdException w:name="Body Text" w:semiHidden="1" w:unhideWhenUsed="1"/>
+    <w:lsdException w:name="Body Text Indent" w:semiHidden="1" w:unhideWhenUsed="1"/>
+    <w:lsdException w:name="List Continue" w:semiHidden="1" w:unhideWhenUsed="1"/>
+    <w:lsdException w:name="List Continue 2" w:semiHidden="1" w:unhideWhenUsed="1"/>
+    <w:lsdException w:name="List Continue 3" w:semiHidden="1" w:unhideWhenUsed="1"/>
+    <w:lsdException w:name="List Continue 4" w:semiHidden="1" w:unhideWhenUsed="1"/>
+    <w:lsdException w:name="List Continue 5" w:semiHidden="1" w:unhideWhenUsed="1"/>
+    <w:lsdException w:name="Message Header" w:semiHidden="1" w:unhideWhenUsed="1"/>
+    <w:lsdException w:name="Subtitle" w:uiPriority="11" w:qFormat="1"/>
+    <w:lsdException w:name="Salutation" w:semiHidden="1" w:unhideWhenUsed="1"/>
+    <w:lsdException w:name="Date" w:semiHidden="1" w:unhideWhenUsed="1"/>
+    <w:lsdException w:name="Body Text First Indent" w:semiHidden="1" w:unhideWhenUsed="1"/>
+    <w:lsdException w:name="Body Text First Indent 2" w:semiHidden="1" w:unhideWhenUsed="1"/>
+    <w:lsdException w:name="Note Heading" w:semiHidden="1" w:unhideWhenUsed="1"/>
+    <w:lsdException w:name="Body Text 2" w:semiHidden="1" w:unhideWhenUsed="1"/>
+    <w:lsdException w:name="Body Text 3" w:semiHidden="1" w:unhideWhenUsed="1"/>
+    <w:lsdException w:name="Body Text Indent 2" w:semiHidden="1" w:unhideWhenUsed="1"/>
+    <w:lsdException w:name="Body Text Indent 3" w:semiHidden="1" w:unhideWhenUsed="1"/>
+    <w:lsdException w:name="Block Text" w:semiHidden="1" w:unhideWhenUsed="1"/>
+    <w:lsdException w:name="Hyperlink" w:semiHidden="1" w:unhideWhenUsed="1"/>
+    <w:lsdException w:name="FollowedHyperlink" w:semiHidden="1" w:unhideWhenUsed="1"/>
+    <w:lsdException w:name="Strong" w:uiPriority="22" w:qFormat="1"/>
+    <w:lsdException w:name="Emphasis" w:uiPriority="20" w:qFormat="1"/>
+    <w:lsdException w:name="Document Map" w:semiHidden="1" w:unhideWhenUsed="1"/>
+    <w:lsdException w:name="Plain Text" w:semiHidden="1" w:unhideWhenUsed="1"/>
+    <w:lsdException w:name="E-mail Signature" w:semiHidden="1" w:unhideWhenUsed="1"/>
+    <w:lsdException w:name="HTML Top of Form" w:semiHidden="1" w:unhideWhenUsed="1"/>
+    <w:lsdException w:name="HTML Bottom of Form" w:semiHidden="1" w:unhideWhenUsed="1"/>
+    <w:lsdException w:name="Normal (Web)" w:semiHidden="1" w:unhideWhenUsed="1"/>
+    <w:lsdException w:name="HTML Acronym" w:semiHidden="1" w:unhideWhenUsed="1"/>
+    <w:lsdException w:name="HTML Address" w:semiHidden="1" w:unhideWhenUsed="1"/>
+    <w:lsdException w:name="HTML Cite" w:semiHidden="1" w:unhideWhenUsed="1"/>
+    <w:lsdException w:name="HTML Code" w:semiHidden="1" w:unhideWhenUsed="1"/>
+    <w:lsdException w:name="HTML Definition" w:semiHidden="1" w:unhideWhenUsed="1"/>
+    <w:lsdException w:name="HTML Keyboard" w:semiHidden="1" w:unhideWhenUsed="1"/>
+    <w:lsdException w:name="HTML Preformatted" w:semiHidden="1" w:unhideWhenUsed="1"/>
+    <w:lsdException w:name="HTML Sample" w:semiHidden="1" w:unhideWhenUsed="1"/>
+    <w:lsdException w:name="HTML Typewriter" w:semiHidden="1" w:unhideWhenUsed="1"/>
+    <w:lsdException w:name="HTML Variable" w:semiHidden="1" w:unhideWhenUsed="1"/>
+    <w:lsdException w:name="Normal Table" w:semiHidden="1" w:unhideWhenUsed="1"/>
+    <w:lsdException w:name="annotation subject" w:semiHidden="1" w:unhideWhenUsed="1"/>
+    <w:lsdException w:name="No List" w:semiHidden="1" w:unhideWhenUsed="1"/>
+    <w:lsdException w:name="Outline List 1" w:semiHidden="1" w:unhideWhenUsed="1"/>
+    <w:lsdException w:name="Outline List 2" w:semiHidden="1" w:unhideWhenUsed="1"/>
+    <w:lsdException w:name="Outline List 3" w:semiHidden="1" w:unhideWhenUsed="1"/>
+    <w:lsdException w:name="Table Simple 1" w:semiHidden="1" w:unhideWhenUsed="1"/>
+    <w:lsdException w:name="Table Simple 2" w:semiHidden="1" w:unhideWhenUsed="1"/>
+    <w:lsdException w:name="Table Simple 3" w:semiHidden="1" w:unhideWhenUsed="1"/>
+    <w:lsdException w:name="Table Classic 1" w:semiHidden="1" w:unhideWhenUsed="1"/>
+    <w:lsdException w:name="Table Classic 2" w:semiHidden="1" w:unhideWhenUsed="1"/>
+    <w:lsdException w:name="Table Classic 3" w:semiHidden="1" w:unhideWhenUsed="1"/>
+    <w:lsdException w:name="Table Classic 4" w:semiHidden="1" w:unhideWhenUsed="1"/>
+    <w:lsdException w:name="Table Colorful 1" w:semiHidden="1" w:unhideWhenUsed="1"/>
+    <w:lsdException w:name="Table Colorful 2" w:semiHidden="1" w:unhideWhenUsed="1"/>
+    <w:lsdException w:name="Table Colorful 3" w:semiHidden="1" w:unhideWhenUsed="1"/>
+    <w:lsdException w:name="Table Columns 1" w:semiHidden="1" w:unhideWhenUsed="1"/>
+    <w:lsdException w:name="Table Columns 2" w:semiHidden="1" w:unhideWhenUsed="1"/>
+    <w:lsdException w:name="Table Columns 3" w:semiHidden="1" w:unhideWhenUsed="1"/>
+    <w:lsdException w:name="Table Columns 4" w:semiHidden="1" w:unhideWhenUsed="1"/>
+    <w:lsdException w:name="Table Columns 5" w:semiHidden="1" w:unhideWhenUsed="1"/>
+    <w:lsdException w:name="Table Grid 1" w:semiHidden="1" w:unhideWhenUsed="1"/>
+    <w:lsdException w:name="Table Grid 2" w:semiHidden="1" w:unhideWhenUsed="1"/>
+    <w:lsdException w:name="Table Grid 3" w:semiHidden="1" w:unhideWhenUsed="1"/>
+    <w:lsdException w:name="Table Grid 4" w:semiHidden="1" w:unhideWhenUsed="1"/>
+    <w:lsdException w:name="Table Grid 5" w:semiHidden="1" w:unhideWhenUsed="1"/>
+    <w:lsdException w:name="Table Grid 6" w:semiHidden="1" w:unhideWhenUsed="1"/>
+    <w:lsdException w:name="Table Grid 7" w:semiHidden="1" w:unhideWhenUsed="1"/>
+    <w:lsdException w:name="Table Grid 8" w:semiHidden="1" w:unhideWhenUsed="1"/>
+    <w:lsdException w:name="Table List 1" w:semiHidden="1" w:unhideWhenUsed="1"/>
+    <w:lsdException w:name="Table List 2" w:semiHidden="1" w:unhideWhenUsed="1"/>
+    <w:lsdException w:name="Table List 3" w:semiHidden="1" w:unhideWhenUsed="1"/>
+    <w:lsdException w:name="Table List 4" w:semiHidden="1" w:unhideWhenUsed="1"/>
+    <w:lsdException w:name="Table List 5" w:semiHidden="1" w:unhideWhenUsed="1"/>
+    <w:lsdException w:name="Table List 6" w:semiHidden="1" w:unhideWhenUsed="1"/>
+    <w:lsdException w:name="Table List 7" w:semiHidden="1" w:unhideWhenUsed="1"/>
+    <w:lsdException w:name="Table List 8" w:semiHidden="1" w:unhideWhenUsed="1"/>
+    <w:lsdException w:name="Table 3D effects 1" w:semiHidden="1" w:unhideWhenUsed="1"/>
+    <w:lsdException w:name="Table 3D effects 2" w:semiHidden="1" w:unhideWhenUsed="1"/>
+    <w:lsdException w:name="Table 3D effects 3" w:semiHidden="1" w:unhideWhenUsed="1"/>
+    <w:lsdException w:name="Table Contemporary" w:semiHidden="1" w:unhideWhenUsed="1"/>
+    <w:lsdException w:name="Table Elegant" w:semiHidden="1" w:unhideWhenUsed="1"/>
+    <w:lsdException w:name="Table Professional" w:semiHidden="1" w:unhideWhenUsed="1"/>
+    <w:lsdException w:name="Table Subtle 1" w:semiHidden="1" w:unhideWhenUsed="1"/>
+    <w:lsdException w:name="Table Subtle 2" w:semiHidden="1" w:unhideWhenUsed="1"/>
+    <w:lsdException w:name="Table Web 1" w:semiHidden="1" w:unhideWhenUsed="1"/>
+    <w:lsdException w:name="Table Web 2" w:semiHidden="1" w:unhideWhenUsed="1"/>
+    <w:lsdException w:name="Table Web 3" w:semiHidden="1" w:unhideWhenUsed="1"/>
+    <w:lsdException w:name="Balloon Text" w:semiHidden="1" w:unhideWhenUsed="1"/>
+    <w:lsdException w:name="Table Grid" w:uiPriority="59"/>
+    <w:lsdException w:name="Table Theme" w:semiHidden="1" w:unhideWhenUsed="1"/>
+    <w:lsdException w:name="Placeholder Text" w:semiHidden="1"/>
+    <w:lsdException w:name="No Spacing" w:uiPriority="1" w:qFormat="1"/>
+    <w:lsdException w:name="Light Shading" w:uiPriority="60"/>
+    <w:lsdException w:name="Light List" w:uiPriority="61"/>
+    <w:lsdException w:name="Light Grid" w:uiPriority="62"/>
+    <w:lsdException w:name="Medium Shading 1" w:uiPriority="63"/>
+    <w:lsdException w:name="Medium Shading 2" w:uiPriority="64"/>
+    <w:lsdException w:name="Medium List 1" w:uiPriority="65"/>
+    <w:lsdException w:name="Medium List 2" w:uiPriority="66"/>
+    <w:lsdException w:name="Medium Grid 1" w:uiPriority="67"/>
+    <w:lsdException w:name="Medium Grid 2" w:uiPriority="68"/>
+    <w:lsdException w:name="Medium Grid 3" w:uiPriority="69"/>
+    <w:lsdException w:name="Dark List" w:uiPriority="70"/>
+    <w:lsdException w:name="Colorful Shading" w:uiPriority="71"/>
+    <w:lsdException w:name="Colorful List" w:uiPriority="72"/>
+    <w:lsdException w:name="Colorful Grid" w:uiPriority="73"/>
+    <w:lsdException w:name="Light Shading Accent 1" w:uiPriority="60"/>
+    <w:lsdException w:name="Light List Accent 1" w:uiPriority="61"/>
+    <w:lsdException w:name="Light Grid Accent 1" w:uiPriority="62"/>
+    <w:lsdException w:name="Medium Shading 1 Accent 1" w:uiPriority="63"/>
+    <w:lsdException w:name="Medium Shading 2 Accent 1" w:uiPriority="64"/>
+    <w:lsdException w:name="Medium List 1 Accent 1" w:uiPriority="65"/>
+    <w:lsdException w:name="Revision" w:semiHidden="1"/>
+    <w:lsdException w:name="List Paragraph" w:uiPriority="34" w:qFormat="1"/>
+    <w:lsdException w:name="Quote" w:uiPriority="29" w:qFormat="1"/>
+    <w:lsdException w:name="Intense Quote" w:uiPriority="30" w:qFormat="1"/>
+    <w:lsdException w:name="Medium List 2 Accent 1" w:uiPriority="66"/>
+    <w:lsdException w:name="Medium Grid 1 Accent 1" w:uiPriority="67"/>
+    <w:lsdException w:name="Medium Grid 2 Accent 1" w:uiPriority="68"/>
+    <w:lsdException w:name="Medium Grid 3 Accent 1" w:uiPriority="69"/>
+    <w:lsdException w:name="Dark List Accent 1" w:uiPriority="70"/>
+    <w:lsdException w:name="Colorful Shading Accent 1" w:uiPriority="71"/>
+    <w:lsdException w:name="Colorful List Accent 1" w:uiPriority="72"/>
+    <w:lsdException w:name="Colorful Grid Accent 1" w:uiPriority="73"/>
+    <w:lsdException w:name="Light Shading Accent 2" w:uiPriority="60"/>
+    <w:lsdException w:name="Light List Accent 2" w:uiPriority="61"/>
+    <w:lsdException w:name="Light Grid Accent 2" w:uiPriority="62"/>
+    <w:lsdException w:name="Medium Shading 1 Accent 2" w:uiPriority="63"/>
+    <w:lsdException w:name="Medium Shading 2 Accent 2" w:uiPriority="64"/>
+    <w:lsdException w:name="Medium List 1 Accent 2" w:uiPriority="65"/>
+    <w:lsdException w:name="Medium List 2 Accent 2" w:uiPriority="66"/>
+    <w:lsdException w:name="Medium Grid 1 Accent 2" w:uiPriority="67"/>
+    <w:lsdException w:name="Medium Grid 2 Accent 2" w:uiPriority="68"/>
+    <w:lsdException w:name="Medium Grid 3 Accent 2" w:uiPriority="69"/>
+    <w:lsdException w:name="Dark List Accent 2" w:uiPriority="70"/>
+    <w:lsdException w:name="Colorful Shading Accent 2" w:uiPriority="71"/>
+    <w:lsdException w:name="Colorful List Accent 2" w:uiPriority="72"/>
+    <w:lsdException w:name="Colorful Grid Accent 2" w:uiPriority="73"/>
+    <w:lsdException w:name="Light Shading Accent 3" w:uiPriority="60"/>
+    <w:lsdException w:name="Light List Accent 3" w:uiPriority="61"/>
+    <w:lsdException w:name="Light Grid Accent 3" w:uiPriority="62"/>
+    <w:lsdException w:name="Medium Shading 1 Accent 3" w:uiPriority="63"/>
+    <w:lsdException w:name="Medium Shading 2 Accent 3" w:uiPriority="64"/>
+    <w:lsdException w:name="Medium List 1 Accent 3" w:uiPriority="65"/>
+    <w:lsdException w:name="Medium List 2 Accent 3" w:uiPriority="66"/>
+    <w:lsdException w:name="Medium Grid 1 Accent 3" w:uiPriority="67"/>
+    <w:lsdException w:name="Medium Grid 2 Accent 3" w:uiPriority="68"/>
+    <w:lsdException w:name="Medium Grid 3 Accent 3" w:uiPriority="69"/>
+    <w:lsdException w:name="Dark List Accent 3" w:uiPriority="70"/>
+    <w:lsdException w:name="Colorful Shading Accent 3" w:uiPriority="71"/>
+    <w:lsdException w:name="Colorful List Accent 3" w:uiPriority="72"/>
+    <w:lsdException w:name="Colorful Grid Accent 3" w:uiPriority="73"/>
+    <w:lsdException w:name="Light Shading Accent 4" w:uiPriority="60"/>
+    <w:lsdException w:name="Light List Accent 4" w:uiPriority="61"/>
+    <w:lsdException w:name="Light Grid Accent 4" w:uiPriority="62"/>
+    <w:lsdException w:name="Medium Shading 1 Accent 4" w:uiPriority="63"/>
+    <w:lsdException w:name="Medium Shading 2 Accent 4" w:uiPriority="64"/>
+    <w:lsdException w:name="Medium List 1 Accent 4" w:uiPriority="65"/>
+    <w:lsdException w:name="Medium List 2 Accent 4" w:uiPriority="66"/>
+    <w:lsdException w:name="Medium Grid 1 Accent 4" w:uiPriority="67"/>
+    <w:lsdException w:name="Medium Grid 2 Accent 4" w:uiPriority="68"/>
+    <w:lsdException w:name="Medium Grid 3 Accent 4" w:uiPriority="69"/>
+    <w:lsdException w:name="Dark List Accent 4" w:uiPriority="70"/>
+    <w:lsdException w:name="Colorful Shading Accent 4" w:uiPriority="71"/>
+    <w:lsdException w:name="Colorful List Accent 4" w:uiPriority="72"/>
+    <w:lsdException w:name="Colorful Grid Accent 4" w:uiPriority="73"/>
+    <w:lsdException w:name="Light Shading Accent 5" w:uiPriority="60"/>
+    <w:lsdException w:name="Light List Accent 5" w:uiPriority="61"/>
+    <w:lsdException w:name="Light Grid Accent 5" w:uiPriority="62"/>
+    <w:lsdException w:name="Medium Shading 1 Accent 5" w:uiPriority="63"/>
+    <w:lsdException w:name="Medium Shading 2 Accent 5" w:uiPriority="64"/>
+    <w:lsdException w:name="Medium List 1 Accent 5" w:uiPriority="65"/>
+    <w:lsdException w:name="Medium List 2 Accent 5" w:uiPriority="66"/>
+    <w:lsdException w:name="Medium Grid 1 Accent 5" w:uiPriority="67"/>
+    <w:lsdException w:name="Medium Grid 2 Accent 5" w:uiPriority="68"/>
+    <w:lsdException w:name="Medium Grid 3 Accent 5" w:uiPriority="69"/>
+    <w:lsdException w:name="Dark List Accent 5" w:uiPriority="70"/>
+    <w:lsdException w:name="Colorful Shading Accent 5" w:uiPriority="71"/>
+    <w:lsdException w:name="Colorful List Accent 5" w:uiPriority="72"/>
+    <w:lsdException w:name="Colorful Grid Accent 5" w:uiPriority="73"/>
+    <w:lsdException w:name="Light Shading Accent 6" w:uiPriority="60"/>
+    <w:lsdException w:name="Light List Accent 6" w:uiPriority="61"/>
+    <w:lsdException w:name="Light Grid Accent 6" w:uiPriority="62"/>
+    <w:lsdException w:name="Medium Shading 1 Accent 6" w:uiPriority="63"/>
+    <w:lsdException w:name="Medium Shading 2 Accent 6" w:uiPriority="64"/>
+    <w:lsdException w:name="Medium List 1 Accent 6" w:uiPriority="65"/>
+    <w:lsdException w:name="Medium List 2 Accent 6" w:uiPriority="66"/>
+    <w:lsdException w:name="Medium Grid 1 Accent 6" w:uiPriority="67"/>
+    <w:lsdException w:name="Medium Grid 2 Accent 6" w:uiPriority="68"/>
+    <w:lsdException w:name="Medium Grid 3 Accent 6" w:uiPriority="69"/>
+    <w:lsdException w:name="Dark List Accent 6" w:uiPriority="70"/>
+    <w:lsdException w:name="Colorful Shading Accent 6" w:uiPriority="71"/>
+    <w:lsdException w:name="Colorful List Accent 6" w:uiPriority="72"/>
+    <w:lsdException w:name="Colorful Grid Accent 6" w:uiPriority="73"/>
+    <w:lsdException w:name="Subtle Emphasis" w:uiPriority="19" w:qFormat="1"/>
+    <w:lsdException w:name="Intense Emphasis" w:uiPriority="21" w:qFormat="1"/>
+    <w:lsdException w:name="Subtle Reference" w:uiPriority="31" w:qFormat="1"/>
+    <w:lsdException w:name="Intense Reference" w:uiPriority="32" w:qFormat="1"/>
+    <w:lsdException w:name="Book Title" w:uiPriority="33" w:qFormat="1"/>
+    <w:lsdException w:name="Bibliography" w:semiHidden="1" w:uiPriority="37" w:unhideWhenUsed="1"/>
+    <w:lsdException w:name="TOC Heading" w:semiHidden="1" w:uiPriority="39" w:unhideWhenUsed="1" w:qFormat="1"/>
+    <w:lsdException w:name="Plain Table 1" w:uiPriority="41"/>
+    <w:lsdException w:name="Plain Table 2" w:uiPriority="42"/>
+    <w:lsdException w:name="Plain Table 3" w:uiPriority="43"/>
+    <w:lsdException w:name="Plain Table 4" w:uiPriority="44"/>
+    <w:lsdException w:name="Plain Table 5" w:uiPriority="45"/>
+    <w:lsdException w:name="Grid Table Light" w:uiPriority="40"/>
+    <w:lsdException w:name="Grid Table 1 Light" w:uiPriority="46"/>
+    <w:lsdException w:name="Grid Table 2" w:uiPriority="47"/>
+    <w:lsdException w:name="Grid Table 3" w:uiPriority="48"/>
+    <w:lsdException w:name="Grid Table 4" w:uiPriority="49"/>
+    <w:lsdException w:name="Grid Table 5 Dark" w:uiPriority="50"/>
+    <w:lsdException w:name="Grid Table 6 Colorful" w:uiPriority="51"/>
+    <w:lsdException w:name="Grid Table 7 Colorful" w:uiPriority="52"/>
+    <w:lsdException w:name="Grid Table 1 Light Accent 1" w:uiPriority="46"/>
+    <w:lsdException w:name="Grid Table 2 Accent 1" w:uiPriority="47"/>
+    <w:lsdException w:name="Grid Table 3 Accent 1" w:uiPriority="48"/>
+    <w:lsdException w:name="Grid Table 4 Accent 1" w:uiPriority="49"/>
+    <w:lsdException w:name="Grid Table 5 Dark Accent 1" w:uiPriority="50"/>
+    <w:lsdException w:name="Grid Table 6 Colorful Accent 1" w:uiPriority="51"/>
+    <w:lsdException w:name="Grid Table 7 Colorful Accent 1" w:uiPriority="52"/>
+    <w:lsdException w:name="Grid Table 1 Light Accent 2" w:uiPriority="46"/>
+    <w:lsdException w:name="Grid Table 2 Accent 2" w:uiPriority="47"/>
+    <w:lsdException w:name="Grid Table 3 Accent 2" w:uiPriority="48"/>
+    <w:lsdException w:name="Grid Table 4 Accent 2" w:uiPriority="49"/>
+    <w:lsdException w:name="Grid Table 5 Dark Accent 2" w:uiPriority="50"/>
+    <w:lsdException w:name="Grid Table 6 Colorful Accent 2" w:uiPriority="51"/>
+    <w:lsdException w:name="Grid Table 7 Colorful Accent 2" w:uiPriority="52"/>
+    <w:lsdException w:name="Grid Table 1 Light Accent 3" w:uiPriority="46"/>
+    <w:lsdException w:name="Grid Table 2 Accent 3" w:uiPriority="47"/>
+    <w:lsdException w:name="Grid Table 3 Accent 3" w:uiPriority="48"/>
+    <w:lsdException w:name="Grid Table 4 Accent 3" w:uiPriority="49"/>
+    <w:lsdException w:name="Grid Table 5 Dark Accent 3" w:uiPriority="50"/>
+    <w:lsdException w:name="Grid Table 6 Colorful Accent 3" w:uiPriority="51"/>
+    <w:lsdException w:name="Grid Table 7 Colorful Accent 3" w:uiPriority="52"/>
+    <w:lsdException w:name="Grid Table 1 Light Accent 4" w:uiPriority="46"/>
+    <w:lsdException w:name="Grid Table 2 Accent 4" w:uiPriority="47"/>
+    <w:lsdException w:name="Grid Table 3 Accent 4" w:uiPriority="48"/>
+    <w:lsdException w:name="Grid Table 4 Accent 4" w:uiPriority="49"/>
+    <w:lsdException w:name="Grid Table 5 Dark Accent 4" w:uiPriority="50"/>
+    <w:lsdException w:name="Grid Table 6 Colorful Accent 4" w:uiPriority="51"/>
+    <w:lsdException w:name="Grid Table 7 Colorful Accent 4" w:uiPriority="52"/>
+    <w:lsdException w:name="Grid Table 1 Light Accent 5" w:uiPriority="46"/>
+    <w:lsdException w:name="Grid Table 2 Accent 5" w:uiPriority="47"/>
+    <w:lsdException w:name="Grid Table 3 Accent 5" w:uiPriority="48"/>
+    <w:lsdException w:name="Grid Table 4 Accent 5" w:uiPriority="49"/>
+    <w:lsdException w:name="Grid Table 5 Dark Accent 5" w:uiPriority="50"/>
+    <w:lsdException w:name="Grid Table 6 Colorful Accent 5" w:uiPriority="51"/>
+    <w:lsdException w:name="Grid Table 7 Colorful Accent 5" w:uiPriority="52"/>
+    <w:lsdException w:name="Grid Table 1 Light Accent 6" w:uiPriority="46"/>
+    <w:lsdException w:name="Grid Table 2 Accent 6" w:uiPriority="47"/>
+    <w:lsdException w:name="Grid Table 3 Accent 6" w:uiPriority="48"/>
+    <w:lsdException w:name="Grid Table 4 Accent 6" w:uiPriority="49"/>
+    <w:lsdException w:name="Grid Table 5 Dark Accent 6" w:uiPriority="50"/>
+    <w:lsdException w:name="Grid Table 6 Colorful Accent 6" w:uiPriority="51"/>
+    <w:lsdException w:name="Grid Table 7 Colorful Accent 6" w:uiPriority="52"/>
+    <w:lsdException w:name="List Table 1 Light" w:uiPriority="46"/>
+    <w:lsdException w:name="List Table 2" w:uiPriority="47"/>
+    <w:lsdException w:name="List Table 3" w:uiPriority="48"/>
+    <w:lsdException w:name="List Table 4" w:uiPriority="49"/>
+    <w:lsdException w:name="List Table 5 Dark" w:uiPriority="50"/>
+    <w:lsdException w:name="List Table 6 Colorful" w:uiPriority="51"/>
+    <w:lsdException w:name="List Table 7 Colorful" w:uiPriority="52"/>
+    <w:lsdException w:name="List Table 1 Light Accent 1" w:uiPriority="46"/>
+    <w:lsdException w:name="List Table 2 Accent 1" w:uiPriority="47"/>
+    <w:lsdException w:name="List Table 3 Accent 1" w:uiPriority="48"/>
+    <w:lsdException w:name="List Table 4 Accent 1" w:uiPriority="49"/>
+    <w:lsdException w:name="List Table 5 Dark Accent 1" w:uiPriority="50"/>
+    <w:lsdException w:name="List Table 6 Colorful Accent 1" w:uiPriority="51"/>
+    <w:lsdException w:name="List Table 7 Colorful Accent 1" w:uiPriority="52"/>
+    <w:lsdException w:name="List Table 1 Light Accent 2" w:uiPriority="46"/>
+    <w:lsdException w:name="List Table 2 Accent 2" w:uiPriority="47"/>
+    <w:lsdException w:name="List Table 3 Accent 2" w:uiPriority="48"/>
+    <w:lsdException w:name="List Table 4 Accent 2" w:uiPriority="49"/>
+    <w:lsdException w:name="List Table 5 Dark Accent 2" w:uiPriority="50"/>
+    <w:lsdException w:name="List Table 6 Colorful Accent 2" w:uiPriority="51"/>
+    <w:lsdException w:name="List Table 7 Colorful Accent 2" w:uiPriority="52"/>
+    <w:lsdException w:name="List Table 1 Light Accent 3" w:uiPriority="46"/>
+    <w:lsdException w:name="List Table 2 Accent 3" w:uiPriority="47"/>
+    <w:lsdException w:name="List Table 3 Accent 3" w:uiPriority="48"/>
+    <w:lsdException w:name="List Table 4 Accent 3" w:uiPriority="49"/>
+    <w:lsdException w:name="List Table 5 Dark Accent 3" w:uiPriority="50"/>
+    <w:lsdException w:name="List Table 6 Colorful Accent 3" w:uiPriority="51"/>
+    <w:lsdException w:name="List Table 7 Colorful Accent 3" w:uiPriority="52"/>
+    <w:lsdException w:name="List Table 1 Light Accent 4" w:uiPriority="46"/>
+    <w:lsdException w:name="List Table 2 Accent 4" w:uiPriority="47"/>
+    <w:lsdException w:name="List Table 3 Accent 4" w:uiPriority="48"/>
+    <w:lsdException w:name="List Table 4 Accent 4" w:uiPriority="49"/>
+    <w:lsdException w:name="List Table 5 Dark Accent 4" w:uiPriority="50"/>
+    <w:lsdException w:name="List Table 6 Colorful Accent 4" w:uiPriority="51"/>
+    <w:lsdException w:name="List Table 7 Colorful Accent 4" w:uiPriority="52"/>
+    <w:lsdException w:name="List Table 1 Light Accent 5" w:uiPriority="46"/>
+    <w:lsdException w:name="List Table 2 Accent 5" w:uiPriority="47"/>
+    <w:lsdException w:name="List Table 3 Accent 5" w:uiPriority="48"/>
+    <w:lsdException w:name="List Table 4 Accent 5" w:uiPriority="49"/>
+    <w:lsdException w:name="List Table 5 Dark Accent 5" w:uiPriority="50"/>
+    <w:lsdException w:name="List Table 6 Colorful Accent 5" w:uiPriority="51"/>
+    <w:lsdException w:name="List Table 7 Colorful Accent 5" w:uiPriority="52"/>
+    <w:lsdException w:name="List Table 1 Light Accent 6" w:uiPriority="46"/>
+    <w:lsdException w:name="List Table 2 Accent 6" w:uiPriority="47"/>
+    <w:lsdException w:name="List Table 3 Accent 6" w:uiPriority="48"/>
+    <w:lsdException w:name="List Table 4 Accent 6" w:uiPriority="49"/>
+    <w:lsdException w:name="List Table 5 Dark Accent 6" w:uiPriority="50"/>
+    <w:lsdException w:name="List Table 6 Colorful Accent 6" w:uiPriority="51"/>
+    <w:lsdException w:name="List Table 7 Colorful Accent 6" w:uiPriority="52"/>
   </w:latentStyles>
   <w:style w:type="paragraph" w:default="1" w:styleId="Normal">
     <w:name w:val="Normal"/>
     <w:qFormat/>
-    <w:rsid w:val="00FF02B4"/>
+    <w:rsid w:val="00A82279"/>
+    <w:rPr>
+      <w:rFonts w:ascii="Segoe UI" w:hAnsi="Segoe UI"/>
+      <w:sz w:val="20"/>
+    </w:rPr>
   </w:style>
   <w:style w:type="paragraph" w:styleId="Heading1">
     <w:name w:val="heading 1"/>
@@ -4540,7 +4540,7 @@
     <w:link w:val="Heading1Char"/>
     <w:uiPriority w:val="9"/>
     <w:qFormat/>
-    <w:rsid w:val="00330FC5"/>
+    <w:rsid w:val="00BC017C"/>
     <w:pPr>
       <w:keepNext/>
       <w:keepLines/>
@@ -4548,7 +4548,7 @@
       <w:outlineLvl w:val="0"/>
     </w:pPr>
     <w:rPr>
-      <w:rFonts w:asciiTheme="majorHAnsi" w:eastAsiaTheme="majorEastAsia" w:hAnsiTheme="majorHAnsi" w:cstheme="majorBidi"/>
+      <w:rFonts w:eastAsiaTheme="majorEastAsia" w:cstheme="majorBidi"/>
       <w:b/>
       <w:bCs/>
       <w:color w:val="365F91" w:themeColor="accent1" w:themeShade="BF"/>
@@ -4564,7 +4564,7 @@
     <w:uiPriority w:val="9"/>
     <w:unhideWhenUsed/>
     <w:qFormat/>
-    <w:rsid w:val="00A167B9"/>
+    <w:rsid w:val="00A82279"/>
     <w:pPr>
       <w:keepNext/>
       <w:keepLines/>
@@ -4572,11 +4572,11 @@
       <w:outlineLvl w:val="1"/>
     </w:pPr>
     <w:rPr>
-      <w:rFonts w:asciiTheme="majorHAnsi" w:eastAsiaTheme="majorEastAsia" w:hAnsiTheme="majorHAnsi" w:cstheme="majorBidi"/>
+      <w:rFonts w:eastAsiaTheme="majorEastAsia" w:cstheme="majorBidi"/>
       <w:b/>
       <w:bCs/>
       <w:color w:val="4F81BD" w:themeColor="accent1"/>
-      <w:sz w:val="26"/>
+      <w:sz w:val="24"/>
       <w:szCs w:val="26"/>
     </w:rPr>
   </w:style>
@@ -4717,13 +4717,13 @@
     <w:basedOn w:val="DefaultParagraphFont"/>
     <w:link w:val="Heading2"/>
     <w:uiPriority w:val="9"/>
-    <w:rsid w:val="00A167B9"/>
+    <w:rsid w:val="00A82279"/>
     <w:rPr>
-      <w:rFonts w:asciiTheme="majorHAnsi" w:eastAsiaTheme="majorEastAsia" w:hAnsiTheme="majorHAnsi" w:cstheme="majorBidi"/>
+      <w:rFonts w:ascii="Segoe UI" w:eastAsiaTheme="majorEastAsia" w:hAnsi="Segoe UI" w:cstheme="majorBidi"/>
       <w:b/>
       <w:bCs/>
       <w:color w:val="4F81BD" w:themeColor="accent1"/>
-      <w:sz w:val="26"/>
+      <w:sz w:val="24"/>
       <w:szCs w:val="26"/>
     </w:rPr>
   </w:style>
@@ -4743,8 +4743,9 @@
     <w:basedOn w:val="DefaultParagraphFont"/>
     <w:uiPriority w:val="19"/>
     <w:qFormat/>
-    <w:rsid w:val="007A1B36"/>
+    <w:rsid w:val="00BC017C"/>
     <w:rPr>
+      <w:rFonts w:ascii="Segoe UI" w:hAnsi="Segoe UI"/>
       <w:i/>
       <w:iCs/>
       <w:color w:val="808080" w:themeColor="text1" w:themeTint="7F"/>
@@ -4757,19 +4758,19 @@
     <w:link w:val="SubtitleChar"/>
     <w:uiPriority w:val="11"/>
     <w:qFormat/>
-    <w:rsid w:val="001A6FD6"/>
+    <w:rsid w:val="00A82279"/>
     <w:pPr>
       <w:numPr>
         <w:ilvl w:val="1"/>
       </w:numPr>
     </w:pPr>
     <w:rPr>
-      <w:rFonts w:asciiTheme="majorHAnsi" w:eastAsiaTheme="majorEastAsia" w:hAnsiTheme="majorHAnsi" w:cstheme="majorBidi"/>
+      <w:rFonts w:eastAsiaTheme="majorEastAsia" w:cstheme="majorBidi"/>
       <w:i/>
       <w:iCs/>
       <w:color w:val="4F81BD" w:themeColor="accent1"/>
       <w:spacing w:val="15"/>
-      <w:sz w:val="24"/>
+      <w:sz w:val="22"/>
       <w:szCs w:val="24"/>
     </w:rPr>
   </w:style>
@@ -4778,14 +4779,13 @@
     <w:basedOn w:val="DefaultParagraphFont"/>
     <w:link w:val="Subtitle"/>
     <w:uiPriority w:val="11"/>
-    <w:rsid w:val="001A6FD6"/>
+    <w:rsid w:val="00A82279"/>
     <w:rPr>
-      <w:rFonts w:asciiTheme="majorHAnsi" w:eastAsiaTheme="majorEastAsia" w:hAnsiTheme="majorHAnsi" w:cstheme="majorBidi"/>
+      <w:rFonts w:ascii="Segoe UI" w:eastAsiaTheme="majorEastAsia" w:hAnsi="Segoe UI" w:cstheme="majorBidi"/>
       <w:i/>
       <w:iCs/>
       <w:color w:val="4F81BD" w:themeColor="accent1"/>
       <w:spacing w:val="15"/>
-      <w:sz w:val="24"/>
       <w:szCs w:val="24"/>
     </w:rPr>
   </w:style>
@@ -4978,9 +4978,9 @@
     <w:basedOn w:val="DefaultParagraphFont"/>
     <w:link w:val="Heading1"/>
     <w:uiPriority w:val="9"/>
-    <w:rsid w:val="00330FC5"/>
+    <w:rsid w:val="00BC017C"/>
     <w:rPr>
-      <w:rFonts w:asciiTheme="majorHAnsi" w:eastAsiaTheme="majorEastAsia" w:hAnsiTheme="majorHAnsi" w:cstheme="majorBidi"/>
+      <w:rFonts w:ascii="Segoe UI" w:eastAsiaTheme="majorEastAsia" w:hAnsi="Segoe UI" w:cstheme="majorBidi"/>
       <w:b/>
       <w:bCs/>
       <w:color w:val="365F91" w:themeColor="accent1" w:themeShade="BF"/>
@@ -5020,7 +5020,6 @@
     <w:rPr>
       <w:rFonts w:eastAsiaTheme="minorEastAsia"/>
       <w:noProof/>
-      <w:sz w:val="20"/>
       <w:szCs w:val="20"/>
     </w:rPr>
   </w:style>
@@ -5281,1624 +5280,6 @@
     </w:tblStylePr>
   </w:style>
 </w:styles>
-</file>
-
-<file path=word/stylesWithEffects.xml><?xml version="1.0" encoding="utf-8"?>
-<w:styles xmlns:wpc="http://schemas.microsoft.com/office/word/2010/wordprocessingCanvas" xmlns:mc="http://schemas.openxmlformats.org/markup-compatibility/2006" xmlns:o="urn:schemas-microsoft-com:office:office" xmlns:r="http://schemas.openxmlformats.org/officeDocument/2006/relationships" xmlns:m="http://schemas.openxmlformats.org/officeDocument/2006/math" xmlns:v="urn:schemas-microsoft-com:vml" xmlns:wp14="http://schemas.microsoft.com/office/word/2010/wordprocessingDrawing" xmlns:wp="http://schemas.openxmlformats.org/drawingml/2006/wordprocessingDrawing" xmlns:w10="urn:schemas-microsoft-com:office:word" xmlns:w="http://schemas.openxmlformats.org/wordprocessingml/2006/main" xmlns:w14="http://schemas.microsoft.com/office/word/2010/wordml" xmlns:wpg="http://schemas.microsoft.com/office/word/2010/wordprocessingGroup" xmlns:wpi="http://schemas.microsoft.com/office/word/2010/wordprocessingInk" xmlns:wne="http://schemas.microsoft.com/office/word/2006/wordml" xmlns:wps="http://schemas.microsoft.com/office/word/2010/wordprocessingShape" mc:Ignorable="w14 wp14">
-  <w:docDefaults>
-    <w:rPrDefault>
-      <w:rPr>
-        <w:rFonts w:asciiTheme="minorHAnsi" w:eastAsiaTheme="minorEastAsia" w:hAnsiTheme="minorHAnsi" w:cstheme="minorBidi"/>
-        <w:sz w:val="22"/>
-        <w:szCs w:val="22"/>
-        <w:lang w:val="en-GB" w:eastAsia="en-GB" w:bidi="ar-SA"/>
-      </w:rPr>
-    </w:rPrDefault>
-    <w:pPrDefault>
-      <w:pPr>
-        <w:spacing w:after="200" w:line="276" w:lineRule="auto"/>
-      </w:pPr>
-    </w:pPrDefault>
-  </w:docDefaults>
-  <w:latentStyles w:defLockedState="0" w:defUIPriority="99" w:defSemiHidden="1" w:defUnhideWhenUsed="1" w:defQFormat="0" w:count="267">
-    <w:lsdException w:name="Normal" w:semiHidden="0" w:uiPriority="0" w:unhideWhenUsed="0" w:qFormat="1"/>
-    <w:lsdException w:name="heading 1" w:semiHidden="0" w:uiPriority="9" w:unhideWhenUsed="0" w:qFormat="1"/>
-    <w:lsdException w:name="heading 2" w:uiPriority="9" w:qFormat="1"/>
-    <w:lsdException w:name="heading 3" w:uiPriority="9" w:qFormat="1"/>
-    <w:lsdException w:name="heading 4" w:uiPriority="9" w:qFormat="1"/>
-    <w:lsdException w:name="heading 5" w:uiPriority="9" w:qFormat="1"/>
-    <w:lsdException w:name="heading 6" w:uiPriority="9" w:qFormat="1"/>
-    <w:lsdException w:name="heading 7" w:uiPriority="9" w:qFormat="1"/>
-    <w:lsdException w:name="heading 8" w:uiPriority="9" w:qFormat="1"/>
-    <w:lsdException w:name="heading 9" w:uiPriority="9" w:qFormat="1"/>
-    <w:lsdException w:name="toc 1" w:uiPriority="39"/>
-    <w:lsdException w:name="toc 2" w:uiPriority="39"/>
-    <w:lsdException w:name="toc 3" w:uiPriority="39"/>
-    <w:lsdException w:name="toc 4" w:uiPriority="39"/>
-    <w:lsdException w:name="toc 5" w:uiPriority="39"/>
-    <w:lsdException w:name="toc 6" w:uiPriority="39"/>
-    <w:lsdException w:name="toc 7" w:uiPriority="39"/>
-    <w:lsdException w:name="toc 8" w:uiPriority="39"/>
-    <w:lsdException w:name="toc 9" w:uiPriority="39"/>
-    <w:lsdException w:name="caption" w:uiPriority="35" w:qFormat="1"/>
-    <w:lsdException w:name="Title" w:semiHidden="0" w:uiPriority="10" w:unhideWhenUsed="0" w:qFormat="1"/>
-    <w:lsdException w:name="Default Paragraph Font" w:uiPriority="1"/>
-    <w:lsdException w:name="Subtitle" w:semiHidden="0" w:uiPriority="11" w:unhideWhenUsed="0" w:qFormat="1"/>
-    <w:lsdException w:name="Strong" w:semiHidden="0" w:uiPriority="22" w:unhideWhenUsed="0" w:qFormat="1"/>
-    <w:lsdException w:name="Emphasis" w:semiHidden="0" w:uiPriority="20" w:unhideWhenUsed="0" w:qFormat="1"/>
-    <w:lsdException w:name="Table Grid" w:semiHidden="0" w:uiPriority="59" w:unhideWhenUsed="0"/>
-    <w:lsdException w:name="Placeholder Text" w:unhideWhenUsed="0"/>
-    <w:lsdException w:name="No Spacing" w:semiHidden="0" w:uiPriority="1" w:unhideWhenUsed="0" w:qFormat="1"/>
-    <w:lsdException w:name="Light Shading" w:semiHidden="0" w:uiPriority="60" w:unhideWhenUsed="0"/>
-    <w:lsdException w:name="Light List" w:semiHidden="0" w:uiPriority="61" w:unhideWhenUsed="0"/>
-    <w:lsdException w:name="Light Grid" w:semiHidden="0" w:uiPriority="62" w:unhideWhenUsed="0"/>
-    <w:lsdException w:name="Medium Shading 1" w:semiHidden="0" w:uiPriority="63" w:unhideWhenUsed="0"/>
-    <w:lsdException w:name="Medium Shading 2" w:semiHidden="0" w:uiPriority="64" w:unhideWhenUsed="0"/>
-    <w:lsdException w:name="Medium List 1" w:semiHidden="0" w:uiPriority="65" w:unhideWhenUsed="0"/>
-    <w:lsdException w:name="Medium List 2" w:semiHidden="0" w:uiPriority="66" w:unhideWhenUsed="0"/>
-    <w:lsdException w:name="Medium Grid 1" w:semiHidden="0" w:uiPriority="67" w:unhideWhenUsed="0"/>
-    <w:lsdException w:name="Medium Grid 2" w:semiHidden="0" w:uiPriority="68" w:unhideWhenUsed="0"/>
-    <w:lsdException w:name="Medium Grid 3" w:semiHidden="0" w:uiPriority="69" w:unhideWhenUsed="0"/>
-    <w:lsdException w:name="Dark List" w:semiHidden="0" w:uiPriority="70" w:unhideWhenUsed="0"/>
-    <w:lsdException w:name="Colorful Shading" w:semiHidden="0" w:uiPriority="71" w:unhideWhenUsed="0"/>
-    <w:lsdException w:name="Colorful List" w:semiHidden="0" w:uiPriority="72" w:unhideWhenUsed="0"/>
-    <w:lsdException w:name="Colorful Grid" w:semiHidden="0" w:uiPriority="73" w:unhideWhenUsed="0"/>
-    <w:lsdException w:name="Light Shading Accent 1" w:semiHidden="0" w:uiPriority="60" w:unhideWhenUsed="0"/>
-    <w:lsdException w:name="Light List Accent 1" w:semiHidden="0" w:uiPriority="61" w:unhideWhenUsed="0"/>
-    <w:lsdException w:name="Light Grid Accent 1" w:semiHidden="0" w:uiPriority="62" w:unhideWhenUsed="0"/>
-    <w:lsdException w:name="Medium Shading 1 Accent 1" w:semiHidden="0" w:uiPriority="63" w:unhideWhenUsed="0"/>
-    <w:lsdException w:name="Medium Shading 2 Accent 1" w:semiHidden="0" w:uiPriority="64" w:unhideWhenUsed="0"/>
-    <w:lsdException w:name="Medium List 1 Accent 1" w:semiHidden="0" w:uiPriority="65" w:unhideWhenUsed="0"/>
-    <w:lsdException w:name="Revision" w:unhideWhenUsed="0"/>
-    <w:lsdException w:name="List Paragraph" w:semiHidden="0" w:uiPriority="34" w:unhideWhenUsed="0" w:qFormat="1"/>
-    <w:lsdException w:name="Quote" w:semiHidden="0" w:uiPriority="29" w:unhideWhenUsed="0" w:qFormat="1"/>
-    <w:lsdException w:name="Intense Quote" w:semiHidden="0" w:uiPriority="30" w:unhideWhenUsed="0" w:qFormat="1"/>
-    <w:lsdException w:name="Medium List 2 Accent 1" w:semiHidden="0" w:uiPriority="66" w:unhideWhenUsed="0"/>
-    <w:lsdException w:name="Medium Grid 1 Accent 1" w:semiHidden="0" w:uiPriority="67" w:unhideWhenUsed="0"/>
-    <w:lsdException w:name="Medium Grid 2 Accent 1" w:semiHidden="0" w:uiPriority="68" w:unhideWhenUsed="0"/>
-    <w:lsdException w:name="Medium Grid 3 Accent 1" w:semiHidden="0" w:uiPriority="69" w:unhideWhenUsed="0"/>
-    <w:lsdException w:name="Dark List Accent 1" w:semiHidden="0" w:uiPriority="70" w:unhideWhenUsed="0"/>
-    <w:lsdException w:name="Colorful Shading Accent 1" w:semiHidden="0" w:uiPriority="71" w:unhideWhenUsed="0"/>
-    <w:lsdException w:name="Colorful List Accent 1" w:semiHidden="0" w:uiPriority="72" w:unhideWhenUsed="0"/>
-    <w:lsdException w:name="Colorful Grid Accent 1" w:semiHidden="0" w:uiPriority="73" w:unhideWhenUsed="0"/>
-    <w:lsdException w:name="Light Shading Accent 2" w:semiHidden="0" w:uiPriority="60" w:unhideWhenUsed="0"/>
-    <w:lsdException w:name="Light List Accent 2" w:semiHidden="0" w:uiPriority="61" w:unhideWhenUsed="0"/>
-    <w:lsdException w:name="Light Grid Accent 2" w:semiHidden="0" w:uiPriority="62" w:unhideWhenUsed="0"/>
-    <w:lsdException w:name="Medium Shading 1 Accent 2" w:semiHidden="0" w:uiPriority="63" w:unhideWhenUsed="0"/>
-    <w:lsdException w:name="Medium Shading 2 Accent 2" w:semiHidden="0" w:uiPriority="64" w:unhideWhenUsed="0"/>
-    <w:lsdException w:name="Medium List 1 Accent 2" w:semiHidden="0" w:uiPriority="65" w:unhideWhenUsed="0"/>
-    <w:lsdException w:name="Medium List 2 Accent 2" w:semiHidden="0" w:uiPriority="66" w:unhideWhenUsed="0"/>
-    <w:lsdException w:name="Medium Grid 1 Accent 2" w:semiHidden="0" w:uiPriority="67" w:unhideWhenUsed="0"/>
-    <w:lsdException w:name="Medium Grid 2 Accent 2" w:semiHidden="0" w:uiPriority="68" w:unhideWhenUsed="0"/>
-    <w:lsdException w:name="Medium Grid 3 Accent 2" w:semiHidden="0" w:uiPriority="69" w:unhideWhenUsed="0"/>
-    <w:lsdException w:name="Dark List Accent 2" w:semiHidden="0" w:uiPriority="70" w:unhideWhenUsed="0"/>
-    <w:lsdException w:name="Colorful Shading Accent 2" w:semiHidden="0" w:uiPriority="71" w:unhideWhenUsed="0"/>
-    <w:lsdException w:name="Colorful List Accent 2" w:semiHidden="0" w:uiPriority="72" w:unhideWhenUsed="0"/>
-    <w:lsdException w:name="Colorful Grid Accent 2" w:semiHidden="0" w:uiPriority="73" w:unhideWhenUsed="0"/>
-    <w:lsdException w:name="Light Shading Accent 3" w:semiHidden="0" w:uiPriority="60" w:unhideWhenUsed="0"/>
-    <w:lsdException w:name="Light List Accent 3" w:semiHidden="0" w:uiPriority="61" w:unhideWhenUsed="0"/>
-    <w:lsdException w:name="Light Grid Accent 3" w:semiHidden="0" w:uiPriority="62" w:unhideWhenUsed="0"/>
-    <w:lsdException w:name="Medium Shading 1 Accent 3" w:semiHidden="0" w:uiPriority="63" w:unhideWhenUsed="0"/>
-    <w:lsdException w:name="Medium Shading 2 Accent 3" w:semiHidden="0" w:uiPriority="64" w:unhideWhenUsed="0"/>
-    <w:lsdException w:name="Medium List 1 Accent 3" w:semiHidden="0" w:uiPriority="65" w:unhideWhenUsed="0"/>
-    <w:lsdException w:name="Medium List 2 Accent 3" w:semiHidden="0" w:uiPriority="66" w:unhideWhenUsed="0"/>
-    <w:lsdException w:name="Medium Grid 1 Accent 3" w:semiHidden="0" w:uiPriority="67" w:unhideWhenUsed="0"/>
-    <w:lsdException w:name="Medium Grid 2 Accent 3" w:semiHidden="0" w:uiPriority="68" w:unhideWhenUsed="0"/>
-    <w:lsdException w:name="Medium Grid 3 Accent 3" w:semiHidden="0" w:uiPriority="69" w:unhideWhenUsed="0"/>
-    <w:lsdException w:name="Dark List Accent 3" w:semiHidden="0" w:uiPriority="70" w:unhideWhenUsed="0"/>
-    <w:lsdException w:name="Colorful Shading Accent 3" w:semiHidden="0" w:uiPriority="71" w:unhideWhenUsed="0"/>
-    <w:lsdException w:name="Colorful List Accent 3" w:semiHidden="0" w:uiPriority="72" w:unhideWhenUsed="0"/>
-    <w:lsdException w:name="Colorful Grid Accent 3" w:semiHidden="0" w:uiPriority="73" w:unhideWhenUsed="0"/>
-    <w:lsdException w:name="Light Shading Accent 4" w:semiHidden="0" w:uiPriority="60" w:unhideWhenUsed="0"/>
-    <w:lsdException w:name="Light List Accent 4" w:semiHidden="0" w:uiPriority="61" w:unhideWhenUsed="0"/>
-    <w:lsdException w:name="Light Grid Accent 4" w:semiHidden="0" w:uiPriority="62" w:unhideWhenUsed="0"/>
-    <w:lsdException w:name="Medium Shading 1 Accent 4" w:semiHidden="0" w:uiPriority="63" w:unhideWhenUsed="0"/>
-    <w:lsdException w:name="Medium Shading 2 Accent 4" w:semiHidden="0" w:uiPriority="64" w:unhideWhenUsed="0"/>
-    <w:lsdException w:name="Medium List 1 Accent 4" w:semiHidden="0" w:uiPriority="65" w:unhideWhenUsed="0"/>
-    <w:lsdException w:name="Medium List 2 Accent 4" w:semiHidden="0" w:uiPriority="66" w:unhideWhenUsed="0"/>
-    <w:lsdException w:name="Medium Grid 1 Accent 4" w:semiHidden="0" w:uiPriority="67" w:unhideWhenUsed="0"/>
-    <w:lsdException w:name="Medium Grid 2 Accent 4" w:semiHidden="0" w:uiPriority="68" w:unhideWhenUsed="0"/>
-    <w:lsdException w:name="Medium Grid 3 Accent 4" w:semiHidden="0" w:uiPriority="69" w:unhideWhenUsed="0"/>
-    <w:lsdException w:name="Dark List Accent 4" w:semiHidden="0" w:uiPriority="70" w:unhideWhenUsed="0"/>
-    <w:lsdException w:name="Colorful Shading Accent 4" w:semiHidden="0" w:uiPriority="71" w:unhideWhenUsed="0"/>
-    <w:lsdException w:name="Colorful List Accent 4" w:semiHidden="0" w:uiPriority="72" w:unhideWhenUsed="0"/>
-    <w:lsdException w:name="Colorful Grid Accent 4" w:semiHidden="0" w:uiPriority="73" w:unhideWhenUsed="0"/>
-    <w:lsdException w:name="Light Shading Accent 5" w:semiHidden="0" w:uiPriority="60" w:unhideWhenUsed="0"/>
-    <w:lsdException w:name="Light List Accent 5" w:semiHidden="0" w:uiPriority="61" w:unhideWhenUsed="0"/>
-    <w:lsdException w:name="Light Grid Accent 5" w:semiHidden="0" w:uiPriority="62" w:unhideWhenUsed="0"/>
-    <w:lsdException w:name="Medium Shading 1 Accent 5" w:semiHidden="0" w:uiPriority="63" w:unhideWhenUsed="0"/>
-    <w:lsdException w:name="Medium Shading 2 Accent 5" w:semiHidden="0" w:uiPriority="64" w:unhideWhenUsed="0"/>
-    <w:lsdException w:name="Medium List 1 Accent 5" w:semiHidden="0" w:uiPriority="65" w:unhideWhenUsed="0"/>
-    <w:lsdException w:name="Medium List 2 Accent 5" w:semiHidden="0" w:uiPriority="66" w:unhideWhenUsed="0"/>
-    <w:lsdException w:name="Medium Grid 1 Accent 5" w:semiHidden="0" w:uiPriority="67" w:unhideWhenUsed="0"/>
-    <w:lsdException w:name="Medium Grid 2 Accent 5" w:semiHidden="0" w:uiPriority="68" w:unhideWhenUsed="0"/>
-    <w:lsdException w:name="Medium Grid 3 Accent 5" w:semiHidden="0" w:uiPriority="69" w:unhideWhenUsed="0"/>
-    <w:lsdException w:name="Dark List Accent 5" w:semiHidden="0" w:uiPriority="70" w:unhideWhenUsed="0"/>
-    <w:lsdException w:name="Colorful Shading Accent 5" w:semiHidden="0" w:uiPriority="71" w:unhideWhenUsed="0"/>
-    <w:lsdException w:name="Colorful List Accent 5" w:semiHidden="0" w:uiPriority="72" w:unhideWhenUsed="0"/>
-    <w:lsdException w:name="Colorful Grid Accent 5" w:semiHidden="0" w:uiPriority="73" w:unhideWhenUsed="0"/>
-    <w:lsdException w:name="Light Shading Accent 6" w:semiHidden="0" w:uiPriority="60" w:unhideWhenUsed="0"/>
-    <w:lsdException w:name="Light List Accent 6" w:semiHidden="0" w:uiPriority="61" w:unhideWhenUsed="0"/>
-    <w:lsdException w:name="Light Grid Accent 6" w:semiHidden="0" w:uiPriority="62" w:unhideWhenUsed="0"/>
-    <w:lsdException w:name="Medium Shading 1 Accent 6" w:semiHidden="0" w:uiPriority="63" w:unhideWhenUsed="0"/>
-    <w:lsdException w:name="Medium Shading 2 Accent 6" w:semiHidden="0" w:uiPriority="64" w:unhideWhenUsed="0"/>
-    <w:lsdException w:name="Medium List 1 Accent 6" w:semiHidden="0" w:uiPriority="65" w:unhideWhenUsed="0"/>
-    <w:lsdException w:name="Medium List 2 Accent 6" w:semiHidden="0" w:uiPriority="66" w:unhideWhenUsed="0"/>
-    <w:lsdException w:name="Medium Grid 1 Accent 6" w:semiHidden="0" w:uiPriority="67" w:unhideWhenUsed="0"/>
-    <w:lsdException w:name="Medium Grid 2 Accent 6" w:semiHidden="0" w:uiPriority="68" w:unhideWhenUsed="0"/>
-    <w:lsdException w:name="Medium Grid 3 Accent 6" w:semiHidden="0" w:uiPriority="69" w:unhideWhenUsed="0"/>
-    <w:lsdException w:name="Dark List Accent 6" w:semiHidden="0" w:uiPriority="70" w:unhideWhenUsed="0"/>
-    <w:lsdException w:name="Colorful Shading Accent 6" w:semiHidden="0" w:uiPriority="71" w:unhideWhenUsed="0"/>
-    <w:lsdException w:name="Colorful List Accent 6" w:semiHidden="0" w:uiPriority="72" w:unhideWhenUsed="0"/>
-    <w:lsdException w:name="Colorful Grid Accent 6" w:semiHidden="0" w:uiPriority="73" w:unhideWhenUsed="0"/>
-    <w:lsdException w:name="Subtle Emphasis" w:semiHidden="0" w:uiPriority="19" w:unhideWhenUsed="0" w:qFormat="1"/>
-    <w:lsdException w:name="Intense Emphasis" w:semiHidden="0" w:uiPriority="21" w:unhideWhenUsed="0" w:qFormat="1"/>
-    <w:lsdException w:name="Subtle Reference" w:semiHidden="0" w:uiPriority="31" w:unhideWhenUsed="0" w:qFormat="1"/>
-    <w:lsdException w:name="Intense Reference" w:semiHidden="0" w:uiPriority="32" w:unhideWhenUsed="0" w:qFormat="1"/>
-    <w:lsdException w:name="Book Title" w:semiHidden="0" w:uiPriority="33" w:unhideWhenUsed="0" w:qFormat="1"/>
-    <w:lsdException w:name="Bibliography" w:uiPriority="37"/>
-    <w:lsdException w:name="TOC Heading" w:uiPriority="39" w:qFormat="1"/>
-  </w:latentStyles>
-  <w:style w:type="paragraph" w:default="1" w:styleId="Normal">
-    <w:name w:val="Normal"/>
-    <w:qFormat/>
-  </w:style>
-  <w:style w:type="character" w:default="1" w:styleId="DefaultParagraphFont">
-    <w:name w:val="Default Paragraph Font"/>
-    <w:uiPriority w:val="1"/>
-    <w:semiHidden/>
-    <w:unhideWhenUsed/>
-  </w:style>
-  <w:style w:type="table" w:default="1" w:styleId="TableNormal">
-    <w:name w:val="Normal Table"/>
-    <w:uiPriority w:val="99"/>
-    <w:semiHidden/>
-    <w:unhideWhenUsed/>
-    <w:tblPr>
-      <w:tblInd w:w="0" w:type="dxa"/>
-      <w:tblCellMar>
-        <w:top w:w="0" w:type="dxa"/>
-        <w:left w:w="108" w:type="dxa"/>
-        <w:bottom w:w="0" w:type="dxa"/>
-        <w:right w:w="108" w:type="dxa"/>
-      </w:tblCellMar>
-    </w:tblPr>
-  </w:style>
-  <w:style w:type="numbering" w:default="1" w:styleId="NoList">
-    <w:name w:val="No List"/>
-    <w:uiPriority w:val="99"/>
-    <w:semiHidden/>
-    <w:unhideWhenUsed/>
-  </w:style>
-</w:styles>
-</file>
-
-<file path=word/glossary/document.xml><?xml version="1.0" encoding="utf-8"?>
-<w:glossaryDocument xmlns:wpc="http://schemas.microsoft.com/office/word/2010/wordprocessingCanvas" xmlns:mc="http://schemas.openxmlformats.org/markup-compatibility/2006" xmlns:o="urn:schemas-microsoft-com:office:office" xmlns:r="http://schemas.openxmlformats.org/officeDocument/2006/relationships" xmlns:m="http://schemas.openxmlformats.org/officeDocument/2006/math" xmlns:v="urn:schemas-microsoft-com:vml" xmlns:wp14="http://schemas.microsoft.com/office/word/2010/wordprocessingDrawing" xmlns:wp="http://schemas.openxmlformats.org/drawingml/2006/wordprocessingDrawing" xmlns:w10="urn:schemas-microsoft-com:office:word" xmlns:w="http://schemas.openxmlformats.org/wordprocessingml/2006/main" xmlns:w14="http://schemas.microsoft.com/office/word/2010/wordml" xmlns:wpg="http://schemas.microsoft.com/office/word/2010/wordprocessingGroup" xmlns:wpi="http://schemas.microsoft.com/office/word/2010/wordprocessingInk" xmlns:wne="http://schemas.microsoft.com/office/word/2006/wordml" xmlns:wps="http://schemas.microsoft.com/office/word/2010/wordprocessingShape" mc:Ignorable="w14 wp14"/>
-</file>
-
-<file path=word/glossary/fontTable.xml><?xml version="1.0" encoding="utf-8"?>
-<w:fonts xmlns:mc="http://schemas.openxmlformats.org/markup-compatibility/2006" xmlns:r="http://schemas.openxmlformats.org/officeDocument/2006/relationships" xmlns:w="http://schemas.openxmlformats.org/wordprocessingml/2006/main" xmlns:w14="http://schemas.microsoft.com/office/word/2010/wordml" mc:Ignorable="w14">
-  <w:font w:name="Symbol">
-    <w:panose1 w:val="05050102010706020507"/>
-    <w:charset w:val="02"/>
-    <w:family w:val="roman"/>
-    <w:pitch w:val="variable"/>
-    <w:sig w:usb0="00000000" w:usb1="10000000" w:usb2="00000000" w:usb3="00000000" w:csb0="80000000" w:csb1="00000000"/>
-  </w:font>
-  <w:font w:name="Times New Roman">
-    <w:panose1 w:val="02020603050405020304"/>
-    <w:charset w:val="00"/>
-    <w:family w:val="roman"/>
-    <w:pitch w:val="variable"/>
-    <w:sig w:usb0="E0002AFF" w:usb1="C0007843" w:usb2="00000009" w:usb3="00000000" w:csb0="000001FF" w:csb1="00000000"/>
-  </w:font>
-  <w:font w:name="Calibri">
-    <w:panose1 w:val="020F0502020204030204"/>
-    <w:charset w:val="00"/>
-    <w:family w:val="swiss"/>
-    <w:pitch w:val="variable"/>
-    <w:sig w:usb0="E10002FF" w:usb1="4000ACFF" w:usb2="00000009" w:usb3="00000000" w:csb0="0000019F" w:csb1="00000000"/>
-  </w:font>
-  <w:font w:name="Cambria">
-    <w:panose1 w:val="02040503050406030204"/>
-    <w:charset w:val="00"/>
-    <w:family w:val="roman"/>
-    <w:pitch w:val="variable"/>
-    <w:sig w:usb0="E00002FF" w:usb1="400004FF" w:usb2="00000000" w:usb3="00000000" w:csb0="0000019F" w:csb1="00000000"/>
-  </w:font>
-  <w:font w:name="Tahoma">
-    <w:panose1 w:val="020B0604030504040204"/>
-    <w:charset w:val="00"/>
-    <w:family w:val="swiss"/>
-    <w:notTrueType/>
-    <w:pitch w:val="variable"/>
-    <w:sig w:usb0="00000003" w:usb1="00000000" w:usb2="00000000" w:usb3="00000000" w:csb0="00000001" w:csb1="00000000"/>
-  </w:font>
-</w:fonts>
-</file>
-
-<file path=word/glossary/settings.xml><?xml version="1.0" encoding="utf-8"?>
-<w:settings xmlns:mc="http://schemas.openxmlformats.org/markup-compatibility/2006" xmlns:o="urn:schemas-microsoft-com:office:office" xmlns:r="http://schemas.openxmlformats.org/officeDocument/2006/relationships" xmlns:m="http://schemas.openxmlformats.org/officeDocument/2006/math" xmlns:v="urn:schemas-microsoft-com:vml" xmlns:w10="urn:schemas-microsoft-com:office:word" xmlns:w="http://schemas.openxmlformats.org/wordprocessingml/2006/main" xmlns:w14="http://schemas.microsoft.com/office/word/2010/wordml" xmlns:sl="http://schemas.openxmlformats.org/schemaLibrary/2006/main" mc:Ignorable="w14">
-  <w:view w:val="normal"/>
-  <w:defaultTabStop w:val="720"/>
-  <w:characterSpacingControl w:val="doNotCompress"/>
-  <w:compat>
-    <w:useFELayout/>
-    <w:compatSetting w:name="compatibilityMode" w:uri="http://schemas.microsoft.com/office/word" w:val="12"/>
-  </w:compat>
-  <w:rsids>
-    <w:rsidRoot w:val="00491896"/>
-    <w:rsid w:val="000047E7"/>
-    <w:rsid w:val="000124A0"/>
-    <w:rsid w:val="00071378"/>
-    <w:rsid w:val="000F3D03"/>
-    <w:rsid w:val="000F6FC6"/>
-    <w:rsid w:val="0014328A"/>
-    <w:rsid w:val="00147025"/>
-    <w:rsid w:val="001D3682"/>
-    <w:rsid w:val="00220B73"/>
-    <w:rsid w:val="00220DCF"/>
-    <w:rsid w:val="00276E63"/>
-    <w:rsid w:val="002A0096"/>
-    <w:rsid w:val="002F7858"/>
-    <w:rsid w:val="0035416D"/>
-    <w:rsid w:val="003B167E"/>
-    <w:rsid w:val="00400713"/>
-    <w:rsid w:val="004012CB"/>
-    <w:rsid w:val="00444BD6"/>
-    <w:rsid w:val="00466D02"/>
-    <w:rsid w:val="00491896"/>
-    <w:rsid w:val="005163A2"/>
-    <w:rsid w:val="00557318"/>
-    <w:rsid w:val="005724F4"/>
-    <w:rsid w:val="005C20C4"/>
-    <w:rsid w:val="0065240A"/>
-    <w:rsid w:val="00662BF8"/>
-    <w:rsid w:val="00666F9E"/>
-    <w:rsid w:val="00680874"/>
-    <w:rsid w:val="00693D57"/>
-    <w:rsid w:val="00696937"/>
-    <w:rsid w:val="006F1386"/>
-    <w:rsid w:val="00704FDC"/>
-    <w:rsid w:val="00733FF5"/>
-    <w:rsid w:val="007558CA"/>
-    <w:rsid w:val="00796E0F"/>
-    <w:rsid w:val="007A5087"/>
-    <w:rsid w:val="00831516"/>
-    <w:rsid w:val="00842B3B"/>
-    <w:rsid w:val="00882453"/>
-    <w:rsid w:val="0088435B"/>
-    <w:rsid w:val="008C35B9"/>
-    <w:rsid w:val="008F2BEE"/>
-    <w:rsid w:val="00903D39"/>
-    <w:rsid w:val="00927F2A"/>
-    <w:rsid w:val="0094001C"/>
-    <w:rsid w:val="0096247E"/>
-    <w:rsid w:val="0099290B"/>
-    <w:rsid w:val="009F070C"/>
-    <w:rsid w:val="00A22D5B"/>
-    <w:rsid w:val="00A53E13"/>
-    <w:rsid w:val="00A72FB2"/>
-    <w:rsid w:val="00A9243E"/>
-    <w:rsid w:val="00AE5958"/>
-    <w:rsid w:val="00B01E74"/>
-    <w:rsid w:val="00BD6F03"/>
-    <w:rsid w:val="00BF7E23"/>
-    <w:rsid w:val="00C55764"/>
-    <w:rsid w:val="00C92710"/>
-    <w:rsid w:val="00CB6B86"/>
-    <w:rsid w:val="00CC566A"/>
-    <w:rsid w:val="00CF664C"/>
-    <w:rsid w:val="00D206B3"/>
-    <w:rsid w:val="00DC372B"/>
-    <w:rsid w:val="00DE0CCB"/>
-    <w:rsid w:val="00DE569E"/>
-    <w:rsid w:val="00DE794E"/>
-    <w:rsid w:val="00F40F9B"/>
-    <w:rsid w:val="00F56BBB"/>
-    <w:rsid w:val="00F7625C"/>
-    <w:rsid w:val="00F833E1"/>
-    <w:rsid w:val="00FC6586"/>
-  </w:rsids>
-  <m:mathPr>
-    <m:mathFont m:val="Cambria Math"/>
-    <m:brkBin m:val="before"/>
-    <m:brkBinSub m:val="--"/>
-    <m:smallFrac m:val="0"/>
-    <m:dispDef/>
-    <m:lMargin m:val="0"/>
-    <m:rMargin m:val="0"/>
-    <m:defJc m:val="centerGroup"/>
-    <m:wrapIndent m:val="1440"/>
-    <m:intLim m:val="subSup"/>
-    <m:naryLim m:val="undOvr"/>
-  </m:mathPr>
-  <w:themeFontLang w:val="en-US"/>
-  <w:clrSchemeMapping w:bg1="light1" w:t1="dark1" w:bg2="light2" w:t2="dark2" w:accent1="accent1" w:accent2="accent2" w:accent3="accent3" w:accent4="accent4" w:accent5="accent5" w:accent6="accent6" w:hyperlink="hyperlink" w:followedHyperlink="followedHyperlink"/>
-  <w:decimalSymbol w:val="."/>
-  <w:listSeparator w:val=","/>
-</w:settings>
-</file>
-
-<file path=word/glossary/styles.xml><?xml version="1.0" encoding="utf-8"?>
-<w:styles xmlns:mc="http://schemas.openxmlformats.org/markup-compatibility/2006" xmlns:r="http://schemas.openxmlformats.org/officeDocument/2006/relationships" xmlns:w="http://schemas.openxmlformats.org/wordprocessingml/2006/main" xmlns:w14="http://schemas.microsoft.com/office/word/2010/wordml" mc:Ignorable="w14">
-  <w:docDefaults>
-    <w:rPrDefault>
-      <w:rPr>
-        <w:rFonts w:asciiTheme="minorHAnsi" w:eastAsiaTheme="minorEastAsia" w:hAnsiTheme="minorHAnsi" w:cstheme="minorBidi"/>
-        <w:sz w:val="22"/>
-        <w:szCs w:val="22"/>
-        <w:lang w:val="en-US" w:eastAsia="en-US" w:bidi="ar-SA"/>
-      </w:rPr>
-    </w:rPrDefault>
-    <w:pPrDefault>
-      <w:pPr>
-        <w:spacing w:after="200" w:line="276" w:lineRule="auto"/>
-      </w:pPr>
-    </w:pPrDefault>
-  </w:docDefaults>
-  <w:latentStyles w:defLockedState="0" w:defUIPriority="99" w:defSemiHidden="1" w:defUnhideWhenUsed="1" w:defQFormat="0" w:count="267">
-    <w:lsdException w:name="Normal" w:semiHidden="0" w:uiPriority="0" w:unhideWhenUsed="0" w:qFormat="1"/>
-    <w:lsdException w:name="heading 1" w:semiHidden="0" w:uiPriority="9" w:unhideWhenUsed="0" w:qFormat="1"/>
-    <w:lsdException w:name="heading 2" w:uiPriority="9" w:qFormat="1"/>
-    <w:lsdException w:name="heading 3" w:uiPriority="9" w:qFormat="1"/>
-    <w:lsdException w:name="heading 4" w:uiPriority="9" w:qFormat="1"/>
-    <w:lsdException w:name="heading 5" w:uiPriority="9" w:qFormat="1"/>
-    <w:lsdException w:name="heading 6" w:uiPriority="9" w:qFormat="1"/>
-    <w:lsdException w:name="heading 7" w:uiPriority="9" w:qFormat="1"/>
-    <w:lsdException w:name="heading 8" w:uiPriority="9" w:qFormat="1"/>
-    <w:lsdException w:name="heading 9" w:uiPriority="9" w:qFormat="1"/>
-    <w:lsdException w:name="toc 1" w:uiPriority="39"/>
-    <w:lsdException w:name="toc 2" w:uiPriority="39"/>
-    <w:lsdException w:name="toc 3" w:uiPriority="39"/>
-    <w:lsdException w:name="toc 4" w:uiPriority="39"/>
-    <w:lsdException w:name="toc 5" w:uiPriority="39"/>
-    <w:lsdException w:name="toc 6" w:uiPriority="39"/>
-    <w:lsdException w:name="toc 7" w:uiPriority="39"/>
-    <w:lsdException w:name="toc 8" w:uiPriority="39"/>
-    <w:lsdException w:name="toc 9" w:uiPriority="39"/>
-    <w:lsdException w:name="caption" w:uiPriority="35" w:qFormat="1"/>
-    <w:lsdException w:name="Title" w:semiHidden="0" w:uiPriority="10" w:unhideWhenUsed="0" w:qFormat="1"/>
-    <w:lsdException w:name="Default Paragraph Font" w:uiPriority="1"/>
-    <w:lsdException w:name="Subtitle" w:semiHidden="0" w:uiPriority="11" w:unhideWhenUsed="0" w:qFormat="1"/>
-    <w:lsdException w:name="Strong" w:semiHidden="0" w:uiPriority="22" w:unhideWhenUsed="0" w:qFormat="1"/>
-    <w:lsdException w:name="Emphasis" w:semiHidden="0" w:uiPriority="20" w:unhideWhenUsed="0" w:qFormat="1"/>
-    <w:lsdException w:name="Table Grid" w:semiHidden="0" w:uiPriority="59" w:unhideWhenUsed="0"/>
-    <w:lsdException w:name="Placeholder Text" w:unhideWhenUsed="0"/>
-    <w:lsdException w:name="No Spacing" w:semiHidden="0" w:uiPriority="1" w:unhideWhenUsed="0" w:qFormat="1"/>
-    <w:lsdException w:name="Light Shading" w:semiHidden="0" w:uiPriority="60" w:unhideWhenUsed="0"/>
-    <w:lsdException w:name="Light List" w:semiHidden="0" w:uiPriority="61" w:unhideWhenUsed="0"/>
-    <w:lsdException w:name="Light Grid" w:semiHidden="0" w:uiPriority="62" w:unhideWhenUsed="0"/>
-    <w:lsdException w:name="Medium Shading 1" w:semiHidden="0" w:uiPriority="63" w:unhideWhenUsed="0"/>
-    <w:lsdException w:name="Medium Shading 2" w:semiHidden="0" w:uiPriority="64" w:unhideWhenUsed="0"/>
-    <w:lsdException w:name="Medium List 1" w:semiHidden="0" w:uiPriority="65" w:unhideWhenUsed="0"/>
-    <w:lsdException w:name="Medium List 2" w:semiHidden="0" w:uiPriority="66" w:unhideWhenUsed="0"/>
-    <w:lsdException w:name="Medium Grid 1" w:semiHidden="0" w:uiPriority="67" w:unhideWhenUsed="0"/>
-    <w:lsdException w:name="Medium Grid 2" w:semiHidden="0" w:uiPriority="68" w:unhideWhenUsed="0"/>
-    <w:lsdException w:name="Medium Grid 3" w:semiHidden="0" w:uiPriority="69" w:unhideWhenUsed="0"/>
-    <w:lsdException w:name="Dark List" w:semiHidden="0" w:uiPriority="70" w:unhideWhenUsed="0"/>
-    <w:lsdException w:name="Colorful Shading" w:semiHidden="0" w:uiPriority="71" w:unhideWhenUsed="0"/>
-    <w:lsdException w:name="Colorful List" w:semiHidden="0" w:uiPriority="72" w:unhideWhenUsed="0"/>
-    <w:lsdException w:name="Colorful Grid" w:semiHidden="0" w:uiPriority="73" w:unhideWhenUsed="0"/>
-    <w:lsdException w:name="Light Shading Accent 1" w:semiHidden="0" w:uiPriority="60" w:unhideWhenUsed="0"/>
-    <w:lsdException w:name="Light List Accent 1" w:semiHidden="0" w:uiPriority="61" w:unhideWhenUsed="0"/>
-    <w:lsdException w:name="Light Grid Accent 1" w:semiHidden="0" w:uiPriority="62" w:unhideWhenUsed="0"/>
-    <w:lsdException w:name="Medium Shading 1 Accent 1" w:semiHidden="0" w:uiPriority="63" w:unhideWhenUsed="0"/>
-    <w:lsdException w:name="Medium Shading 2 Accent 1" w:semiHidden="0" w:uiPriority="64" w:unhideWhenUsed="0"/>
-    <w:lsdException w:name="Medium List 1 Accent 1" w:semiHidden="0" w:uiPriority="65" w:unhideWhenUsed="0"/>
-    <w:lsdException w:name="Revision" w:unhideWhenUsed="0"/>
-    <w:lsdException w:name="List Paragraph" w:semiHidden="0" w:uiPriority="34" w:unhideWhenUsed="0" w:qFormat="1"/>
-    <w:lsdException w:name="Quote" w:semiHidden="0" w:uiPriority="29" w:unhideWhenUsed="0" w:qFormat="1"/>
-    <w:lsdException w:name="Intense Quote" w:semiHidden="0" w:uiPriority="30" w:unhideWhenUsed="0" w:qFormat="1"/>
-    <w:lsdException w:name="Medium List 2 Accent 1" w:semiHidden="0" w:uiPriority="66" w:unhideWhenUsed="0"/>
-    <w:lsdException w:name="Medium Grid 1 Accent 1" w:semiHidden="0" w:uiPriority="67" w:unhideWhenUsed="0"/>
-    <w:lsdException w:name="Medium Grid 2 Accent 1" w:semiHidden="0" w:uiPriority="68" w:unhideWhenUsed="0"/>
-    <w:lsdException w:name="Medium Grid 3 Accent 1" w:semiHidden="0" w:uiPriority="69" w:unhideWhenUsed="0"/>
-    <w:lsdException w:name="Dark List Accent 1" w:semiHidden="0" w:uiPriority="70" w:unhideWhenUsed="0"/>
-    <w:lsdException w:name="Colorful Shading Accent 1" w:semiHidden="0" w:uiPriority="71" w:unhideWhenUsed="0"/>
-    <w:lsdException w:name="Colorful List Accent 1" w:semiHidden="0" w:uiPriority="72" w:unhideWhenUsed="0"/>
-    <w:lsdException w:name="Colorful Grid Accent 1" w:semiHidden="0" w:uiPriority="73" w:unhideWhenUsed="0"/>
-    <w:lsdException w:name="Light Shading Accent 2" w:semiHidden="0" w:uiPriority="60" w:unhideWhenUsed="0"/>
-    <w:lsdException w:name="Light List Accent 2" w:semiHidden="0" w:uiPriority="61" w:unhideWhenUsed="0"/>
-    <w:lsdException w:name="Light Grid Accent 2" w:semiHidden="0" w:uiPriority="62" w:unhideWhenUsed="0"/>
-    <w:lsdException w:name="Medium Shading 1 Accent 2" w:semiHidden="0" w:uiPriority="63" w:unhideWhenUsed="0"/>
-    <w:lsdException w:name="Medium Shading 2 Accent 2" w:semiHidden="0" w:uiPriority="64" w:unhideWhenUsed="0"/>
-    <w:lsdException w:name="Medium List 1 Accent 2" w:semiHidden="0" w:uiPriority="65" w:unhideWhenUsed="0"/>
-    <w:lsdException w:name="Medium List 2 Accent 2" w:semiHidden="0" w:uiPriority="66" w:unhideWhenUsed="0"/>
-    <w:lsdException w:name="Medium Grid 1 Accent 2" w:semiHidden="0" w:uiPriority="67" w:unhideWhenUsed="0"/>
-    <w:lsdException w:name="Medium Grid 2 Accent 2" w:semiHidden="0" w:uiPriority="68" w:unhideWhenUsed="0"/>
-    <w:lsdException w:name="Medium Grid 3 Accent 2" w:semiHidden="0" w:uiPriority="69" w:unhideWhenUsed="0"/>
-    <w:lsdException w:name="Dark List Accent 2" w:semiHidden="0" w:uiPriority="70" w:unhideWhenUsed="0"/>
-    <w:lsdException w:name="Colorful Shading Accent 2" w:semiHidden="0" w:uiPriority="71" w:unhideWhenUsed="0"/>
-    <w:lsdException w:name="Colorful List Accent 2" w:semiHidden="0" w:uiPriority="72" w:unhideWhenUsed="0"/>
-    <w:lsdException w:name="Colorful Grid Accent 2" w:semiHidden="0" w:uiPriority="73" w:unhideWhenUsed="0"/>
-    <w:lsdException w:name="Light Shading Accent 3" w:semiHidden="0" w:uiPriority="60" w:unhideWhenUsed="0"/>
-    <w:lsdException w:name="Light List Accent 3" w:semiHidden="0" w:uiPriority="61" w:unhideWhenUsed="0"/>
-    <w:lsdException w:name="Light Grid Accent 3" w:semiHidden="0" w:uiPriority="62" w:unhideWhenUsed="0"/>
-    <w:lsdException w:name="Medium Shading 1 Accent 3" w:semiHidden="0" w:uiPriority="63" w:unhideWhenUsed="0"/>
-    <w:lsdException w:name="Medium Shading 2 Accent 3" w:semiHidden="0" w:uiPriority="64" w:unhideWhenUsed="0"/>
-    <w:lsdException w:name="Medium List 1 Accent 3" w:semiHidden="0" w:uiPriority="65" w:unhideWhenUsed="0"/>
-    <w:lsdException w:name="Medium List 2 Accent 3" w:semiHidden="0" w:uiPriority="66" w:unhideWhenUsed="0"/>
-    <w:lsdException w:name="Medium Grid 1 Accent 3" w:semiHidden="0" w:uiPriority="67" w:unhideWhenUsed="0"/>
-    <w:lsdException w:name="Medium Grid 2 Accent 3" w:semiHidden="0" w:uiPriority="68" w:unhideWhenUsed="0"/>
-    <w:lsdException w:name="Medium Grid 3 Accent 3" w:semiHidden="0" w:uiPriority="69" w:unhideWhenUsed="0"/>
-    <w:lsdException w:name="Dark List Accent 3" w:semiHidden="0" w:uiPriority="70" w:unhideWhenUsed="0"/>
-    <w:lsdException w:name="Colorful Shading Accent 3" w:semiHidden="0" w:uiPriority="71" w:unhideWhenUsed="0"/>
-    <w:lsdException w:name="Colorful List Accent 3" w:semiHidden="0" w:uiPriority="72" w:unhideWhenUsed="0"/>
-    <w:lsdException w:name="Colorful Grid Accent 3" w:semiHidden="0" w:uiPriority="73" w:unhideWhenUsed="0"/>
-    <w:lsdException w:name="Light Shading Accent 4" w:semiHidden="0" w:uiPriority="60" w:unhideWhenUsed="0"/>
-    <w:lsdException w:name="Light List Accent 4" w:semiHidden="0" w:uiPriority="61" w:unhideWhenUsed="0"/>
-    <w:lsdException w:name="Light Grid Accent 4" w:semiHidden="0" w:uiPriority="62" w:unhideWhenUsed="0"/>
-    <w:lsdException w:name="Medium Shading 1 Accent 4" w:semiHidden="0" w:uiPriority="63" w:unhideWhenUsed="0"/>
-    <w:lsdException w:name="Medium Shading 2 Accent 4" w:semiHidden="0" w:uiPriority="64" w:unhideWhenUsed="0"/>
-    <w:lsdException w:name="Medium List 1 Accent 4" w:semiHidden="0" w:uiPriority="65" w:unhideWhenUsed="0"/>
-    <w:lsdException w:name="Medium List 2 Accent 4" w:semiHidden="0" w:uiPriority="66" w:unhideWhenUsed="0"/>
-    <w:lsdException w:name="Medium Grid 1 Accent 4" w:semiHidden="0" w:uiPriority="67" w:unhideWhenUsed="0"/>
-    <w:lsdException w:name="Medium Grid 2 Accent 4" w:semiHidden="0" w:uiPriority="68" w:unhideWhenUsed="0"/>
-    <w:lsdException w:name="Medium Grid 3 Accent 4" w:semiHidden="0" w:uiPriority="69" w:unhideWhenUsed="0"/>
-    <w:lsdException w:name="Dark List Accent 4" w:semiHidden="0" w:uiPriority="70" w:unhideWhenUsed="0"/>
-    <w:lsdException w:name="Colorful Shading Accent 4" w:semiHidden="0" w:uiPriority="71" w:unhideWhenUsed="0"/>
-    <w:lsdException w:name="Colorful List Accent 4" w:semiHidden="0" w:uiPriority="72" w:unhideWhenUsed="0"/>
-    <w:lsdException w:name="Colorful Grid Accent 4" w:semiHidden="0" w:uiPriority="73" w:unhideWhenUsed="0"/>
-    <w:lsdException w:name="Light Shading Accent 5" w:semiHidden="0" w:uiPriority="60" w:unhideWhenUsed="0"/>
-    <w:lsdException w:name="Light List Accent 5" w:semiHidden="0" w:uiPriority="61" w:unhideWhenUsed="0"/>
-    <w:lsdException w:name="Light Grid Accent 5" w:semiHidden="0" w:uiPriority="62" w:unhideWhenUsed="0"/>
-    <w:lsdException w:name="Medium Shading 1 Accent 5" w:semiHidden="0" w:uiPriority="63" w:unhideWhenUsed="0"/>
-    <w:lsdException w:name="Medium Shading 2 Accent 5" w:semiHidden="0" w:uiPriority="64" w:unhideWhenUsed="0"/>
-    <w:lsdException w:name="Medium List 1 Accent 5" w:semiHidden="0" w:uiPriority="65" w:unhideWhenUsed="0"/>
-    <w:lsdException w:name="Medium List 2 Accent 5" w:semiHidden="0" w:uiPriority="66" w:unhideWhenUsed="0"/>
-    <w:lsdException w:name="Medium Grid 1 Accent 5" w:semiHidden="0" w:uiPriority="67" w:unhideWhenUsed="0"/>
-    <w:lsdException w:name="Medium Grid 2 Accent 5" w:semiHidden="0" w:uiPriority="68" w:unhideWhenUsed="0"/>
-    <w:lsdException w:name="Medium Grid 3 Accent 5" w:semiHidden="0" w:uiPriority="69" w:unhideWhenUsed="0"/>
-    <w:lsdException w:name="Dark List Accent 5" w:semiHidden="0" w:uiPriority="70" w:unhideWhenUsed="0"/>
-    <w:lsdException w:name="Colorful Shading Accent 5" w:semiHidden="0" w:uiPriority="71" w:unhideWhenUsed="0"/>
-    <w:lsdException w:name="Colorful List Accent 5" w:semiHidden="0" w:uiPriority="72" w:unhideWhenUsed="0"/>
-    <w:lsdException w:name="Colorful Grid Accent 5" w:semiHidden="0" w:uiPriority="73" w:unhideWhenUsed="0"/>
-    <w:lsdException w:name="Light Shading Accent 6" w:semiHidden="0" w:uiPriority="60" w:unhideWhenUsed="0"/>
-    <w:lsdException w:name="Light List Accent 6" w:semiHidden="0" w:uiPriority="61" w:unhideWhenUsed="0"/>
-    <w:lsdException w:name="Light Grid Accent 6" w:semiHidden="0" w:uiPriority="62" w:unhideWhenUsed="0"/>
-    <w:lsdException w:name="Medium Shading 1 Accent 6" w:semiHidden="0" w:uiPriority="63" w:unhideWhenUsed="0"/>
-    <w:lsdException w:name="Medium Shading 2 Accent 6" w:semiHidden="0" w:uiPriority="64" w:unhideWhenUsed="0"/>
-    <w:lsdException w:name="Medium List 1 Accent 6" w:semiHidden="0" w:uiPriority="65" w:unhideWhenUsed="0"/>
-    <w:lsdException w:name="Medium List 2 Accent 6" w:semiHidden="0" w:uiPriority="66" w:unhideWhenUsed="0"/>
-    <w:lsdException w:name="Medium Grid 1 Accent 6" w:semiHidden="0" w:uiPriority="67" w:unhideWhenUsed="0"/>
-    <w:lsdException w:name="Medium Grid 2 Accent 6" w:semiHidden="0" w:uiPriority="68" w:unhideWhenUsed="0"/>
-    <w:lsdException w:name="Medium Grid 3 Accent 6" w:semiHidden="0" w:uiPriority="69" w:unhideWhenUsed="0"/>
-    <w:lsdException w:name="Dark List Accent 6" w:semiHidden="0" w:uiPriority="70" w:unhideWhenUsed="0"/>
-    <w:lsdException w:name="Colorful Shading Accent 6" w:semiHidden="0" w:uiPriority="71" w:unhideWhenUsed="0"/>
-    <w:lsdException w:name="Colorful List Accent 6" w:semiHidden="0" w:uiPriority="72" w:unhideWhenUsed="0"/>
-    <w:lsdException w:name="Colorful Grid Accent 6" w:semiHidden="0" w:uiPriority="73" w:unhideWhenUsed="0"/>
-    <w:lsdException w:name="Subtle Emphasis" w:semiHidden="0" w:uiPriority="19" w:unhideWhenUsed="0" w:qFormat="1"/>
-    <w:lsdException w:name="Intense Emphasis" w:semiHidden="0" w:uiPriority="21" w:unhideWhenUsed="0" w:qFormat="1"/>
-    <w:lsdException w:name="Subtle Reference" w:semiHidden="0" w:uiPriority="31" w:unhideWhenUsed="0" w:qFormat="1"/>
-    <w:lsdException w:name="Intense Reference" w:semiHidden="0" w:uiPriority="32" w:unhideWhenUsed="0" w:qFormat="1"/>
-    <w:lsdException w:name="Book Title" w:semiHidden="0" w:uiPriority="33" w:unhideWhenUsed="0" w:qFormat="1"/>
-    <w:lsdException w:name="Bibliography" w:uiPriority="37"/>
-    <w:lsdException w:name="TOC Heading" w:uiPriority="39" w:qFormat="1"/>
-  </w:latentStyles>
-  <w:style w:type="paragraph" w:default="1" w:styleId="Normal">
-    <w:name w:val="Normal"/>
-    <w:qFormat/>
-    <w:rsid w:val="00DE569E"/>
-  </w:style>
-  <w:style w:type="character" w:default="1" w:styleId="DefaultParagraphFont">
-    <w:name w:val="Default Paragraph Font"/>
-    <w:uiPriority w:val="1"/>
-    <w:semiHidden/>
-    <w:unhideWhenUsed/>
-  </w:style>
-  <w:style w:type="table" w:default="1" w:styleId="TableNormal">
-    <w:name w:val="Normal Table"/>
-    <w:uiPriority w:val="99"/>
-    <w:semiHidden/>
-    <w:unhideWhenUsed/>
-    <w:tblPr>
-      <w:tblInd w:w="0" w:type="dxa"/>
-      <w:tblCellMar>
-        <w:top w:w="0" w:type="dxa"/>
-        <w:left w:w="108" w:type="dxa"/>
-        <w:bottom w:w="0" w:type="dxa"/>
-        <w:right w:w="108" w:type="dxa"/>
-      </w:tblCellMar>
-    </w:tblPr>
-  </w:style>
-  <w:style w:type="numbering" w:default="1" w:styleId="NoList">
-    <w:name w:val="No List"/>
-    <w:uiPriority w:val="99"/>
-    <w:semiHidden/>
-    <w:unhideWhenUsed/>
-  </w:style>
-  <w:style w:type="character" w:styleId="PlaceholderText">
-    <w:name w:val="Placeholder Text"/>
-    <w:basedOn w:val="DefaultParagraphFont"/>
-    <w:uiPriority w:val="99"/>
-    <w:semiHidden/>
-    <w:rsid w:val="009F070C"/>
-    <w:rPr>
-      <w:color w:val="808080"/>
-    </w:rPr>
-  </w:style>
-  <w:style w:type="paragraph" w:customStyle="1" w:styleId="97C0313C9789492DA65BC0BD3FA1AA7A">
-    <w:name w:val="97C0313C9789492DA65BC0BD3FA1AA7A"/>
-    <w:rsid w:val="00491896"/>
-    <w:rPr>
-      <w:rFonts w:eastAsiaTheme="minorHAnsi"/>
-    </w:rPr>
-  </w:style>
-  <w:style w:type="paragraph" w:customStyle="1" w:styleId="97C0313C9789492DA65BC0BD3FA1AA7A1">
-    <w:name w:val="97C0313C9789492DA65BC0BD3FA1AA7A1"/>
-    <w:rsid w:val="00491896"/>
-    <w:rPr>
-      <w:rFonts w:eastAsiaTheme="minorHAnsi"/>
-    </w:rPr>
-  </w:style>
-  <w:style w:type="paragraph" w:customStyle="1" w:styleId="FA985CB4EB8945438568DD3454055D58">
-    <w:name w:val="FA985CB4EB8945438568DD3454055D58"/>
-    <w:rsid w:val="0014328A"/>
-  </w:style>
-  <w:style w:type="paragraph" w:customStyle="1" w:styleId="10FB28CC3B4C43F7933F4F3A42A8D8B2">
-    <w:name w:val="10FB28CC3B4C43F7933F4F3A42A8D8B2"/>
-    <w:rsid w:val="00680874"/>
-  </w:style>
-  <w:style w:type="paragraph" w:customStyle="1" w:styleId="D7A1F0B91B794849BA9EC4B527A4D59B">
-    <w:name w:val="D7A1F0B91B794849BA9EC4B527A4D59B"/>
-    <w:rsid w:val="00680874"/>
-  </w:style>
-  <w:style w:type="paragraph" w:customStyle="1" w:styleId="77B85136957C489B804C22E55F2AFEA2">
-    <w:name w:val="77B85136957C489B804C22E55F2AFEA2"/>
-    <w:rsid w:val="00680874"/>
-  </w:style>
-  <w:style w:type="paragraph" w:customStyle="1" w:styleId="0655F6A9BDE54D278D6D8E72359BFC42">
-    <w:name w:val="0655F6A9BDE54D278D6D8E72359BFC42"/>
-    <w:rsid w:val="008F2BEE"/>
-  </w:style>
-  <w:style w:type="paragraph" w:customStyle="1" w:styleId="EB75F204BD7240B4B19ABBB92D16B5B1">
-    <w:name w:val="EB75F204BD7240B4B19ABBB92D16B5B1"/>
-    <w:rsid w:val="008F2BEE"/>
-  </w:style>
-  <w:style w:type="paragraph" w:customStyle="1" w:styleId="9BC2BB9673E5482982CF4379E3685943">
-    <w:name w:val="9BC2BB9673E5482982CF4379E3685943"/>
-    <w:rsid w:val="008F2BEE"/>
-  </w:style>
-  <w:style w:type="paragraph" w:customStyle="1" w:styleId="0E08062B4B994A9F821B3B981E91DB4E">
-    <w:name w:val="0E08062B4B994A9F821B3B981E91DB4E"/>
-    <w:rsid w:val="0096247E"/>
-  </w:style>
-  <w:style w:type="paragraph" w:customStyle="1" w:styleId="19809A7D5E784FF480F1A5080BF93F31">
-    <w:name w:val="19809A7D5E784FF480F1A5080BF93F31"/>
-    <w:rsid w:val="0096247E"/>
-  </w:style>
-  <w:style w:type="paragraph" w:customStyle="1" w:styleId="49D2E063F4554E8180D591ED843C88A5">
-    <w:name w:val="49D2E063F4554E8180D591ED843C88A5"/>
-    <w:rsid w:val="0096247E"/>
-  </w:style>
-  <w:style w:type="paragraph" w:customStyle="1" w:styleId="DBA545FAFC95494A97C97554C9D1A994">
-    <w:name w:val="DBA545FAFC95494A97C97554C9D1A994"/>
-    <w:rsid w:val="00AE5958"/>
-  </w:style>
-  <w:style w:type="paragraph" w:customStyle="1" w:styleId="855D3EBADFB64DDE9C5671C8F3BE3898">
-    <w:name w:val="855D3EBADFB64DDE9C5671C8F3BE3898"/>
-    <w:rsid w:val="00AE5958"/>
-  </w:style>
-  <w:style w:type="paragraph" w:customStyle="1" w:styleId="EC913039FADE429698D7FD0928F715E0">
-    <w:name w:val="EC913039FADE429698D7FD0928F715E0"/>
-    <w:rsid w:val="00AE5958"/>
-  </w:style>
-  <w:style w:type="paragraph" w:customStyle="1" w:styleId="0E08062B4B994A9F821B3B981E91DB4E1">
-    <w:name w:val="0E08062B4B994A9F821B3B981E91DB4E1"/>
-    <w:rsid w:val="00400713"/>
-    <w:rPr>
-      <w:rFonts w:eastAsiaTheme="minorHAnsi"/>
-    </w:rPr>
-  </w:style>
-  <w:style w:type="paragraph" w:customStyle="1" w:styleId="19809A7D5E784FF480F1A5080BF93F311">
-    <w:name w:val="19809A7D5E784FF480F1A5080BF93F311"/>
-    <w:rsid w:val="00400713"/>
-    <w:rPr>
-      <w:rFonts w:eastAsiaTheme="minorHAnsi"/>
-    </w:rPr>
-  </w:style>
-  <w:style w:type="paragraph" w:customStyle="1" w:styleId="49D2E063F4554E8180D591ED843C88A51">
-    <w:name w:val="49D2E063F4554E8180D591ED843C88A51"/>
-    <w:rsid w:val="00400713"/>
-    <w:rPr>
-      <w:rFonts w:eastAsiaTheme="minorHAnsi"/>
-    </w:rPr>
-  </w:style>
-  <w:style w:type="paragraph" w:customStyle="1" w:styleId="0E08062B4B994A9F821B3B981E91DB4E2">
-    <w:name w:val="0E08062B4B994A9F821B3B981E91DB4E2"/>
-    <w:rsid w:val="00F40F9B"/>
-    <w:rPr>
-      <w:rFonts w:eastAsiaTheme="minorHAnsi"/>
-    </w:rPr>
-  </w:style>
-  <w:style w:type="paragraph" w:customStyle="1" w:styleId="19809A7D5E784FF480F1A5080BF93F312">
-    <w:name w:val="19809A7D5E784FF480F1A5080BF93F312"/>
-    <w:rsid w:val="00F40F9B"/>
-    <w:rPr>
-      <w:rFonts w:eastAsiaTheme="minorHAnsi"/>
-    </w:rPr>
-  </w:style>
-  <w:style w:type="paragraph" w:customStyle="1" w:styleId="49D2E063F4554E8180D591ED843C88A52">
-    <w:name w:val="49D2E063F4554E8180D591ED843C88A52"/>
-    <w:rsid w:val="00F40F9B"/>
-    <w:rPr>
-      <w:rFonts w:eastAsiaTheme="minorHAnsi"/>
-    </w:rPr>
-  </w:style>
-  <w:style w:type="paragraph" w:customStyle="1" w:styleId="112DA145891247929EF46BAC7301B5DF">
-    <w:name w:val="112DA145891247929EF46BAC7301B5DF"/>
-    <w:rsid w:val="003B167E"/>
-  </w:style>
-  <w:style w:type="paragraph" w:customStyle="1" w:styleId="FBB5C8BE1C7C4DCDB1F4A458B78752EA">
-    <w:name w:val="FBB5C8BE1C7C4DCDB1F4A458B78752EA"/>
-    <w:rsid w:val="003B167E"/>
-  </w:style>
-  <w:style w:type="paragraph" w:customStyle="1" w:styleId="4D6A0FCA3A3D48A4B2FA225BC06CCD34">
-    <w:name w:val="4D6A0FCA3A3D48A4B2FA225BC06CCD34"/>
-    <w:rsid w:val="003B167E"/>
-  </w:style>
-  <w:style w:type="paragraph" w:customStyle="1" w:styleId="879EF73853E54A27BF3DD5359F7DD6CB">
-    <w:name w:val="879EF73853E54A27BF3DD5359F7DD6CB"/>
-    <w:rsid w:val="003B167E"/>
-  </w:style>
-  <w:style w:type="paragraph" w:customStyle="1" w:styleId="FB8B6F76D82347F2845F44C0B0FD182E">
-    <w:name w:val="FB8B6F76D82347F2845F44C0B0FD182E"/>
-    <w:rsid w:val="003B167E"/>
-  </w:style>
-  <w:style w:type="paragraph" w:customStyle="1" w:styleId="C14E86BAB42546A2822B629B98B19AF7">
-    <w:name w:val="C14E86BAB42546A2822B629B98B19AF7"/>
-    <w:rsid w:val="003B167E"/>
-  </w:style>
-  <w:style w:type="paragraph" w:customStyle="1" w:styleId="2CFFC939C32B44C6B180422AA13F4770">
-    <w:name w:val="2CFFC939C32B44C6B180422AA13F4770"/>
-    <w:rsid w:val="003B167E"/>
-  </w:style>
-  <w:style w:type="paragraph" w:customStyle="1" w:styleId="3C77ABBC209F487FA6289B8A378AB4F6">
-    <w:name w:val="3C77ABBC209F487FA6289B8A378AB4F6"/>
-    <w:rsid w:val="003B167E"/>
-  </w:style>
-  <w:style w:type="paragraph" w:customStyle="1" w:styleId="930927D223CF49908AD5656CDD30BDFD">
-    <w:name w:val="930927D223CF49908AD5656CDD30BDFD"/>
-    <w:rsid w:val="003B167E"/>
-  </w:style>
-  <w:style w:type="paragraph" w:customStyle="1" w:styleId="F9FF6B4D1137416BA6DA79D6B0B31BFF">
-    <w:name w:val="F9FF6B4D1137416BA6DA79D6B0B31BFF"/>
-    <w:rsid w:val="003B167E"/>
-  </w:style>
-  <w:style w:type="paragraph" w:customStyle="1" w:styleId="1B7A6BCA7D1A43C39004A484A48C95F3">
-    <w:name w:val="1B7A6BCA7D1A43C39004A484A48C95F3"/>
-    <w:rsid w:val="003B167E"/>
-  </w:style>
-  <w:style w:type="paragraph" w:customStyle="1" w:styleId="D18B2B4744C74B278956089105B24477">
-    <w:name w:val="D18B2B4744C74B278956089105B24477"/>
-    <w:rsid w:val="003B167E"/>
-  </w:style>
-  <w:style w:type="paragraph" w:customStyle="1" w:styleId="02023435C51D47CCA13A0DACBB025216">
-    <w:name w:val="02023435C51D47CCA13A0DACBB025216"/>
-    <w:rsid w:val="003B167E"/>
-  </w:style>
-  <w:style w:type="paragraph" w:customStyle="1" w:styleId="ED6214CEC26A4E0787DA7F888185C735">
-    <w:name w:val="ED6214CEC26A4E0787DA7F888185C735"/>
-    <w:rsid w:val="003B167E"/>
-  </w:style>
-  <w:style w:type="paragraph" w:customStyle="1" w:styleId="E1A3246CD83642E7AD0BD6FEB53CC934">
-    <w:name w:val="E1A3246CD83642E7AD0BD6FEB53CC934"/>
-    <w:rsid w:val="003B167E"/>
-  </w:style>
-  <w:style w:type="paragraph" w:customStyle="1" w:styleId="7C348F1E80FD459FB3084C63ED4FCAC8">
-    <w:name w:val="7C348F1E80FD459FB3084C63ED4FCAC8"/>
-    <w:rsid w:val="003B167E"/>
-  </w:style>
-  <w:style w:type="paragraph" w:customStyle="1" w:styleId="3C146DC70E2A45D5B6EBAD2CFC3B7263">
-    <w:name w:val="3C146DC70E2A45D5B6EBAD2CFC3B7263"/>
-    <w:rsid w:val="003B167E"/>
-  </w:style>
-  <w:style w:type="paragraph" w:customStyle="1" w:styleId="D76F837C33A4496289B55663F2507EEA">
-    <w:name w:val="D76F837C33A4496289B55663F2507EEA"/>
-    <w:rsid w:val="003B167E"/>
-  </w:style>
-  <w:style w:type="paragraph" w:customStyle="1" w:styleId="8EF146D464E0449AA27AF19F5C9CE47C">
-    <w:name w:val="8EF146D464E0449AA27AF19F5C9CE47C"/>
-    <w:rsid w:val="003B167E"/>
-  </w:style>
-  <w:style w:type="paragraph" w:customStyle="1" w:styleId="E3E2D3C7C66E44CFB673FF331B858DBD">
-    <w:name w:val="E3E2D3C7C66E44CFB673FF331B858DBD"/>
-    <w:rsid w:val="003B167E"/>
-  </w:style>
-  <w:style w:type="paragraph" w:customStyle="1" w:styleId="AE82ADE6106E4B50B0DB846A3442A7BD">
-    <w:name w:val="AE82ADE6106E4B50B0DB846A3442A7BD"/>
-    <w:rsid w:val="000F3D03"/>
-  </w:style>
-  <w:style w:type="paragraph" w:customStyle="1" w:styleId="368C379C47D942A69E6540E73EF69084">
-    <w:name w:val="368C379C47D942A69E6540E73EF69084"/>
-    <w:rsid w:val="000F3D03"/>
-  </w:style>
-  <w:style w:type="paragraph" w:customStyle="1" w:styleId="3E1DF7F5E9BF40A5B20E3A5B4F7B110F">
-    <w:name w:val="3E1DF7F5E9BF40A5B20E3A5B4F7B110F"/>
-    <w:rsid w:val="000F3D03"/>
-  </w:style>
-  <w:style w:type="paragraph" w:customStyle="1" w:styleId="79F850948EB24729A4F3847BDCB87E5C">
-    <w:name w:val="79F850948EB24729A4F3847BDCB87E5C"/>
-    <w:rsid w:val="00276E63"/>
-  </w:style>
-  <w:style w:type="paragraph" w:customStyle="1" w:styleId="2A291A8F34794050AA04578DBAA3270D">
-    <w:name w:val="2A291A8F34794050AA04578DBAA3270D"/>
-    <w:rsid w:val="00276E63"/>
-  </w:style>
-  <w:style w:type="paragraph" w:customStyle="1" w:styleId="DB2FE4BB8249451798231FB6E61CA751">
-    <w:name w:val="DB2FE4BB8249451798231FB6E61CA751"/>
-    <w:rsid w:val="00276E63"/>
-  </w:style>
-  <w:style w:type="paragraph" w:customStyle="1" w:styleId="B20B97DC34244644B692CFAE74F8D7B1">
-    <w:name w:val="B20B97DC34244644B692CFAE74F8D7B1"/>
-    <w:rsid w:val="00276E63"/>
-  </w:style>
-  <w:style w:type="paragraph" w:customStyle="1" w:styleId="E1E47F84598A44268FC18E193A8536E4">
-    <w:name w:val="E1E47F84598A44268FC18E193A8536E4"/>
-    <w:rsid w:val="00276E63"/>
-  </w:style>
-  <w:style w:type="paragraph" w:customStyle="1" w:styleId="63BBE0C2528944ADB1D53402A1CCFC91">
-    <w:name w:val="63BBE0C2528944ADB1D53402A1CCFC91"/>
-    <w:rsid w:val="00276E63"/>
-  </w:style>
-  <w:style w:type="paragraph" w:customStyle="1" w:styleId="8BBF751761184C33861964E42606D31A">
-    <w:name w:val="8BBF751761184C33861964E42606D31A"/>
-    <w:rsid w:val="00276E63"/>
-  </w:style>
-  <w:style w:type="paragraph" w:customStyle="1" w:styleId="5E9A46C4347145CA815316ACED8AA9DD">
-    <w:name w:val="5E9A46C4347145CA815316ACED8AA9DD"/>
-    <w:rsid w:val="00276E63"/>
-  </w:style>
-  <w:style w:type="paragraph" w:customStyle="1" w:styleId="D08AAE66D8304CF19CC261F2A4754739">
-    <w:name w:val="D08AAE66D8304CF19CC261F2A4754739"/>
-    <w:rsid w:val="00276E63"/>
-  </w:style>
-  <w:style w:type="paragraph" w:customStyle="1" w:styleId="80F771EAFFDD4E2FA67509EE56467336">
-    <w:name w:val="80F771EAFFDD4E2FA67509EE56467336"/>
-    <w:rsid w:val="00276E63"/>
-  </w:style>
-  <w:style w:type="paragraph" w:customStyle="1" w:styleId="77FF26BB92D94234959DE9F6293EE6EC">
-    <w:name w:val="77FF26BB92D94234959DE9F6293EE6EC"/>
-    <w:rsid w:val="00276E63"/>
-  </w:style>
-  <w:style w:type="paragraph" w:customStyle="1" w:styleId="09ED03EBF2344DED9E923AC3CF195405">
-    <w:name w:val="09ED03EBF2344DED9E923AC3CF195405"/>
-    <w:rsid w:val="00276E63"/>
-  </w:style>
-  <w:style w:type="paragraph" w:customStyle="1" w:styleId="5C3E4C4D0AAB45E2B250BE3AA27C9290">
-    <w:name w:val="5C3E4C4D0AAB45E2B250BE3AA27C9290"/>
-    <w:rsid w:val="00DE0CCB"/>
-  </w:style>
-  <w:style w:type="paragraph" w:customStyle="1" w:styleId="11EAB88E96F74D8EB467CA9D016AD7F4">
-    <w:name w:val="11EAB88E96F74D8EB467CA9D016AD7F4"/>
-    <w:rsid w:val="00DE0CCB"/>
-  </w:style>
-  <w:style w:type="paragraph" w:customStyle="1" w:styleId="78A602A532CF4BA28D34ED2C17619120">
-    <w:name w:val="78A602A532CF4BA28D34ED2C17619120"/>
-    <w:rsid w:val="00DE0CCB"/>
-  </w:style>
-  <w:style w:type="paragraph" w:customStyle="1" w:styleId="E2B184A5FB5047CE94D6DD4D0F96B28C">
-    <w:name w:val="E2B184A5FB5047CE94D6DD4D0F96B28C"/>
-    <w:rsid w:val="00DE0CCB"/>
-  </w:style>
-  <w:style w:type="paragraph" w:customStyle="1" w:styleId="78F264BA2ECE42B590EB828841FF9BA4">
-    <w:name w:val="78F264BA2ECE42B590EB828841FF9BA4"/>
-    <w:rsid w:val="00DE0CCB"/>
-  </w:style>
-  <w:style w:type="paragraph" w:customStyle="1" w:styleId="52ABCF6D6B844EB5BB277E24673F635E">
-    <w:name w:val="52ABCF6D6B844EB5BB277E24673F635E"/>
-    <w:rsid w:val="00DE0CCB"/>
-  </w:style>
-  <w:style w:type="paragraph" w:customStyle="1" w:styleId="6345DC511AF74C66B2076A921D9896F9">
-    <w:name w:val="6345DC511AF74C66B2076A921D9896F9"/>
-    <w:rsid w:val="00BF7E23"/>
-  </w:style>
-  <w:style w:type="paragraph" w:customStyle="1" w:styleId="10DCFAE4EF574459A43C252F2EBFA629">
-    <w:name w:val="10DCFAE4EF574459A43C252F2EBFA629"/>
-    <w:rsid w:val="00BF7E23"/>
-  </w:style>
-  <w:style w:type="paragraph" w:customStyle="1" w:styleId="290AC069038348D2A9C6439CC0BAE46C">
-    <w:name w:val="290AC069038348D2A9C6439CC0BAE46C"/>
-    <w:rsid w:val="00BF7E23"/>
-  </w:style>
-  <w:style w:type="paragraph" w:customStyle="1" w:styleId="CC7B0E63AD234397B64BE037007631AA">
-    <w:name w:val="CC7B0E63AD234397B64BE037007631AA"/>
-    <w:rsid w:val="00BF7E23"/>
-  </w:style>
-  <w:style w:type="paragraph" w:customStyle="1" w:styleId="AA9F4DCBC2A647509B50763CC3A53FDB">
-    <w:name w:val="AA9F4DCBC2A647509B50763CC3A53FDB"/>
-    <w:rsid w:val="00BF7E23"/>
-  </w:style>
-  <w:style w:type="paragraph" w:customStyle="1" w:styleId="4A53C5FDDE2E46B294765A16AE2DA00D">
-    <w:name w:val="4A53C5FDDE2E46B294765A16AE2DA00D"/>
-    <w:rsid w:val="00BF7E23"/>
-  </w:style>
-  <w:style w:type="paragraph" w:customStyle="1" w:styleId="41ED7F9BA39949848FD9F163780D0BF0">
-    <w:name w:val="41ED7F9BA39949848FD9F163780D0BF0"/>
-    <w:rsid w:val="00BF7E23"/>
-  </w:style>
-  <w:style w:type="paragraph" w:customStyle="1" w:styleId="2BB625B8F4E5496FAFB1A3598DD2C41E">
-    <w:name w:val="2BB625B8F4E5496FAFB1A3598DD2C41E"/>
-    <w:rsid w:val="00BF7E23"/>
-  </w:style>
-  <w:style w:type="paragraph" w:customStyle="1" w:styleId="030BDADB60CF40CAB26B883C51BA1064">
-    <w:name w:val="030BDADB60CF40CAB26B883C51BA1064"/>
-    <w:rsid w:val="00BF7E23"/>
-  </w:style>
-  <w:style w:type="paragraph" w:customStyle="1" w:styleId="026498EF3B9540D98135FA84784B7818">
-    <w:name w:val="026498EF3B9540D98135FA84784B7818"/>
-    <w:rsid w:val="00BF7E23"/>
-  </w:style>
-  <w:style w:type="paragraph" w:customStyle="1" w:styleId="97E2685FF2DC4206A5CCC8619F105837">
-    <w:name w:val="97E2685FF2DC4206A5CCC8619F105837"/>
-    <w:rsid w:val="00BF7E23"/>
-  </w:style>
-  <w:style w:type="paragraph" w:customStyle="1" w:styleId="4987F7AC52004A70B39BB9FEBF7F7180">
-    <w:name w:val="4987F7AC52004A70B39BB9FEBF7F7180"/>
-    <w:rsid w:val="00BF7E23"/>
-  </w:style>
-  <w:style w:type="paragraph" w:customStyle="1" w:styleId="7A717B0FBA234A7AB1C5D0ECFEDF9BDC">
-    <w:name w:val="7A717B0FBA234A7AB1C5D0ECFEDF9BDC"/>
-    <w:rsid w:val="00BF7E23"/>
-  </w:style>
-  <w:style w:type="paragraph" w:customStyle="1" w:styleId="5521EE0032EB4803A77BC482227FE389">
-    <w:name w:val="5521EE0032EB4803A77BC482227FE389"/>
-    <w:rsid w:val="00BF7E23"/>
-  </w:style>
-  <w:style w:type="paragraph" w:customStyle="1" w:styleId="2A9B8118F02D4AF8977A4D44CF393E24">
-    <w:name w:val="2A9B8118F02D4AF8977A4D44CF393E24"/>
-    <w:rsid w:val="00BF7E23"/>
-  </w:style>
-  <w:style w:type="paragraph" w:customStyle="1" w:styleId="8B9F31F54ECE4926B5F4065A3E4FB172">
-    <w:name w:val="8B9F31F54ECE4926B5F4065A3E4FB172"/>
-    <w:rsid w:val="00BF7E23"/>
-  </w:style>
-  <w:style w:type="paragraph" w:customStyle="1" w:styleId="3C1B69CE213B4126B9A6F5356361DC26">
-    <w:name w:val="3C1B69CE213B4126B9A6F5356361DC26"/>
-    <w:rsid w:val="00BF7E23"/>
-  </w:style>
-  <w:style w:type="paragraph" w:customStyle="1" w:styleId="6BDA292648F54735BD756D3581EAA031">
-    <w:name w:val="6BDA292648F54735BD756D3581EAA031"/>
-    <w:rsid w:val="00BF7E23"/>
-  </w:style>
-  <w:style w:type="paragraph" w:customStyle="1" w:styleId="8D0E8DDB1E144F70A3156BED99107912">
-    <w:name w:val="8D0E8DDB1E144F70A3156BED99107912"/>
-    <w:rsid w:val="00BF7E23"/>
-  </w:style>
-  <w:style w:type="paragraph" w:customStyle="1" w:styleId="D81D657E28244F09A80BB75184A7CE2E">
-    <w:name w:val="D81D657E28244F09A80BB75184A7CE2E"/>
-    <w:rsid w:val="00BF7E23"/>
-  </w:style>
-  <w:style w:type="paragraph" w:customStyle="1" w:styleId="942325CF01C745248889E9758DF65979">
-    <w:name w:val="942325CF01C745248889E9758DF65979"/>
-    <w:rsid w:val="00BF7E23"/>
-  </w:style>
-  <w:style w:type="paragraph" w:customStyle="1" w:styleId="F5B848FD22B9407A8E803BDA544E55EA">
-    <w:name w:val="F5B848FD22B9407A8E803BDA544E55EA"/>
-    <w:rsid w:val="00BF7E23"/>
-  </w:style>
-  <w:style w:type="paragraph" w:customStyle="1" w:styleId="0CA0A55667994F7C9D24E5C38D5C45F0">
-    <w:name w:val="0CA0A55667994F7C9D24E5C38D5C45F0"/>
-    <w:rsid w:val="00BF7E23"/>
-  </w:style>
-  <w:style w:type="paragraph" w:customStyle="1" w:styleId="DD3162E8A84F445DB5F004E13712466B">
-    <w:name w:val="DD3162E8A84F445DB5F004E13712466B"/>
-    <w:rsid w:val="00BF7E23"/>
-  </w:style>
-  <w:style w:type="paragraph" w:customStyle="1" w:styleId="AA603D99B897436A9EC27A98C76CBEAE">
-    <w:name w:val="AA603D99B897436A9EC27A98C76CBEAE"/>
-    <w:rsid w:val="00BF7E23"/>
-  </w:style>
-  <w:style w:type="paragraph" w:customStyle="1" w:styleId="C7BA6068CAA142C2845A60BDEC828C0A">
-    <w:name w:val="C7BA6068CAA142C2845A60BDEC828C0A"/>
-    <w:rsid w:val="00BF7E23"/>
-  </w:style>
-  <w:style w:type="paragraph" w:customStyle="1" w:styleId="0E08062B4B994A9F821B3B981E91DB4E3">
-    <w:name w:val="0E08062B4B994A9F821B3B981E91DB4E3"/>
-    <w:rsid w:val="00BF7E23"/>
-    <w:rPr>
-      <w:rFonts w:eastAsiaTheme="minorHAnsi"/>
-    </w:rPr>
-  </w:style>
-  <w:style w:type="paragraph" w:customStyle="1" w:styleId="19809A7D5E784FF480F1A5080BF93F313">
-    <w:name w:val="19809A7D5E784FF480F1A5080BF93F313"/>
-    <w:rsid w:val="00BF7E23"/>
-    <w:rPr>
-      <w:rFonts w:eastAsiaTheme="minorHAnsi"/>
-    </w:rPr>
-  </w:style>
-  <w:style w:type="paragraph" w:customStyle="1" w:styleId="70279C007BF64C96A4F1486348A0149B">
-    <w:name w:val="70279C007BF64C96A4F1486348A0149B"/>
-    <w:rsid w:val="00BF7E23"/>
-    <w:rPr>
-      <w:rFonts w:eastAsiaTheme="minorHAnsi"/>
-    </w:rPr>
-  </w:style>
-  <w:style w:type="paragraph" w:customStyle="1" w:styleId="74D21EC155AA4FE49BD37CCB238ACDB8">
-    <w:name w:val="74D21EC155AA4FE49BD37CCB238ACDB8"/>
-    <w:rsid w:val="00BF7E23"/>
-  </w:style>
-  <w:style w:type="paragraph" w:customStyle="1" w:styleId="646863E092D74A389F517CC3A2814B94">
-    <w:name w:val="646863E092D74A389F517CC3A2814B94"/>
-    <w:rsid w:val="00BF7E23"/>
-  </w:style>
-  <w:style w:type="paragraph" w:customStyle="1" w:styleId="0E250EFF51F946808036814CD59F399C">
-    <w:name w:val="0E250EFF51F946808036814CD59F399C"/>
-    <w:rsid w:val="00BF7E23"/>
-  </w:style>
-  <w:style w:type="paragraph" w:customStyle="1" w:styleId="83F28AC3F55F4FBB84AE1D40C33E410D">
-    <w:name w:val="83F28AC3F55F4FBB84AE1D40C33E410D"/>
-    <w:rsid w:val="00BF7E23"/>
-  </w:style>
-  <w:style w:type="paragraph" w:customStyle="1" w:styleId="3627788AB81F4E97AF4FEE48939834A9">
-    <w:name w:val="3627788AB81F4E97AF4FEE48939834A9"/>
-    <w:rsid w:val="00BF7E23"/>
-  </w:style>
-  <w:style w:type="paragraph" w:customStyle="1" w:styleId="0DE54D4A6D6742DDB91DDB812A01D204">
-    <w:name w:val="0DE54D4A6D6742DDB91DDB812A01D204"/>
-    <w:rsid w:val="00BF7E23"/>
-  </w:style>
-  <w:style w:type="paragraph" w:customStyle="1" w:styleId="DEC98375F0EF457EB062C241EAEAD9B4">
-    <w:name w:val="DEC98375F0EF457EB062C241EAEAD9B4"/>
-    <w:rsid w:val="00BF7E23"/>
-  </w:style>
-  <w:style w:type="paragraph" w:customStyle="1" w:styleId="7B9159CC7D464A128A56985B04F82660">
-    <w:name w:val="7B9159CC7D464A128A56985B04F82660"/>
-    <w:rsid w:val="00BF7E23"/>
-  </w:style>
-  <w:style w:type="paragraph" w:customStyle="1" w:styleId="0454A9630DCD4031916BF6DB859B39FC">
-    <w:name w:val="0454A9630DCD4031916BF6DB859B39FC"/>
-    <w:rsid w:val="00BF7E23"/>
-  </w:style>
-  <w:style w:type="paragraph" w:customStyle="1" w:styleId="A2610D4FEB3D4233BCEB9C8095F5DDFB">
-    <w:name w:val="A2610D4FEB3D4233BCEB9C8095F5DDFB"/>
-    <w:rsid w:val="00BF7E23"/>
-  </w:style>
-  <w:style w:type="paragraph" w:customStyle="1" w:styleId="B624930D9A5D4F32A355405ED9BBD845">
-    <w:name w:val="B624930D9A5D4F32A355405ED9BBD845"/>
-    <w:rsid w:val="00BF7E23"/>
-  </w:style>
-  <w:style w:type="paragraph" w:customStyle="1" w:styleId="1ABF809E312A4B9181E0E0E4E53894CA">
-    <w:name w:val="1ABF809E312A4B9181E0E0E4E53894CA"/>
-    <w:rsid w:val="00BF7E23"/>
-  </w:style>
-  <w:style w:type="paragraph" w:customStyle="1" w:styleId="EFD728E4CFA741F89059CD06985014A3">
-    <w:name w:val="EFD728E4CFA741F89059CD06985014A3"/>
-    <w:rsid w:val="00BF7E23"/>
-  </w:style>
-  <w:style w:type="paragraph" w:customStyle="1" w:styleId="F699430A73094094AAF1C11AEABC140E">
-    <w:name w:val="F699430A73094094AAF1C11AEABC140E"/>
-    <w:rsid w:val="00BF7E23"/>
-  </w:style>
-  <w:style w:type="paragraph" w:customStyle="1" w:styleId="136D682B824B4C6ABDFA2A4D9DA77550">
-    <w:name w:val="136D682B824B4C6ABDFA2A4D9DA77550"/>
-    <w:rsid w:val="00BF7E23"/>
-  </w:style>
-  <w:style w:type="paragraph" w:customStyle="1" w:styleId="CBEF7CC80C6F40B79446E437764F375B">
-    <w:name w:val="CBEF7CC80C6F40B79446E437764F375B"/>
-    <w:rsid w:val="00BF7E23"/>
-  </w:style>
-  <w:style w:type="paragraph" w:customStyle="1" w:styleId="09363093B1EE417F90E394B5907E8D6A">
-    <w:name w:val="09363093B1EE417F90E394B5907E8D6A"/>
-    <w:rsid w:val="00BF7E23"/>
-  </w:style>
-  <w:style w:type="paragraph" w:customStyle="1" w:styleId="7BBBEDC13E33436C8127BE1847093167">
-    <w:name w:val="7BBBEDC13E33436C8127BE1847093167"/>
-    <w:rsid w:val="00BF7E23"/>
-  </w:style>
-  <w:style w:type="paragraph" w:customStyle="1" w:styleId="E9B9C96E569D4B02B1D48D2477404B55">
-    <w:name w:val="E9B9C96E569D4B02B1D48D2477404B55"/>
-    <w:rsid w:val="00BF7E23"/>
-  </w:style>
-  <w:style w:type="paragraph" w:customStyle="1" w:styleId="338750545543446BA16ED91F1036FB43">
-    <w:name w:val="338750545543446BA16ED91F1036FB43"/>
-    <w:rsid w:val="00BF7E23"/>
-  </w:style>
-  <w:style w:type="paragraph" w:customStyle="1" w:styleId="AE0AEDEDEC644F2F85EBA050547F4D59">
-    <w:name w:val="AE0AEDEDEC644F2F85EBA050547F4D59"/>
-    <w:rsid w:val="00BF7E23"/>
-  </w:style>
-  <w:style w:type="paragraph" w:customStyle="1" w:styleId="FACC2A56BC68449EBBFD86FE34BFE8F6">
-    <w:name w:val="FACC2A56BC68449EBBFD86FE34BFE8F6"/>
-    <w:rsid w:val="00BF7E23"/>
-  </w:style>
-  <w:style w:type="paragraph" w:customStyle="1" w:styleId="A118D9696BB3456A9D02EB3A22D2D9BF">
-    <w:name w:val="A118D9696BB3456A9D02EB3A22D2D9BF"/>
-    <w:rsid w:val="00BF7E23"/>
-  </w:style>
-  <w:style w:type="paragraph" w:customStyle="1" w:styleId="2A823B1A14194E17A3124334F0CA320E">
-    <w:name w:val="2A823B1A14194E17A3124334F0CA320E"/>
-    <w:rsid w:val="00BF7E23"/>
-  </w:style>
-  <w:style w:type="paragraph" w:customStyle="1" w:styleId="831D533463B3449BBB71FDBAE2FC5937">
-    <w:name w:val="831D533463B3449BBB71FDBAE2FC5937"/>
-    <w:rsid w:val="00BF7E23"/>
-  </w:style>
-  <w:style w:type="paragraph" w:customStyle="1" w:styleId="3A0FE912170D4CD9ADAC1361403A92EB">
-    <w:name w:val="3A0FE912170D4CD9ADAC1361403A92EB"/>
-    <w:rsid w:val="00BF7E23"/>
-  </w:style>
-  <w:style w:type="paragraph" w:customStyle="1" w:styleId="0085F936CBE34558893F4C6BE16E70D5">
-    <w:name w:val="0085F936CBE34558893F4C6BE16E70D5"/>
-    <w:rsid w:val="00BF7E23"/>
-  </w:style>
-  <w:style w:type="paragraph" w:customStyle="1" w:styleId="FF00691283484D12A003FB71C3A9C1CE">
-    <w:name w:val="FF00691283484D12A003FB71C3A9C1CE"/>
-    <w:rsid w:val="00BF7E23"/>
-  </w:style>
-  <w:style w:type="paragraph" w:customStyle="1" w:styleId="E9C62F151E19489CAE74D2C1E5484768">
-    <w:name w:val="E9C62F151E19489CAE74D2C1E5484768"/>
-    <w:rsid w:val="00BF7E23"/>
-  </w:style>
-  <w:style w:type="paragraph" w:customStyle="1" w:styleId="784F68DA9EFF4D9798DBEC78B49C78C8">
-    <w:name w:val="784F68DA9EFF4D9798DBEC78B49C78C8"/>
-    <w:rsid w:val="00BF7E23"/>
-  </w:style>
-  <w:style w:type="paragraph" w:customStyle="1" w:styleId="0E08062B4B994A9F821B3B981E91DB4E4">
-    <w:name w:val="0E08062B4B994A9F821B3B981E91DB4E4"/>
-    <w:rsid w:val="00BF7E23"/>
-    <w:rPr>
-      <w:rFonts w:eastAsiaTheme="minorHAnsi"/>
-    </w:rPr>
-  </w:style>
-  <w:style w:type="paragraph" w:customStyle="1" w:styleId="19809A7D5E784FF480F1A5080BF93F314">
-    <w:name w:val="19809A7D5E784FF480F1A5080BF93F314"/>
-    <w:rsid w:val="00BF7E23"/>
-    <w:rPr>
-      <w:rFonts w:eastAsiaTheme="minorHAnsi"/>
-    </w:rPr>
-  </w:style>
-  <w:style w:type="paragraph" w:customStyle="1" w:styleId="70279C007BF64C96A4F1486348A0149B1">
-    <w:name w:val="70279C007BF64C96A4F1486348A0149B1"/>
-    <w:rsid w:val="00BF7E23"/>
-    <w:rPr>
-      <w:rFonts w:eastAsiaTheme="minorHAnsi"/>
-    </w:rPr>
-  </w:style>
-  <w:style w:type="paragraph" w:customStyle="1" w:styleId="03BDE589F2A44D959AD9BE9D961C3B86">
-    <w:name w:val="03BDE589F2A44D959AD9BE9D961C3B86"/>
-    <w:rsid w:val="00BF7E23"/>
-  </w:style>
-  <w:style w:type="paragraph" w:customStyle="1" w:styleId="8028E2EE4E5C45E382B363466F6C3801">
-    <w:name w:val="8028E2EE4E5C45E382B363466F6C3801"/>
-    <w:rsid w:val="00BF7E23"/>
-  </w:style>
-  <w:style w:type="paragraph" w:customStyle="1" w:styleId="8DE980A7C5994F50B4353B1A71C5A7F3">
-    <w:name w:val="8DE980A7C5994F50B4353B1A71C5A7F3"/>
-    <w:rsid w:val="00BF7E23"/>
-  </w:style>
-  <w:style w:type="paragraph" w:customStyle="1" w:styleId="82364D464C2B480B9994FB7761EDE1D0">
-    <w:name w:val="82364D464C2B480B9994FB7761EDE1D0"/>
-    <w:rsid w:val="00BF7E23"/>
-  </w:style>
-  <w:style w:type="paragraph" w:customStyle="1" w:styleId="72DA46A0918749D3A9EA39DBD0D68365">
-    <w:name w:val="72DA46A0918749D3A9EA39DBD0D68365"/>
-    <w:rsid w:val="00BF7E23"/>
-  </w:style>
-  <w:style w:type="paragraph" w:customStyle="1" w:styleId="5E715DDD64B240C99B82AA742839CCAB">
-    <w:name w:val="5E715DDD64B240C99B82AA742839CCAB"/>
-    <w:rsid w:val="00BF7E23"/>
-  </w:style>
-  <w:style w:type="paragraph" w:customStyle="1" w:styleId="B44FC4087B7644BA9AAC1DDCF00135EB">
-    <w:name w:val="B44FC4087B7644BA9AAC1DDCF00135EB"/>
-    <w:rsid w:val="00BF7E23"/>
-  </w:style>
-  <w:style w:type="paragraph" w:customStyle="1" w:styleId="D2B151235CE648908043A8DADF443B2E">
-    <w:name w:val="D2B151235CE648908043A8DADF443B2E"/>
-    <w:rsid w:val="00BF7E23"/>
-  </w:style>
-  <w:style w:type="paragraph" w:customStyle="1" w:styleId="7F1A87CB5BF94E7C9189D6E2FCCE6320">
-    <w:name w:val="7F1A87CB5BF94E7C9189D6E2FCCE6320"/>
-    <w:rsid w:val="00BF7E23"/>
-  </w:style>
-  <w:style w:type="paragraph" w:customStyle="1" w:styleId="3EE10474C4E54C4E811AB23C972F6018">
-    <w:name w:val="3EE10474C4E54C4E811AB23C972F6018"/>
-    <w:rsid w:val="00BF7E23"/>
-  </w:style>
-  <w:style w:type="paragraph" w:customStyle="1" w:styleId="C9E7708BE97B42F68BEFDDD299DB4E01">
-    <w:name w:val="C9E7708BE97B42F68BEFDDD299DB4E01"/>
-    <w:rsid w:val="00BF7E23"/>
-  </w:style>
-  <w:style w:type="paragraph" w:customStyle="1" w:styleId="589ACABEA90A471E8989C9C6D08F695C">
-    <w:name w:val="589ACABEA90A471E8989C9C6D08F695C"/>
-    <w:rsid w:val="00BF7E23"/>
-  </w:style>
-  <w:style w:type="paragraph" w:customStyle="1" w:styleId="3300591A9ACD4F2AA47462BD3094E037">
-    <w:name w:val="3300591A9ACD4F2AA47462BD3094E037"/>
-    <w:rsid w:val="00BF7E23"/>
-  </w:style>
-  <w:style w:type="paragraph" w:customStyle="1" w:styleId="60B2286757244DE7AA452BF4B8DEB67B">
-    <w:name w:val="60B2286757244DE7AA452BF4B8DEB67B"/>
-    <w:rsid w:val="00BF7E23"/>
-  </w:style>
-  <w:style w:type="paragraph" w:customStyle="1" w:styleId="2E3A7532AAEB4A22B933452E18A4F03A">
-    <w:name w:val="2E3A7532AAEB4A22B933452E18A4F03A"/>
-    <w:rsid w:val="00BF7E23"/>
-  </w:style>
-  <w:style w:type="paragraph" w:customStyle="1" w:styleId="EE8E85B6834848EFA392074906048BA6">
-    <w:name w:val="EE8E85B6834848EFA392074906048BA6"/>
-    <w:rsid w:val="00BF7E23"/>
-  </w:style>
-  <w:style w:type="paragraph" w:customStyle="1" w:styleId="226EEFBD949248CCAEEE11C515DECE80">
-    <w:name w:val="226EEFBD949248CCAEEE11C515DECE80"/>
-    <w:rsid w:val="00BF7E23"/>
-  </w:style>
-  <w:style w:type="paragraph" w:customStyle="1" w:styleId="1F3D62C4FD114BA68C183F445E51DFD7">
-    <w:name w:val="1F3D62C4FD114BA68C183F445E51DFD7"/>
-    <w:rsid w:val="00BF7E23"/>
-  </w:style>
-  <w:style w:type="paragraph" w:customStyle="1" w:styleId="0CECA6623D4740C9B962FA45ABC9761E">
-    <w:name w:val="0CECA6623D4740C9B962FA45ABC9761E"/>
-    <w:rsid w:val="00BF7E23"/>
-  </w:style>
-  <w:style w:type="paragraph" w:customStyle="1" w:styleId="C166874C8E54434EB22BE8258EBF7432">
-    <w:name w:val="C166874C8E54434EB22BE8258EBF7432"/>
-    <w:rsid w:val="00BF7E23"/>
-  </w:style>
-  <w:style w:type="paragraph" w:customStyle="1" w:styleId="37B2ED2BC3104E61A5812B8472EAFE69">
-    <w:name w:val="37B2ED2BC3104E61A5812B8472EAFE69"/>
-    <w:rsid w:val="00BF7E23"/>
-  </w:style>
-  <w:style w:type="paragraph" w:customStyle="1" w:styleId="EB16B3447CF04865B57A7AB6920384A5">
-    <w:name w:val="EB16B3447CF04865B57A7AB6920384A5"/>
-    <w:rsid w:val="00BF7E23"/>
-  </w:style>
-  <w:style w:type="paragraph" w:customStyle="1" w:styleId="9E2B066C19A04385A60EB92A32F3D8DC">
-    <w:name w:val="9E2B066C19A04385A60EB92A32F3D8DC"/>
-    <w:rsid w:val="00BF7E23"/>
-  </w:style>
-  <w:style w:type="paragraph" w:customStyle="1" w:styleId="A2635DF031544CFB86CC406C99F9B9B1">
-    <w:name w:val="A2635DF031544CFB86CC406C99F9B9B1"/>
-    <w:rsid w:val="00BF7E23"/>
-  </w:style>
-  <w:style w:type="paragraph" w:customStyle="1" w:styleId="05F306C6CA3C487FB0268678977E0D20">
-    <w:name w:val="05F306C6CA3C487FB0268678977E0D20"/>
-    <w:rsid w:val="00BF7E23"/>
-  </w:style>
-  <w:style w:type="paragraph" w:customStyle="1" w:styleId="9A0BD1567CD747B5A052D30155C1DEC4">
-    <w:name w:val="9A0BD1567CD747B5A052D30155C1DEC4"/>
-    <w:rsid w:val="00BF7E23"/>
-  </w:style>
-  <w:style w:type="paragraph" w:customStyle="1" w:styleId="0E08062B4B994A9F821B3B981E91DB4E5">
-    <w:name w:val="0E08062B4B994A9F821B3B981E91DB4E5"/>
-    <w:rsid w:val="00A72FB2"/>
-    <w:rPr>
-      <w:rFonts w:eastAsiaTheme="minorHAnsi"/>
-    </w:rPr>
-  </w:style>
-  <w:style w:type="paragraph" w:customStyle="1" w:styleId="19809A7D5E784FF480F1A5080BF93F315">
-    <w:name w:val="19809A7D5E784FF480F1A5080BF93F315"/>
-    <w:rsid w:val="00A72FB2"/>
-    <w:rPr>
-      <w:rFonts w:eastAsiaTheme="minorHAnsi"/>
-    </w:rPr>
-  </w:style>
-  <w:style w:type="paragraph" w:customStyle="1" w:styleId="70279C007BF64C96A4F1486348A0149B2">
-    <w:name w:val="70279C007BF64C96A4F1486348A0149B2"/>
-    <w:rsid w:val="00A72FB2"/>
-    <w:rPr>
-      <w:rFonts w:eastAsiaTheme="minorHAnsi"/>
-    </w:rPr>
-  </w:style>
-  <w:style w:type="paragraph" w:customStyle="1" w:styleId="9DB7BA57C7FB4733AA4C2A3A47689F28">
-    <w:name w:val="9DB7BA57C7FB4733AA4C2A3A47689F28"/>
-    <w:rsid w:val="00A72FB2"/>
-  </w:style>
-  <w:style w:type="paragraph" w:customStyle="1" w:styleId="B1BB10003AD6458FA46B21F4F10E15F0">
-    <w:name w:val="B1BB10003AD6458FA46B21F4F10E15F0"/>
-    <w:rsid w:val="00A72FB2"/>
-  </w:style>
-  <w:style w:type="paragraph" w:customStyle="1" w:styleId="F5CA7D90728046288B6F1D3A6860A004">
-    <w:name w:val="F5CA7D90728046288B6F1D3A6860A004"/>
-    <w:rsid w:val="00A72FB2"/>
-  </w:style>
-  <w:style w:type="paragraph" w:customStyle="1" w:styleId="F62C959CE787486A974B32A226323E70">
-    <w:name w:val="F62C959CE787486A974B32A226323E70"/>
-    <w:rsid w:val="00A72FB2"/>
-  </w:style>
-  <w:style w:type="paragraph" w:customStyle="1" w:styleId="33DD7D7A4B9C4F77AEEB482BC31B1117">
-    <w:name w:val="33DD7D7A4B9C4F77AEEB482BC31B1117"/>
-    <w:rsid w:val="00A72FB2"/>
-  </w:style>
-  <w:style w:type="paragraph" w:customStyle="1" w:styleId="7EBD7375523F466F90ABFC36270B89D8">
-    <w:name w:val="7EBD7375523F466F90ABFC36270B89D8"/>
-    <w:rsid w:val="00A72FB2"/>
-  </w:style>
-  <w:style w:type="paragraph" w:customStyle="1" w:styleId="89D1A6B95C4A44D6975A4DD58CEA3315">
-    <w:name w:val="89D1A6B95C4A44D6975A4DD58CEA3315"/>
-    <w:rsid w:val="00A72FB2"/>
-  </w:style>
-  <w:style w:type="paragraph" w:customStyle="1" w:styleId="A6CFA45C103C40E8AA3BCE940854588E">
-    <w:name w:val="A6CFA45C103C40E8AA3BCE940854588E"/>
-    <w:rsid w:val="00A72FB2"/>
-  </w:style>
-  <w:style w:type="paragraph" w:customStyle="1" w:styleId="5CAE3C8882304D28BEE3962C2F6F034C">
-    <w:name w:val="5CAE3C8882304D28BEE3962C2F6F034C"/>
-    <w:rsid w:val="00A72FB2"/>
-  </w:style>
-  <w:style w:type="paragraph" w:customStyle="1" w:styleId="803EDC9BC9CA44CFB48AC4D761CB2807">
-    <w:name w:val="803EDC9BC9CA44CFB48AC4D761CB2807"/>
-    <w:rsid w:val="00A72FB2"/>
-  </w:style>
-  <w:style w:type="paragraph" w:customStyle="1" w:styleId="C5CC0BBC08AB42829511F01563FEE3C5">
-    <w:name w:val="C5CC0BBC08AB42829511F01563FEE3C5"/>
-    <w:rsid w:val="00A72FB2"/>
-  </w:style>
-  <w:style w:type="paragraph" w:customStyle="1" w:styleId="529307BDBCE74184A39DEACDF7A1C1A3">
-    <w:name w:val="529307BDBCE74184A39DEACDF7A1C1A3"/>
-    <w:rsid w:val="00A72FB2"/>
-  </w:style>
-  <w:style w:type="paragraph" w:customStyle="1" w:styleId="A7B6E39D1B2E4CB9A406A49DF1063149">
-    <w:name w:val="A7B6E39D1B2E4CB9A406A49DF1063149"/>
-    <w:rsid w:val="00A72FB2"/>
-  </w:style>
-  <w:style w:type="paragraph" w:customStyle="1" w:styleId="2DBB9F3F03ED47EB926E4F9AB7CAAB7F">
-    <w:name w:val="2DBB9F3F03ED47EB926E4F9AB7CAAB7F"/>
-    <w:rsid w:val="00A72FB2"/>
-  </w:style>
-  <w:style w:type="paragraph" w:customStyle="1" w:styleId="4C67CE09ECA0411D8967CAD02225FE04">
-    <w:name w:val="4C67CE09ECA0411D8967CAD02225FE04"/>
-    <w:rsid w:val="00A72FB2"/>
-  </w:style>
-  <w:style w:type="paragraph" w:customStyle="1" w:styleId="275E3CFC70204CAC959EA73641A225C0">
-    <w:name w:val="275E3CFC70204CAC959EA73641A225C0"/>
-    <w:rsid w:val="00A72FB2"/>
-  </w:style>
-  <w:style w:type="paragraph" w:customStyle="1" w:styleId="6404041237CF4CC9A9F67D509D619F18">
-    <w:name w:val="6404041237CF4CC9A9F67D509D619F18"/>
-    <w:rsid w:val="00A72FB2"/>
-  </w:style>
-  <w:style w:type="paragraph" w:customStyle="1" w:styleId="5C436EBAA7104D99ADA1DF7008B8F3C1">
-    <w:name w:val="5C436EBAA7104D99ADA1DF7008B8F3C1"/>
-    <w:rsid w:val="00A72FB2"/>
-  </w:style>
-  <w:style w:type="paragraph" w:customStyle="1" w:styleId="E0306D24AE95419F8BC85600362C60A7">
-    <w:name w:val="E0306D24AE95419F8BC85600362C60A7"/>
-    <w:rsid w:val="00A72FB2"/>
-  </w:style>
-  <w:style w:type="paragraph" w:customStyle="1" w:styleId="3D0C19901D2F47FD83240F9032EA8AA3">
-    <w:name w:val="3D0C19901D2F47FD83240F9032EA8AA3"/>
-    <w:rsid w:val="00A72FB2"/>
-  </w:style>
-  <w:style w:type="paragraph" w:customStyle="1" w:styleId="C51C6B779F514E79BB108D506B6C5A6A">
-    <w:name w:val="C51C6B779F514E79BB108D506B6C5A6A"/>
-    <w:rsid w:val="00A72FB2"/>
-  </w:style>
-  <w:style w:type="paragraph" w:customStyle="1" w:styleId="B03DCB369125464BBAC4D5231A5B6343">
-    <w:name w:val="B03DCB369125464BBAC4D5231A5B6343"/>
-    <w:rsid w:val="00A72FB2"/>
-  </w:style>
-  <w:style w:type="paragraph" w:customStyle="1" w:styleId="E673086A20E247618939915925768466">
-    <w:name w:val="E673086A20E247618939915925768466"/>
-    <w:rsid w:val="00D206B3"/>
-  </w:style>
-  <w:style w:type="paragraph" w:customStyle="1" w:styleId="346E3C2B5D084DF6B4CC8A5613AF7FAD">
-    <w:name w:val="346E3C2B5D084DF6B4CC8A5613AF7FAD"/>
-    <w:rsid w:val="00D206B3"/>
-  </w:style>
-  <w:style w:type="paragraph" w:customStyle="1" w:styleId="FFCE0047E15D49FBBBF66B1F636B0AB9">
-    <w:name w:val="FFCE0047E15D49FBBBF66B1F636B0AB9"/>
-    <w:rsid w:val="00D206B3"/>
-  </w:style>
-  <w:style w:type="paragraph" w:customStyle="1" w:styleId="82076D79A5074F2E9791F49545C69830">
-    <w:name w:val="82076D79A5074F2E9791F49545C69830"/>
-    <w:rsid w:val="00D206B3"/>
-  </w:style>
-  <w:style w:type="paragraph" w:customStyle="1" w:styleId="40B11B60624D4B55A430254A1BC0DEB5">
-    <w:name w:val="40B11B60624D4B55A430254A1BC0DEB5"/>
-    <w:rsid w:val="00D206B3"/>
-  </w:style>
-  <w:style w:type="paragraph" w:customStyle="1" w:styleId="8560CA20B5E244259D5FD7BF5CA4B71C">
-    <w:name w:val="8560CA20B5E244259D5FD7BF5CA4B71C"/>
-    <w:rsid w:val="00D206B3"/>
-  </w:style>
-  <w:style w:type="paragraph" w:customStyle="1" w:styleId="3AAD26826F5D4A759DA61652A3962D6C">
-    <w:name w:val="3AAD26826F5D4A759DA61652A3962D6C"/>
-    <w:rsid w:val="00D206B3"/>
-  </w:style>
-  <w:style w:type="paragraph" w:customStyle="1" w:styleId="47FC3002E4544B5CBFDF1B8BC24ECCC0">
-    <w:name w:val="47FC3002E4544B5CBFDF1B8BC24ECCC0"/>
-    <w:rsid w:val="00D206B3"/>
-  </w:style>
-  <w:style w:type="paragraph" w:customStyle="1" w:styleId="B1B6D6CEF42C4A738B135C8E002136BF">
-    <w:name w:val="B1B6D6CEF42C4A738B135C8E002136BF"/>
-    <w:rsid w:val="00D206B3"/>
-  </w:style>
-  <w:style w:type="paragraph" w:customStyle="1" w:styleId="06ED192E57144FE2B9989B09AB5B7805">
-    <w:name w:val="06ED192E57144FE2B9989B09AB5B7805"/>
-    <w:rsid w:val="00C55764"/>
-  </w:style>
-  <w:style w:type="paragraph" w:customStyle="1" w:styleId="78EDC7279D834EE4BB4848FA87CFEE6C">
-    <w:name w:val="78EDC7279D834EE4BB4848FA87CFEE6C"/>
-    <w:rsid w:val="00C55764"/>
-  </w:style>
-  <w:style w:type="paragraph" w:customStyle="1" w:styleId="F53B45E8D5604449B7A50616BF27E807">
-    <w:name w:val="F53B45E8D5604449B7A50616BF27E807"/>
-    <w:rsid w:val="00A53E13"/>
-    <w:rPr>
-      <w:lang w:val="en-GB" w:eastAsia="en-GB"/>
-    </w:rPr>
-  </w:style>
-  <w:style w:type="paragraph" w:customStyle="1" w:styleId="7B15475605A34323BEFA22011795422B">
-    <w:name w:val="7B15475605A34323BEFA22011795422B"/>
-    <w:rsid w:val="00A53E13"/>
-    <w:rPr>
-      <w:lang w:val="en-GB" w:eastAsia="en-GB"/>
-    </w:rPr>
-  </w:style>
-  <w:style w:type="paragraph" w:customStyle="1" w:styleId="91493826EE9148ED88F8A549B0BC00AF">
-    <w:name w:val="91493826EE9148ED88F8A549B0BC00AF"/>
-    <w:rsid w:val="00A53E13"/>
-    <w:rPr>
-      <w:lang w:val="en-GB" w:eastAsia="en-GB"/>
-    </w:rPr>
-  </w:style>
-  <w:style w:type="paragraph" w:customStyle="1" w:styleId="969585BC21B44D5BA122E6494F3708F1">
-    <w:name w:val="969585BC21B44D5BA122E6494F3708F1"/>
-    <w:rsid w:val="002F7858"/>
-    <w:rPr>
-      <w:lang w:val="en-GB" w:eastAsia="en-GB"/>
-    </w:rPr>
-  </w:style>
-  <w:style w:type="paragraph" w:customStyle="1" w:styleId="4FB72DAAC5584E74864F19550DF99C71">
-    <w:name w:val="4FB72DAAC5584E74864F19550DF99C71"/>
-    <w:rsid w:val="002F7858"/>
-    <w:rPr>
-      <w:lang w:val="en-GB" w:eastAsia="en-GB"/>
-    </w:rPr>
-  </w:style>
-  <w:style w:type="paragraph" w:customStyle="1" w:styleId="FDA43C31A63B442CA158BCFB2E1CB65F">
-    <w:name w:val="FDA43C31A63B442CA158BCFB2E1CB65F"/>
-    <w:rsid w:val="002F7858"/>
-    <w:rPr>
-      <w:lang w:val="en-GB" w:eastAsia="en-GB"/>
-    </w:rPr>
-  </w:style>
-  <w:style w:type="paragraph" w:customStyle="1" w:styleId="0CBA21538DF04A45868CF6204A6B506B">
-    <w:name w:val="0CBA21538DF04A45868CF6204A6B506B"/>
-    <w:rsid w:val="002F7858"/>
-    <w:rPr>
-      <w:lang w:val="en-GB" w:eastAsia="en-GB"/>
-    </w:rPr>
-  </w:style>
-  <w:style w:type="paragraph" w:customStyle="1" w:styleId="F149732887B343BB96CDCE598FABD657">
-    <w:name w:val="F149732887B343BB96CDCE598FABD657"/>
-    <w:rsid w:val="002F7858"/>
-    <w:rPr>
-      <w:lang w:val="en-GB" w:eastAsia="en-GB"/>
-    </w:rPr>
-  </w:style>
-  <w:style w:type="paragraph" w:customStyle="1" w:styleId="19D508A95B114CB89F5ADA27FCC11C68">
-    <w:name w:val="19D508A95B114CB89F5ADA27FCC11C68"/>
-    <w:rsid w:val="002F7858"/>
-    <w:rPr>
-      <w:lang w:val="en-GB" w:eastAsia="en-GB"/>
-    </w:rPr>
-  </w:style>
-  <w:style w:type="paragraph" w:customStyle="1" w:styleId="3AA97300D0D647D59A0CC6785846A51F">
-    <w:name w:val="3AA97300D0D647D59A0CC6785846A51F"/>
-    <w:rsid w:val="002F7858"/>
-    <w:rPr>
-      <w:lang w:val="en-GB" w:eastAsia="en-GB"/>
-    </w:rPr>
-  </w:style>
-  <w:style w:type="paragraph" w:customStyle="1" w:styleId="C059CF1B5CC74CADB7ABBC1B35DA97CB">
-    <w:name w:val="C059CF1B5CC74CADB7ABBC1B35DA97CB"/>
-    <w:rsid w:val="002F7858"/>
-    <w:rPr>
-      <w:lang w:val="en-GB" w:eastAsia="en-GB"/>
-    </w:rPr>
-  </w:style>
-  <w:style w:type="paragraph" w:customStyle="1" w:styleId="971FBE8E02234C02973DF6CF72932BFD">
-    <w:name w:val="971FBE8E02234C02973DF6CF72932BFD"/>
-    <w:rsid w:val="002F7858"/>
-    <w:rPr>
-      <w:lang w:val="en-GB" w:eastAsia="en-GB"/>
-    </w:rPr>
-  </w:style>
-  <w:style w:type="paragraph" w:customStyle="1" w:styleId="239DF46E18D24047918775537E57906D">
-    <w:name w:val="239DF46E18D24047918775537E57906D"/>
-    <w:rsid w:val="0035416D"/>
-  </w:style>
-</w:styles>
-</file>
-
-<file path=word/glossary/stylesWithEffects.xml><?xml version="1.0" encoding="utf-8"?>
-<w:styles xmlns:wpc="http://schemas.microsoft.com/office/word/2010/wordprocessingCanvas" xmlns:mc="http://schemas.openxmlformats.org/markup-compatibility/2006" xmlns:o="urn:schemas-microsoft-com:office:office" xmlns:r="http://schemas.openxmlformats.org/officeDocument/2006/relationships" xmlns:m="http://schemas.openxmlformats.org/officeDocument/2006/math" xmlns:v="urn:schemas-microsoft-com:vml" xmlns:wp14="http://schemas.microsoft.com/office/word/2010/wordprocessingDrawing" xmlns:wp="http://schemas.openxmlformats.org/drawingml/2006/wordprocessingDrawing" xmlns:w10="urn:schemas-microsoft-com:office:word" xmlns:w="http://schemas.openxmlformats.org/wordprocessingml/2006/main" xmlns:w14="http://schemas.microsoft.com/office/word/2010/wordml" xmlns:wpg="http://schemas.microsoft.com/office/word/2010/wordprocessingGroup" xmlns:wpi="http://schemas.microsoft.com/office/word/2010/wordprocessingInk" xmlns:wne="http://schemas.microsoft.com/office/word/2006/wordml" xmlns:wps="http://schemas.microsoft.com/office/word/2010/wordprocessingShape" mc:Ignorable="w14 wp14">
-  <w:docDefaults>
-    <w:rPrDefault>
-      <w:rPr>
-        <w:rFonts w:asciiTheme="minorHAnsi" w:eastAsiaTheme="minorEastAsia" w:hAnsiTheme="minorHAnsi" w:cstheme="minorBidi"/>
-        <w:sz w:val="22"/>
-        <w:szCs w:val="22"/>
-        <w:lang w:val="en-GB" w:eastAsia="en-GB" w:bidi="ar-SA"/>
-      </w:rPr>
-    </w:rPrDefault>
-    <w:pPrDefault>
-      <w:pPr>
-        <w:spacing w:after="200" w:line="276" w:lineRule="auto"/>
-      </w:pPr>
-    </w:pPrDefault>
-  </w:docDefaults>
-  <w:latentStyles w:defLockedState="0" w:defUIPriority="99" w:defSemiHidden="1" w:defUnhideWhenUsed="1" w:defQFormat="0" w:count="267">
-    <w:lsdException w:name="Normal" w:semiHidden="0" w:uiPriority="0" w:unhideWhenUsed="0" w:qFormat="1"/>
-    <w:lsdException w:name="heading 1" w:semiHidden="0" w:uiPriority="9" w:unhideWhenUsed="0" w:qFormat="1"/>
-    <w:lsdException w:name="heading 2" w:uiPriority="9" w:qFormat="1"/>
-    <w:lsdException w:name="heading 3" w:uiPriority="9" w:qFormat="1"/>
-    <w:lsdException w:name="heading 4" w:uiPriority="9" w:qFormat="1"/>
-    <w:lsdException w:name="heading 5" w:uiPriority="9" w:qFormat="1"/>
-    <w:lsdException w:name="heading 6" w:uiPriority="9" w:qFormat="1"/>
-    <w:lsdException w:name="heading 7" w:uiPriority="9" w:qFormat="1"/>
-    <w:lsdException w:name="heading 8" w:uiPriority="9" w:qFormat="1"/>
-    <w:lsdException w:name="heading 9" w:uiPriority="9" w:qFormat="1"/>
-    <w:lsdException w:name="toc 1" w:uiPriority="39"/>
-    <w:lsdException w:name="toc 2" w:uiPriority="39"/>
-    <w:lsdException w:name="toc 3" w:uiPriority="39"/>
-    <w:lsdException w:name="toc 4" w:uiPriority="39"/>
-    <w:lsdException w:name="toc 5" w:uiPriority="39"/>
-    <w:lsdException w:name="toc 6" w:uiPriority="39"/>
-    <w:lsdException w:name="toc 7" w:uiPriority="39"/>
-    <w:lsdException w:name="toc 8" w:uiPriority="39"/>
-    <w:lsdException w:name="toc 9" w:uiPriority="39"/>
-    <w:lsdException w:name="caption" w:uiPriority="35" w:qFormat="1"/>
-    <w:lsdException w:name="Title" w:semiHidden="0" w:uiPriority="10" w:unhideWhenUsed="0" w:qFormat="1"/>
-    <w:lsdException w:name="Default Paragraph Font" w:uiPriority="1"/>
-    <w:lsdException w:name="Subtitle" w:semiHidden="0" w:uiPriority="11" w:unhideWhenUsed="0" w:qFormat="1"/>
-    <w:lsdException w:name="Strong" w:semiHidden="0" w:uiPriority="22" w:unhideWhenUsed="0" w:qFormat="1"/>
-    <w:lsdException w:name="Emphasis" w:semiHidden="0" w:uiPriority="20" w:unhideWhenUsed="0" w:qFormat="1"/>
-    <w:lsdException w:name="Table Grid" w:semiHidden="0" w:uiPriority="59" w:unhideWhenUsed="0"/>
-    <w:lsdException w:name="Placeholder Text" w:unhideWhenUsed="0"/>
-    <w:lsdException w:name="No Spacing" w:semiHidden="0" w:uiPriority="1" w:unhideWhenUsed="0" w:qFormat="1"/>
-    <w:lsdException w:name="Light Shading" w:semiHidden="0" w:uiPriority="60" w:unhideWhenUsed="0"/>
-    <w:lsdException w:name="Light List" w:semiHidden="0" w:uiPriority="61" w:unhideWhenUsed="0"/>
-    <w:lsdException w:name="Light Grid" w:semiHidden="0" w:uiPriority="62" w:unhideWhenUsed="0"/>
-    <w:lsdException w:name="Medium Shading 1" w:semiHidden="0" w:uiPriority="63" w:unhideWhenUsed="0"/>
-    <w:lsdException w:name="Medium Shading 2" w:semiHidden="0" w:uiPriority="64" w:unhideWhenUsed="0"/>
-    <w:lsdException w:name="Medium List 1" w:semiHidden="0" w:uiPriority="65" w:unhideWhenUsed="0"/>
-    <w:lsdException w:name="Medium List 2" w:semiHidden="0" w:uiPriority="66" w:unhideWhenUsed="0"/>
-    <w:lsdException w:name="Medium Grid 1" w:semiHidden="0" w:uiPriority="67" w:unhideWhenUsed="0"/>
-    <w:lsdException w:name="Medium Grid 2" w:semiHidden="0" w:uiPriority="68" w:unhideWhenUsed="0"/>
-    <w:lsdException w:name="Medium Grid 3" w:semiHidden="0" w:uiPriority="69" w:unhideWhenUsed="0"/>
-    <w:lsdException w:name="Dark List" w:semiHidden="0" w:uiPriority="70" w:unhideWhenUsed="0"/>
-    <w:lsdException w:name="Colorful Shading" w:semiHidden="0" w:uiPriority="71" w:unhideWhenUsed="0"/>
-    <w:lsdException w:name="Colorful List" w:semiHidden="0" w:uiPriority="72" w:unhideWhenUsed="0"/>
-    <w:lsdException w:name="Colorful Grid" w:semiHidden="0" w:uiPriority="73" w:unhideWhenUsed="0"/>
-    <w:lsdException w:name="Light Shading Accent 1" w:semiHidden="0" w:uiPriority="60" w:unhideWhenUsed="0"/>
-    <w:lsdException w:name="Light List Accent 1" w:semiHidden="0" w:uiPriority="61" w:unhideWhenUsed="0"/>
-    <w:lsdException w:name="Light Grid Accent 1" w:semiHidden="0" w:uiPriority="62" w:unhideWhenUsed="0"/>
-    <w:lsdException w:name="Medium Shading 1 Accent 1" w:semiHidden="0" w:uiPriority="63" w:unhideWhenUsed="0"/>
-    <w:lsdException w:name="Medium Shading 2 Accent 1" w:semiHidden="0" w:uiPriority="64" w:unhideWhenUsed="0"/>
-    <w:lsdException w:name="Medium List 1 Accent 1" w:semiHidden="0" w:uiPriority="65" w:unhideWhenUsed="0"/>
-    <w:lsdException w:name="Revision" w:unhideWhenUsed="0"/>
-    <w:lsdException w:name="List Paragraph" w:semiHidden="0" w:uiPriority="34" w:unhideWhenUsed="0" w:qFormat="1"/>
-    <w:lsdException w:name="Quote" w:semiHidden="0" w:uiPriority="29" w:unhideWhenUsed="0" w:qFormat="1"/>
-    <w:lsdException w:name="Intense Quote" w:semiHidden="0" w:uiPriority="30" w:unhideWhenUsed="0" w:qFormat="1"/>
-    <w:lsdException w:name="Medium List 2 Accent 1" w:semiHidden="0" w:uiPriority="66" w:unhideWhenUsed="0"/>
-    <w:lsdException w:name="Medium Grid 1 Accent 1" w:semiHidden="0" w:uiPriority="67" w:unhideWhenUsed="0"/>
-    <w:lsdException w:name="Medium Grid 2 Accent 1" w:semiHidden="0" w:uiPriority="68" w:unhideWhenUsed="0"/>
-    <w:lsdException w:name="Medium Grid 3 Accent 1" w:semiHidden="0" w:uiPriority="69" w:unhideWhenUsed="0"/>
-    <w:lsdException w:name="Dark List Accent 1" w:semiHidden="0" w:uiPriority="70" w:unhideWhenUsed="0"/>
-    <w:lsdException w:name="Colorful Shading Accent 1" w:semiHidden="0" w:uiPriority="71" w:unhideWhenUsed="0"/>
-    <w:lsdException w:name="Colorful List Accent 1" w:semiHidden="0" w:uiPriority="72" w:unhideWhenUsed="0"/>
-    <w:lsdException w:name="Colorful Grid Accent 1" w:semiHidden="0" w:uiPriority="73" w:unhideWhenUsed="0"/>
-    <w:lsdException w:name="Light Shading Accent 2" w:semiHidden="0" w:uiPriority="60" w:unhideWhenUsed="0"/>
-    <w:lsdException w:name="Light List Accent 2" w:semiHidden="0" w:uiPriority="61" w:unhideWhenUsed="0"/>
-    <w:lsdException w:name="Light Grid Accent 2" w:semiHidden="0" w:uiPriority="62" w:unhideWhenUsed="0"/>
-    <w:lsdException w:name="Medium Shading 1 Accent 2" w:semiHidden="0" w:uiPriority="63" w:unhideWhenUsed="0"/>
-    <w:lsdException w:name="Medium Shading 2 Accent 2" w:semiHidden="0" w:uiPriority="64" w:unhideWhenUsed="0"/>
-    <w:lsdException w:name="Medium List 1 Accent 2" w:semiHidden="0" w:uiPriority="65" w:unhideWhenUsed="0"/>
-    <w:lsdException w:name="Medium List 2 Accent 2" w:semiHidden="0" w:uiPriority="66" w:unhideWhenUsed="0"/>
-    <w:lsdException w:name="Medium Grid 1 Accent 2" w:semiHidden="0" w:uiPriority="67" w:unhideWhenUsed="0"/>
-    <w:lsdException w:name="Medium Grid 2 Accent 2" w:semiHidden="0" w:uiPriority="68" w:unhideWhenUsed="0"/>
-    <w:lsdException w:name="Medium Grid 3 Accent 2" w:semiHidden="0" w:uiPriority="69" w:unhideWhenUsed="0"/>
-    <w:lsdException w:name="Dark List Accent 2" w:semiHidden="0" w:uiPriority="70" w:unhideWhenUsed="0"/>
-    <w:lsdException w:name="Colorful Shading Accent 2" w:semiHidden="0" w:uiPriority="71" w:unhideWhenUsed="0"/>
-    <w:lsdException w:name="Colorful List Accent 2" w:semiHidden="0" w:uiPriority="72" w:unhideWhenUsed="0"/>
-    <w:lsdException w:name="Colorful Grid Accent 2" w:semiHidden="0" w:uiPriority="73" w:unhideWhenUsed="0"/>
-    <w:lsdException w:name="Light Shading Accent 3" w:semiHidden="0" w:uiPriority="60" w:unhideWhenUsed="0"/>
-    <w:lsdException w:name="Light List Accent 3" w:semiHidden="0" w:uiPriority="61" w:unhideWhenUsed="0"/>
-    <w:lsdException w:name="Light Grid Accent 3" w:semiHidden="0" w:uiPriority="62" w:unhideWhenUsed="0"/>
-    <w:lsdException w:name="Medium Shading 1 Accent 3" w:semiHidden="0" w:uiPriority="63" w:unhideWhenUsed="0"/>
-    <w:lsdException w:name="Medium Shading 2 Accent 3" w:semiHidden="0" w:uiPriority="64" w:unhideWhenUsed="0"/>
-    <w:lsdException w:name="Medium List 1 Accent 3" w:semiHidden="0" w:uiPriority="65" w:unhideWhenUsed="0"/>
-    <w:lsdException w:name="Medium List 2 Accent 3" w:semiHidden="0" w:uiPriority="66" w:unhideWhenUsed="0"/>
-    <w:lsdException w:name="Medium Grid 1 Accent 3" w:semiHidden="0" w:uiPriority="67" w:unhideWhenUsed="0"/>
-    <w:lsdException w:name="Medium Grid 2 Accent 3" w:semiHidden="0" w:uiPriority="68" w:unhideWhenUsed="0"/>
-    <w:lsdException w:name="Medium Grid 3 Accent 3" w:semiHidden="0" w:uiPriority="69" w:unhideWhenUsed="0"/>
-    <w:lsdException w:name="Dark List Accent 3" w:semiHidden="0" w:uiPriority="70" w:unhideWhenUsed="0"/>
-    <w:lsdException w:name="Colorful Shading Accent 3" w:semiHidden="0" w:uiPriority="71" w:unhideWhenUsed="0"/>
-    <w:lsdException w:name="Colorful List Accent 3" w:semiHidden="0" w:uiPriority="72" w:unhideWhenUsed="0"/>
-    <w:lsdException w:name="Colorful Grid Accent 3" w:semiHidden="0" w:uiPriority="73" w:unhideWhenUsed="0"/>
-    <w:lsdException w:name="Light Shading Accent 4" w:semiHidden="0" w:uiPriority="60" w:unhideWhenUsed="0"/>
-    <w:lsdException w:name="Light List Accent 4" w:semiHidden="0" w:uiPriority="61" w:unhideWhenUsed="0"/>
-    <w:lsdException w:name="Light Grid Accent 4" w:semiHidden="0" w:uiPriority="62" w:unhideWhenUsed="0"/>
-    <w:lsdException w:name="Medium Shading 1 Accent 4" w:semiHidden="0" w:uiPriority="63" w:unhideWhenUsed="0"/>
-    <w:lsdException w:name="Medium Shading 2 Accent 4" w:semiHidden="0" w:uiPriority="64" w:unhideWhenUsed="0"/>
-    <w:lsdException w:name="Medium List 1 Accent 4" w:semiHidden="0" w:uiPriority="65" w:unhideWhenUsed="0"/>
-    <w:lsdException w:name="Medium List 2 Accent 4" w:semiHidden="0" w:uiPriority="66" w:unhideWhenUsed="0"/>
-    <w:lsdException w:name="Medium Grid 1 Accent 4" w:semiHidden="0" w:uiPriority="67" w:unhideWhenUsed="0"/>
-    <w:lsdException w:name="Medium Grid 2 Accent 4" w:semiHidden="0" w:uiPriority="68" w:unhideWhenUsed="0"/>
-    <w:lsdException w:name="Medium Grid 3 Accent 4" w:semiHidden="0" w:uiPriority="69" w:unhideWhenUsed="0"/>
-    <w:lsdException w:name="Dark List Accent 4" w:semiHidden="0" w:uiPriority="70" w:unhideWhenUsed="0"/>
-    <w:lsdException w:name="Colorful Shading Accent 4" w:semiHidden="0" w:uiPriority="71" w:unhideWhenUsed="0"/>
-    <w:lsdException w:name="Colorful List Accent 4" w:semiHidden="0" w:uiPriority="72" w:unhideWhenUsed="0"/>
-    <w:lsdException w:name="Colorful Grid Accent 4" w:semiHidden="0" w:uiPriority="73" w:unhideWhenUsed="0"/>
-    <w:lsdException w:name="Light Shading Accent 5" w:semiHidden="0" w:uiPriority="60" w:unhideWhenUsed="0"/>
-    <w:lsdException w:name="Light List Accent 5" w:semiHidden="0" w:uiPriority="61" w:unhideWhenUsed="0"/>
-    <w:lsdException w:name="Light Grid Accent 5" w:semiHidden="0" w:uiPriority="62" w:unhideWhenUsed="0"/>
-    <w:lsdException w:name="Medium Shading 1 Accent 5" w:semiHidden="0" w:uiPriority="63" w:unhideWhenUsed="0"/>
-    <w:lsdException w:name="Medium Shading 2 Accent 5" w:semiHidden="0" w:uiPriority="64" w:unhideWhenUsed="0"/>
-    <w:lsdException w:name="Medium List 1 Accent 5" w:semiHidden="0" w:uiPriority="65" w:unhideWhenUsed="0"/>
-    <w:lsdException w:name="Medium List 2 Accent 5" w:semiHidden="0" w:uiPriority="66" w:unhideWhenUsed="0"/>
-    <w:lsdException w:name="Medium Grid 1 Accent 5" w:semiHidden="0" w:uiPriority="67" w:unhideWhenUsed="0"/>
-    <w:lsdException w:name="Medium Grid 2 Accent 5" w:semiHidden="0" w:uiPriority="68" w:unhideWhenUsed="0"/>
-    <w:lsdException w:name="Medium Grid 3 Accent 5" w:semiHidden="0" w:uiPriority="69" w:unhideWhenUsed="0"/>
-    <w:lsdException w:name="Dark List Accent 5" w:semiHidden="0" w:uiPriority="70" w:unhideWhenUsed="0"/>
-    <w:lsdException w:name="Colorful Shading Accent 5" w:semiHidden="0" w:uiPriority="71" w:unhideWhenUsed="0"/>
-    <w:lsdException w:name="Colorful List Accent 5" w:semiHidden="0" w:uiPriority="72" w:unhideWhenUsed="0"/>
-    <w:lsdException w:name="Colorful Grid Accent 5" w:semiHidden="0" w:uiPriority="73" w:unhideWhenUsed="0"/>
-    <w:lsdException w:name="Light Shading Accent 6" w:semiHidden="0" w:uiPriority="60" w:unhideWhenUsed="0"/>
-    <w:lsdException w:name="Light List Accent 6" w:semiHidden="0" w:uiPriority="61" w:unhideWhenUsed="0"/>
-    <w:lsdException w:name="Light Grid Accent 6" w:semiHidden="0" w:uiPriority="62" w:unhideWhenUsed="0"/>
-    <w:lsdException w:name="Medium Shading 1 Accent 6" w:semiHidden="0" w:uiPriority="63" w:unhideWhenUsed="0"/>
-    <w:lsdException w:name="Medium Shading 2 Accent 6" w:semiHidden="0" w:uiPriority="64" w:unhideWhenUsed="0"/>
-    <w:lsdException w:name="Medium List 1 Accent 6" w:semiHidden="0" w:uiPriority="65" w:unhideWhenUsed="0"/>
-    <w:lsdException w:name="Medium List 2 Accent 6" w:semiHidden="0" w:uiPriority="66" w:unhideWhenUsed="0"/>
-    <w:lsdException w:name="Medium Grid 1 Accent 6" w:semiHidden="0" w:uiPriority="67" w:unhideWhenUsed="0"/>
-    <w:lsdException w:name="Medium Grid 2 Accent 6" w:semiHidden="0" w:uiPriority="68" w:unhideWhenUsed="0"/>
-    <w:lsdException w:name="Medium Grid 3 Accent 6" w:semiHidden="0" w:uiPriority="69" w:unhideWhenUsed="0"/>
-    <w:lsdException w:name="Dark List Accent 6" w:semiHidden="0" w:uiPriority="70" w:unhideWhenUsed="0"/>
-    <w:lsdException w:name="Colorful Shading Accent 6" w:semiHidden="0" w:uiPriority="71" w:unhideWhenUsed="0"/>
-    <w:lsdException w:name="Colorful List Accent 6" w:semiHidden="0" w:uiPriority="72" w:unhideWhenUsed="0"/>
-    <w:lsdException w:name="Colorful Grid Accent 6" w:semiHidden="0" w:uiPriority="73" w:unhideWhenUsed="0"/>
-    <w:lsdException w:name="Subtle Emphasis" w:semiHidden="0" w:uiPriority="19" w:unhideWhenUsed="0" w:qFormat="1"/>
-    <w:lsdException w:name="Intense Emphasis" w:semiHidden="0" w:uiPriority="21" w:unhideWhenUsed="0" w:qFormat="1"/>
-    <w:lsdException w:name="Subtle Reference" w:semiHidden="0" w:uiPriority="31" w:unhideWhenUsed="0" w:qFormat="1"/>
-    <w:lsdException w:name="Intense Reference" w:semiHidden="0" w:uiPriority="32" w:unhideWhenUsed="0" w:qFormat="1"/>
-    <w:lsdException w:name="Book Title" w:semiHidden="0" w:uiPriority="33" w:unhideWhenUsed="0" w:qFormat="1"/>
-    <w:lsdException w:name="Bibliography" w:uiPriority="37"/>
-    <w:lsdException w:name="TOC Heading" w:uiPriority="39" w:qFormat="1"/>
-  </w:latentStyles>
-  <w:style w:type="paragraph" w:default="1" w:styleId="Normal">
-    <w:name w:val="Normal"/>
-    <w:qFormat/>
-  </w:style>
-  <w:style w:type="character" w:default="1" w:styleId="DefaultParagraphFont">
-    <w:name w:val="Default Paragraph Font"/>
-    <w:uiPriority w:val="1"/>
-    <w:semiHidden/>
-    <w:unhideWhenUsed/>
-  </w:style>
-  <w:style w:type="table" w:default="1" w:styleId="TableNormal">
-    <w:name w:val="Normal Table"/>
-    <w:uiPriority w:val="99"/>
-    <w:semiHidden/>
-    <w:unhideWhenUsed/>
-    <w:tblPr>
-      <w:tblInd w:w="0" w:type="dxa"/>
-      <w:tblCellMar>
-        <w:top w:w="0" w:type="dxa"/>
-        <w:left w:w="108" w:type="dxa"/>
-        <w:bottom w:w="0" w:type="dxa"/>
-        <w:right w:w="108" w:type="dxa"/>
-      </w:tblCellMar>
-    </w:tblPr>
-  </w:style>
-  <w:style w:type="numbering" w:default="1" w:styleId="NoList">
-    <w:name w:val="No List"/>
-    <w:uiPriority w:val="99"/>
-    <w:semiHidden/>
-    <w:unhideWhenUsed/>
-  </w:style>
-</w:styles>
-</file>
-
-<file path=word/glossary/webSettings.xml><?xml version="1.0" encoding="utf-8"?>
-<w:webSettings xmlns:mc="http://schemas.openxmlformats.org/markup-compatibility/2006" xmlns:r="http://schemas.openxmlformats.org/officeDocument/2006/relationships" xmlns:w="http://schemas.openxmlformats.org/wordprocessingml/2006/main" xmlns:w14="http://schemas.microsoft.com/office/word/2010/wordml" mc:Ignorable="w14">
-  <w:optimizeForBrowser/>
-</w:webSettings>
 </file>
 
 <file path=word/theme/theme1.xml><?xml version="1.0" encoding="utf-8"?>
@@ -7189,7 +5570,7 @@
 </file>
 
 <file path=customXml/itemProps1.xml><?xml version="1.0" encoding="utf-8"?>
-<ds:datastoreItem xmlns:ds="http://schemas.openxmlformats.org/officeDocument/2006/customXml" ds:itemID="{F132DD79-FBA0-4103-A87C-FBD87F35BD1C}">
+<ds:datastoreItem xmlns:ds="http://schemas.openxmlformats.org/officeDocument/2006/customXml" ds:itemID="{723D2CE9-9FF8-423C-915C-24CC25850DD0}">
   <ds:schemaRefs>
     <ds:schemaRef ds:uri="http://schemas.openxmlformats.org/officeDocument/2006/bibliography"/>
   </ds:schemaRefs>

</xml_diff>